<commit_message>
Changes for an error with the entity
</commit_message>
<xml_diff>
--- a/CUGDocumentation.docx
+++ b/CUGDocumentation.docx
@@ -74,32 +74,54 @@
         <w:keepNext/>
         <w:ind w:firstLine="708"/>
         <w:rPr>
-          <w:lang w:val="en-US"/>
-        </w:rPr>
-      </w:pPr>
-      <w:r>
-        <w:rPr>
-          <w:sz w:val="24"/>
-          <w:szCs w:val="24"/>
-          <w:lang w:val="en-US"/>
-        </w:rPr>
-        <w:t>Closed User Group module provides functionality to create users and roles to easily assign limited access and redirect them on login to the configured pages.</w:t>
-      </w:r>
+          <w:sz w:val="24"/>
+          <w:szCs w:val="24"/>
+          <w:lang w:val="en-US"/>
+        </w:rPr>
+      </w:pPr>
+      <w:r>
+        <w:rPr>
+          <w:sz w:val="24"/>
+          <w:szCs w:val="24"/>
+          <w:lang w:val="en-US"/>
+        </w:rPr>
+        <w:t>Closed User Group module provides functionality to create users and roles to assign limited access and redirect them on login to the configured page</w:t>
+      </w:r>
+      <w:r>
+        <w:rPr>
+          <w:sz w:val="24"/>
+          <w:szCs w:val="24"/>
+          <w:lang w:val="en-US"/>
+        </w:rPr>
+        <w:t>. Another functionality that is added is access per node, where the content creator can choose user roles which can access the node that is being displayed. The configuration settings for the CUG module stand under the Configuration-&gt;People-&gt;Closed User Group menu.</w:t>
+      </w:r>
+    </w:p>
+    <w:p>
+      <w:pPr>
+        <w:keepNext/>
+        <w:ind w:firstLine="708"/>
+        <w:rPr>
+          <w:sz w:val="24"/>
+          <w:szCs w:val="24"/>
+          <w:lang w:val="en-US"/>
+        </w:rPr>
+      </w:pPr>
       <w:r>
         <w:rPr>
           <w:noProof/>
-          <w:lang w:val="en-US"/>
-        </w:rPr>
-        <w:t xml:space="preserve"> </w:t>
-      </w:r>
-      <w:r>
-        <w:rPr>
-          <w:noProof/>
         </w:rPr>
         <w:drawing>
-          <wp:inline distT="0" distB="0" distL="0" distR="0" wp14:anchorId="41186E3C" wp14:editId="6149BF2C">
+          <wp:anchor distT="0" distB="0" distL="114300" distR="114300" simplePos="0" relativeHeight="251658240" behindDoc="0" locked="0" layoutInCell="1" allowOverlap="1" wp14:anchorId="41186E3C">
+            <wp:simplePos x="0" y="0"/>
+            <wp:positionH relativeFrom="margin">
+              <wp:align>right</wp:align>
+            </wp:positionH>
+            <wp:positionV relativeFrom="paragraph">
+              <wp:posOffset>332740</wp:posOffset>
+            </wp:positionV>
             <wp:extent cx="5760720" cy="1263015"/>
             <wp:effectExtent l="0" t="0" r="0" b="0"/>
+            <wp:wrapTopAndBottom/>
             <wp:docPr id="1" name="Picture 1"/>
             <wp:cNvGraphicFramePr>
               <a:graphicFrameLocks xmlns:a="http://schemas.openxmlformats.org/drawingml/2006/main" noChangeAspect="1"/>
@@ -112,7 +134,13 @@
                     <pic:cNvPicPr/>
                   </pic:nvPicPr>
                   <pic:blipFill>
-                    <a:blip r:embed="rId4"/>
+                    <a:blip r:embed="rId5">
+                      <a:extLst>
+                        <a:ext uri="{28A0092B-C50C-407E-A947-70E740481C1C}">
+                          <a14:useLocalDpi xmlns:a14="http://schemas.microsoft.com/office/drawing/2010/main" val="0"/>
+                        </a:ext>
+                      </a:extLst>
+                    </a:blip>
                     <a:stretch>
                       <a:fillRect/>
                     </a:stretch>
@@ -129,9 +157,18 @@
                 </pic:pic>
               </a:graphicData>
             </a:graphic>
-          </wp:inline>
+          </wp:anchor>
         </w:drawing>
       </w:r>
+    </w:p>
+    <w:p>
+      <w:pPr>
+        <w:keepNext/>
+        <w:ind w:firstLine="708"/>
+        <w:rPr>
+          <w:lang w:val="en-US"/>
+        </w:rPr>
+      </w:pPr>
     </w:p>
     <w:p>
       <w:pPr>
@@ -185,41 +222,748 @@
         <w:fldChar w:fldCharType="end"/>
       </w:r>
       <w:r>
-        <w:t xml:space="preserve">. </w:t>
+        <w:rPr>
+          <w:lang w:val="en-US"/>
+        </w:rPr>
+        <w:t>. Configuration menu for CUG</w:t>
+      </w:r>
+    </w:p>
+    <w:p>
+      <w:pPr>
+        <w:rPr>
+          <w:sz w:val="24"/>
+          <w:szCs w:val="24"/>
+          <w:lang w:val="en-US"/>
+        </w:rPr>
+      </w:pPr>
+      <w:r>
+        <w:rPr>
+          <w:sz w:val="24"/>
+          <w:szCs w:val="24"/>
+          <w:lang w:val="en-US"/>
+        </w:rPr>
+        <w:t>There are 3 main menus in the Closed User Group configuration:</w:t>
+      </w:r>
+    </w:p>
+    <w:p>
+      <w:pPr>
+        <w:pStyle w:val="ListParagraph"/>
+        <w:numPr>
+          <w:ilvl w:val="0"/>
+          <w:numId w:val="1"/>
+        </w:numPr>
+        <w:rPr>
+          <w:sz w:val="24"/>
+          <w:szCs w:val="24"/>
+          <w:lang w:val="en-US"/>
+        </w:rPr>
+      </w:pPr>
+      <w:r>
+        <w:rPr>
+          <w:b/>
+          <w:sz w:val="24"/>
+          <w:szCs w:val="24"/>
+          <w:lang w:val="en-US"/>
+        </w:rPr>
+        <w:t>CUG Users</w:t>
+      </w:r>
+    </w:p>
+    <w:p>
+      <w:pPr>
+        <w:pStyle w:val="ListParagraph"/>
+        <w:rPr>
+          <w:sz w:val="24"/>
+          <w:szCs w:val="24"/>
+          <w:lang w:val="en-US"/>
+        </w:rPr>
+      </w:pPr>
+    </w:p>
+    <w:p>
+      <w:pPr>
+        <w:pStyle w:val="ListParagraph"/>
+        <w:rPr>
+          <w:sz w:val="24"/>
+          <w:szCs w:val="24"/>
+          <w:lang w:val="en-US"/>
+        </w:rPr>
+      </w:pPr>
+      <w:r>
+        <w:drawing>
+          <wp:anchor distT="0" distB="0" distL="114300" distR="114300" simplePos="0" relativeHeight="251659264" behindDoc="1" locked="0" layoutInCell="1" allowOverlap="1" wp14:anchorId="19F17505">
+            <wp:simplePos x="0" y="0"/>
+            <wp:positionH relativeFrom="margin">
+              <wp:align>right</wp:align>
+            </wp:positionH>
+            <wp:positionV relativeFrom="paragraph">
+              <wp:posOffset>5715</wp:posOffset>
+            </wp:positionV>
+            <wp:extent cx="2884170" cy="2456815"/>
+            <wp:effectExtent l="0" t="0" r="0" b="635"/>
+            <wp:wrapTight wrapText="bothSides">
+              <wp:wrapPolygon edited="0">
+                <wp:start x="0" y="0"/>
+                <wp:lineTo x="0" y="21438"/>
+                <wp:lineTo x="21400" y="21438"/>
+                <wp:lineTo x="21400" y="0"/>
+                <wp:lineTo x="0" y="0"/>
+              </wp:wrapPolygon>
+            </wp:wrapTight>
+            <wp:docPr id="2" name="Picture 2"/>
+            <wp:cNvGraphicFramePr>
+              <a:graphicFrameLocks xmlns:a="http://schemas.openxmlformats.org/drawingml/2006/main" noChangeAspect="1"/>
+            </wp:cNvGraphicFramePr>
+            <a:graphic xmlns:a="http://schemas.openxmlformats.org/drawingml/2006/main">
+              <a:graphicData uri="http://schemas.openxmlformats.org/drawingml/2006/picture">
+                <pic:pic xmlns:pic="http://schemas.openxmlformats.org/drawingml/2006/picture">
+                  <pic:nvPicPr>
+                    <pic:cNvPr id="1" name=""/>
+                    <pic:cNvPicPr/>
+                  </pic:nvPicPr>
+                  <pic:blipFill>
+                    <a:blip r:embed="rId6" cstate="print">
+                      <a:extLst>
+                        <a:ext uri="{28A0092B-C50C-407E-A947-70E740481C1C}">
+                          <a14:useLocalDpi xmlns:a14="http://schemas.microsoft.com/office/drawing/2010/main" val="0"/>
+                        </a:ext>
+                      </a:extLst>
+                    </a:blip>
+                    <a:stretch>
+                      <a:fillRect/>
+                    </a:stretch>
+                  </pic:blipFill>
+                  <pic:spPr>
+                    <a:xfrm>
+                      <a:off x="0" y="0"/>
+                      <a:ext cx="2884170" cy="2456815"/>
+                    </a:xfrm>
+                    <a:prstGeom prst="rect">
+                      <a:avLst/>
+                    </a:prstGeom>
+                  </pic:spPr>
+                </pic:pic>
+              </a:graphicData>
+            </a:graphic>
+            <wp14:sizeRelH relativeFrom="margin">
+              <wp14:pctWidth>0</wp14:pctWidth>
+            </wp14:sizeRelH>
+            <wp14:sizeRelV relativeFrom="margin">
+              <wp14:pctHeight>0</wp14:pctHeight>
+            </wp14:sizeRelV>
+          </wp:anchor>
+        </w:drawing>
+      </w:r>
+      <w:r>
+        <w:rPr>
+          <w:sz w:val="24"/>
+          <w:szCs w:val="24"/>
+          <w:lang w:val="en-US"/>
+        </w:rPr>
+        <w:t xml:space="preserve">The user configuration page provides user management, adding, editing and listing all the users that are part of the CUG. </w:t>
+      </w:r>
+    </w:p>
+    <w:p>
+      <w:pPr>
+        <w:pStyle w:val="ListParagraph"/>
+        <w:rPr>
+          <w:sz w:val="24"/>
+          <w:szCs w:val="24"/>
+          <w:lang w:val="en-US"/>
+        </w:rPr>
+      </w:pPr>
+      <w:r>
+        <w:rPr>
+          <w:sz w:val="24"/>
+          <w:szCs w:val="24"/>
+          <w:lang w:val="en-US"/>
+        </w:rPr>
+        <w:t xml:space="preserve">To list users, </w:t>
+      </w:r>
+    </w:p>
+    <w:p>
+      <w:pPr>
+        <w:pStyle w:val="ListParagraph"/>
+        <w:rPr>
+          <w:sz w:val="24"/>
+          <w:szCs w:val="24"/>
+          <w:lang w:val="en-US"/>
+        </w:rPr>
+      </w:pPr>
+      <w:r>
+        <w:rPr>
+          <w:sz w:val="24"/>
+          <w:szCs w:val="24"/>
+          <w:u w:val="single"/>
+          <w:lang w:val="en-US"/>
+        </w:rPr>
+        <w:t xml:space="preserve">administer </w:t>
       </w:r>
       <w:proofErr w:type="spellStart"/>
       <w:r>
-        <w:t>Configuration</w:t>
+        <w:rPr>
+          <w:sz w:val="24"/>
+          <w:szCs w:val="24"/>
+          <w:u w:val="single"/>
+          <w:lang w:val="en-US"/>
+        </w:rPr>
+        <w:t>iq_pb_cug</w:t>
       </w:r>
       <w:proofErr w:type="spellEnd"/>
       <w:r>
+        <w:rPr>
+          <w:sz w:val="24"/>
+          <w:szCs w:val="24"/>
+          <w:u w:val="single"/>
+          <w:lang w:val="en-US"/>
+        </w:rPr>
+        <w:t xml:space="preserve"> settings</w:t>
+      </w:r>
+      <w:r>
+        <w:rPr>
+          <w:sz w:val="24"/>
+          <w:szCs w:val="24"/>
+          <w:lang w:val="en-US"/>
+        </w:rPr>
         <w:t xml:space="preserve"> </w:t>
       </w:r>
+    </w:p>
+    <w:p>
+      <w:pPr>
+        <w:pStyle w:val="ListParagraph"/>
+        <w:rPr>
+          <w:sz w:val="24"/>
+          <w:szCs w:val="24"/>
+          <w:lang w:val="en-US"/>
+        </w:rPr>
+      </w:pPr>
+      <w:r>
+        <w:rPr>
+          <w:sz w:val="24"/>
+          <w:szCs w:val="24"/>
+          <w:lang w:val="en-US"/>
+        </w:rPr>
+        <w:t>permission is required.</w:t>
+      </w:r>
+    </w:p>
+    <w:p>
+      <w:pPr>
+        <w:pStyle w:val="ListParagraph"/>
+        <w:rPr>
+          <w:sz w:val="24"/>
+          <w:szCs w:val="24"/>
+          <w:lang w:val="en-US"/>
+        </w:rPr>
+      </w:pPr>
+      <w:r>
+        <w:rPr>
+          <w:sz w:val="24"/>
+          <w:szCs w:val="24"/>
+          <w:lang w:val="en-US"/>
+        </w:rPr>
+        <w:t>To add users,</w:t>
+      </w:r>
+    </w:p>
+    <w:p>
+      <w:pPr>
+        <w:pStyle w:val="ListParagraph"/>
+        <w:rPr>
+          <w:sz w:val="24"/>
+          <w:szCs w:val="24"/>
+          <w:u w:val="single"/>
+          <w:lang w:val="en-US"/>
+        </w:rPr>
+      </w:pPr>
+      <w:r>
+        <w:rPr>
+          <w:sz w:val="24"/>
+          <w:szCs w:val="24"/>
+          <w:u w:val="single"/>
+          <w:lang w:val="en-US"/>
+        </w:rPr>
+        <w:t xml:space="preserve">administer </w:t>
+      </w:r>
       <w:proofErr w:type="spellStart"/>
       <w:r>
-        <w:t>menu</w:t>
+        <w:rPr>
+          <w:sz w:val="24"/>
+          <w:szCs w:val="24"/>
+          <w:u w:val="single"/>
+          <w:lang w:val="en-US"/>
+        </w:rPr>
+        <w:t>iq_pb_cug</w:t>
       </w:r>
       <w:proofErr w:type="spellEnd"/>
       <w:r>
+        <w:rPr>
+          <w:sz w:val="24"/>
+          <w:szCs w:val="24"/>
+          <w:u w:val="single"/>
+          <w:lang w:val="en-US"/>
+        </w:rPr>
         <w:t xml:space="preserve"> </w:t>
       </w:r>
+      <w:r>
+        <w:rPr>
+          <w:sz w:val="24"/>
+          <w:szCs w:val="24"/>
+          <w:u w:val="single"/>
+          <w:lang w:val="en-US"/>
+        </w:rPr>
+        <w:t>users</w:t>
+      </w:r>
+    </w:p>
+    <w:p>
+      <w:pPr>
+        <w:pStyle w:val="ListParagraph"/>
+        <w:rPr>
+          <w:sz w:val="24"/>
+          <w:szCs w:val="24"/>
+          <w:lang w:val="en-US"/>
+        </w:rPr>
+      </w:pPr>
+      <w:r>
+        <w:rPr>
+          <w:sz w:val="24"/>
+          <w:szCs w:val="24"/>
+          <w:lang w:val="en-US"/>
+        </w:rPr>
+        <w:t>permission is required.</w:t>
+      </w:r>
+    </w:p>
+    <w:p>
+      <w:pPr>
+        <w:pStyle w:val="ListParagraph"/>
+        <w:rPr>
+          <w:sz w:val="24"/>
+          <w:szCs w:val="24"/>
+          <w:lang w:val="en-US"/>
+        </w:rPr>
+      </w:pPr>
+    </w:p>
+    <w:p>
+      <w:pPr>
+        <w:pStyle w:val="ListParagraph"/>
+        <w:rPr>
+          <w:sz w:val="24"/>
+          <w:szCs w:val="24"/>
+          <w:lang w:val="en-US"/>
+        </w:rPr>
+      </w:pPr>
+    </w:p>
+    <w:p>
+      <w:pPr>
+        <w:pStyle w:val="ListParagraph"/>
+        <w:rPr>
+          <w:sz w:val="24"/>
+          <w:szCs w:val="24"/>
+          <w:lang w:val="en-US"/>
+        </w:rPr>
+      </w:pPr>
+    </w:p>
+    <w:p>
+      <w:pPr>
+        <w:pStyle w:val="ListParagraph"/>
+        <w:rPr>
+          <w:sz w:val="24"/>
+          <w:szCs w:val="24"/>
+          <w:lang w:val="en-US"/>
+        </w:rPr>
+      </w:pPr>
+    </w:p>
+    <w:p>
+      <w:pPr>
+        <w:pStyle w:val="ListParagraph"/>
+        <w:rPr>
+          <w:sz w:val="24"/>
+          <w:szCs w:val="24"/>
+          <w:lang w:val="en-US"/>
+        </w:rPr>
+      </w:pPr>
+    </w:p>
+    <w:p>
+      <w:pPr>
+        <w:pStyle w:val="ListParagraph"/>
+        <w:rPr>
+          <w:sz w:val="24"/>
+          <w:szCs w:val="24"/>
+          <w:lang w:val="en-US"/>
+        </w:rPr>
+      </w:pPr>
+    </w:p>
+    <w:p>
+      <w:pPr>
+        <w:rPr>
+          <w:sz w:val="24"/>
+          <w:szCs w:val="24"/>
+          <w:lang w:val="en-US"/>
+        </w:rPr>
+      </w:pPr>
+    </w:p>
+    <w:p>
+      <w:pPr>
+        <w:pStyle w:val="ListParagraph"/>
+        <w:numPr>
+          <w:ilvl w:val="0"/>
+          <w:numId w:val="1"/>
+        </w:numPr>
+        <w:rPr>
+          <w:b/>
+          <w:sz w:val="24"/>
+          <w:szCs w:val="24"/>
+          <w:lang w:val="en-US"/>
+        </w:rPr>
+      </w:pPr>
+      <w:r>
+        <w:rPr>
+          <w:sz w:val="24"/>
+          <w:szCs w:val="24"/>
+        </w:rPr>
+        <w:lastRenderedPageBreak/>
+        <w:drawing>
+          <wp:anchor distT="0" distB="0" distL="114300" distR="114300" simplePos="0" relativeHeight="251660288" behindDoc="1" locked="0" layoutInCell="1" allowOverlap="1" wp14:anchorId="0237C127">
+            <wp:simplePos x="0" y="0"/>
+            <wp:positionH relativeFrom="column">
+              <wp:posOffset>2700655</wp:posOffset>
+            </wp:positionH>
+            <wp:positionV relativeFrom="paragraph">
+              <wp:posOffset>300355</wp:posOffset>
+            </wp:positionV>
+            <wp:extent cx="2874043" cy="2800350"/>
+            <wp:effectExtent l="0" t="0" r="2540" b="0"/>
+            <wp:wrapTight wrapText="bothSides">
+              <wp:wrapPolygon edited="0">
+                <wp:start x="0" y="0"/>
+                <wp:lineTo x="0" y="21453"/>
+                <wp:lineTo x="21476" y="21453"/>
+                <wp:lineTo x="21476" y="0"/>
+                <wp:lineTo x="0" y="0"/>
+              </wp:wrapPolygon>
+            </wp:wrapTight>
+            <wp:docPr id="3" name="Picture 3"/>
+            <wp:cNvGraphicFramePr>
+              <a:graphicFrameLocks xmlns:a="http://schemas.openxmlformats.org/drawingml/2006/main" noChangeAspect="1"/>
+            </wp:cNvGraphicFramePr>
+            <a:graphic xmlns:a="http://schemas.openxmlformats.org/drawingml/2006/main">
+              <a:graphicData uri="http://schemas.openxmlformats.org/drawingml/2006/picture">
+                <pic:pic xmlns:pic="http://schemas.openxmlformats.org/drawingml/2006/picture">
+                  <pic:nvPicPr>
+                    <pic:cNvPr id="1" name=""/>
+                    <pic:cNvPicPr/>
+                  </pic:nvPicPr>
+                  <pic:blipFill>
+                    <a:blip r:embed="rId7">
+                      <a:extLst>
+                        <a:ext uri="{28A0092B-C50C-407E-A947-70E740481C1C}">
+                          <a14:useLocalDpi xmlns:a14="http://schemas.microsoft.com/office/drawing/2010/main" val="0"/>
+                        </a:ext>
+                      </a:extLst>
+                    </a:blip>
+                    <a:stretch>
+                      <a:fillRect/>
+                    </a:stretch>
+                  </pic:blipFill>
+                  <pic:spPr>
+                    <a:xfrm>
+                      <a:off x="0" y="0"/>
+                      <a:ext cx="2874043" cy="2800350"/>
+                    </a:xfrm>
+                    <a:prstGeom prst="rect">
+                      <a:avLst/>
+                    </a:prstGeom>
+                  </pic:spPr>
+                </pic:pic>
+              </a:graphicData>
+            </a:graphic>
+            <wp14:sizeRelH relativeFrom="page">
+              <wp14:pctWidth>0</wp14:pctWidth>
+            </wp14:sizeRelH>
+            <wp14:sizeRelV relativeFrom="page">
+              <wp14:pctHeight>0</wp14:pctHeight>
+            </wp14:sizeRelV>
+          </wp:anchor>
+        </w:drawing>
+      </w:r>
+      <w:r>
+        <w:rPr>
+          <w:b/>
+          <w:sz w:val="24"/>
+          <w:szCs w:val="24"/>
+          <w:lang w:val="en-US"/>
+        </w:rPr>
+        <w:t>Set CUG Login Destination</w:t>
+      </w:r>
+    </w:p>
+    <w:p>
+      <w:pPr>
+        <w:rPr>
+          <w:sz w:val="24"/>
+          <w:szCs w:val="24"/>
+          <w:lang w:val="en-US"/>
+        </w:rPr>
+      </w:pPr>
+      <w:r>
+        <w:rPr>
+          <w:sz w:val="24"/>
+          <w:szCs w:val="24"/>
+          <w:lang w:val="en-US"/>
+        </w:rPr>
+        <w:t>In this menu, settings for the following functionalities are available:</w:t>
+      </w:r>
+      <w:r>
+        <w:rPr>
+          <w:sz w:val="24"/>
+          <w:szCs w:val="24"/>
+          <w:lang w:val="en-US"/>
+        </w:rPr>
+        <w:br/>
+      </w:r>
+      <w:r>
+        <w:rPr>
+          <w:sz w:val="24"/>
+          <w:szCs w:val="24"/>
+          <w:u w:val="single"/>
+          <w:lang w:val="en-US"/>
+        </w:rPr>
+        <w:t>Default redirection</w:t>
+      </w:r>
+      <w:r>
+        <w:rPr>
+          <w:sz w:val="24"/>
+          <w:szCs w:val="24"/>
+          <w:lang w:val="en-US"/>
+        </w:rPr>
+        <w:t xml:space="preserve"> – triggered on user login</w:t>
+      </w:r>
+      <w:r>
+        <w:rPr>
+          <w:sz w:val="24"/>
+          <w:szCs w:val="24"/>
+          <w:lang w:val="en-US"/>
+        </w:rPr>
+        <w:br/>
+      </w:r>
+      <w:r>
+        <w:rPr>
+          <w:sz w:val="24"/>
+          <w:szCs w:val="24"/>
+          <w:u w:val="single"/>
+          <w:lang w:val="en-US"/>
+        </w:rPr>
+        <w:t>Login page</w:t>
+      </w:r>
+      <w:r>
+        <w:rPr>
+          <w:sz w:val="24"/>
+          <w:szCs w:val="24"/>
+          <w:lang w:val="en-US"/>
+        </w:rPr>
+        <w:t xml:space="preserve"> – URL for of the login page display</w:t>
+      </w:r>
+      <w:r>
+        <w:rPr>
+          <w:sz w:val="24"/>
+          <w:szCs w:val="24"/>
+          <w:lang w:val="en-US"/>
+        </w:rPr>
+        <w:br/>
+      </w:r>
+      <w:r>
+        <w:rPr>
+          <w:sz w:val="24"/>
+          <w:szCs w:val="24"/>
+          <w:u w:val="single"/>
+          <w:lang w:val="en-US"/>
+        </w:rPr>
+        <w:t>All roles</w:t>
+      </w:r>
+      <w:r>
+        <w:rPr>
+          <w:sz w:val="24"/>
+          <w:szCs w:val="24"/>
+          <w:lang w:val="en-US"/>
+        </w:rPr>
+        <w:t xml:space="preserve"> – </w:t>
+      </w:r>
       <w:proofErr w:type="spellStart"/>
       <w:r>
-        <w:t>for</w:t>
+        <w:rPr>
+          <w:sz w:val="24"/>
+          <w:szCs w:val="24"/>
+          <w:lang w:val="en-US"/>
+        </w:rPr>
+        <w:t xml:space="preserve">redirect </w:t>
       </w:r>
       <w:proofErr w:type="spellEnd"/>
       <w:r>
-        <w:t xml:space="preserve"> CUG</w:t>
-      </w:r>
-    </w:p>
-    <w:p>
-      <w:pPr>
-        <w:rPr>
-          <w:sz w:val="24"/>
-          <w:szCs w:val="24"/>
-          <w:lang w:val="en-US"/>
-        </w:rPr>
-      </w:pPr>
+        <w:rPr>
+          <w:sz w:val="24"/>
+          <w:szCs w:val="24"/>
+          <w:lang w:val="en-US"/>
+        </w:rPr>
+        <w:t>on user login with a certain role which has priority over the default redirect, there is an additional weight for users with multiple roles.</w:t>
+      </w:r>
+    </w:p>
+    <w:p>
+      <w:pPr>
+        <w:rPr>
+          <w:lang w:val="en-US"/>
+        </w:rPr>
+      </w:pPr>
+    </w:p>
+    <w:p>
+      <w:pPr>
+        <w:rPr>
+          <w:lang w:val="en-US"/>
+        </w:rPr>
+      </w:pPr>
+    </w:p>
+    <w:p>
+      <w:pPr>
+        <w:rPr>
+          <w:lang w:val="en-US"/>
+        </w:rPr>
+      </w:pPr>
+    </w:p>
+    <w:p>
+      <w:pPr>
+        <w:rPr>
+          <w:lang w:val="en-US"/>
+        </w:rPr>
+      </w:pPr>
+    </w:p>
+    <w:p>
+      <w:pPr>
+        <w:rPr>
+          <w:lang w:val="en-US"/>
+        </w:rPr>
+      </w:pPr>
+    </w:p>
+    <w:p>
+      <w:pPr>
+        <w:rPr>
+          <w:lang w:val="en-US"/>
+        </w:rPr>
+      </w:pPr>
+    </w:p>
+    <w:p>
+      <w:pPr>
+        <w:pStyle w:val="ListParagraph"/>
+        <w:numPr>
+          <w:ilvl w:val="0"/>
+          <w:numId w:val="1"/>
+        </w:numPr>
+        <w:rPr>
+          <w:b/>
+          <w:sz w:val="24"/>
+          <w:szCs w:val="24"/>
+          <w:lang w:val="en-US"/>
+        </w:rPr>
+      </w:pPr>
+      <w:r>
+        <w:rPr>
+          <w:sz w:val="24"/>
+          <w:szCs w:val="24"/>
+        </w:rPr>
+        <w:drawing>
+          <wp:anchor distT="0" distB="0" distL="114300" distR="114300" simplePos="0" relativeHeight="251661312" behindDoc="1" locked="0" layoutInCell="1" allowOverlap="1" wp14:anchorId="7DB1ED60">
+            <wp:simplePos x="0" y="0"/>
+            <wp:positionH relativeFrom="column">
+              <wp:posOffset>2605405</wp:posOffset>
+            </wp:positionH>
+            <wp:positionV relativeFrom="paragraph">
+              <wp:posOffset>301126</wp:posOffset>
+            </wp:positionV>
+            <wp:extent cx="3103444" cy="2114550"/>
+            <wp:effectExtent l="0" t="0" r="1905" b="0"/>
+            <wp:wrapTight wrapText="bothSides">
+              <wp:wrapPolygon edited="0">
+                <wp:start x="0" y="0"/>
+                <wp:lineTo x="0" y="21405"/>
+                <wp:lineTo x="21481" y="21405"/>
+                <wp:lineTo x="21481" y="0"/>
+                <wp:lineTo x="0" y="0"/>
+              </wp:wrapPolygon>
+            </wp:wrapTight>
+            <wp:docPr id="4" name="Picture 4"/>
+            <wp:cNvGraphicFramePr>
+              <a:graphicFrameLocks xmlns:a="http://schemas.openxmlformats.org/drawingml/2006/main" noChangeAspect="1"/>
+            </wp:cNvGraphicFramePr>
+            <a:graphic xmlns:a="http://schemas.openxmlformats.org/drawingml/2006/main">
+              <a:graphicData uri="http://schemas.openxmlformats.org/drawingml/2006/picture">
+                <pic:pic xmlns:pic="http://schemas.openxmlformats.org/drawingml/2006/picture">
+                  <pic:nvPicPr>
+                    <pic:cNvPr id="1" name=""/>
+                    <pic:cNvPicPr/>
+                  </pic:nvPicPr>
+                  <pic:blipFill>
+                    <a:blip r:embed="rId8">
+                      <a:extLst>
+                        <a:ext uri="{28A0092B-C50C-407E-A947-70E740481C1C}">
+                          <a14:useLocalDpi xmlns:a14="http://schemas.microsoft.com/office/drawing/2010/main" val="0"/>
+                        </a:ext>
+                      </a:extLst>
+                    </a:blip>
+                    <a:stretch>
+                      <a:fillRect/>
+                    </a:stretch>
+                  </pic:blipFill>
+                  <pic:spPr>
+                    <a:xfrm>
+                      <a:off x="0" y="0"/>
+                      <a:ext cx="3103444" cy="2114550"/>
+                    </a:xfrm>
+                    <a:prstGeom prst="rect">
+                      <a:avLst/>
+                    </a:prstGeom>
+                  </pic:spPr>
+                </pic:pic>
+              </a:graphicData>
+            </a:graphic>
+          </wp:anchor>
+        </w:drawing>
+      </w:r>
+      <w:r>
+        <w:rPr>
+          <w:b/>
+          <w:sz w:val="24"/>
+          <w:szCs w:val="24"/>
+          <w:lang w:val="en-US"/>
+        </w:rPr>
+        <w:t>CUG Roles</w:t>
+      </w:r>
+    </w:p>
+    <w:p>
+      <w:pPr>
+        <w:rPr>
+          <w:sz w:val="24"/>
+          <w:szCs w:val="24"/>
+          <w:lang w:val="en-US"/>
+        </w:rPr>
+      </w:pPr>
+      <w:r>
+        <w:rPr>
+          <w:sz w:val="24"/>
+          <w:szCs w:val="24"/>
+          <w:lang w:val="en-US"/>
+        </w:rPr>
+        <w:t>The CUG Roles page provides role management, adding, editing and listing all the roles that are part of the CUG.</w:t>
+      </w:r>
+      <w:r>
+        <w:rPr>
+          <w:sz w:val="24"/>
+          <w:szCs w:val="24"/>
+          <w:lang w:val="en-US"/>
+        </w:rPr>
+        <w:br/>
+        <w:t>To list and add users,</w:t>
+      </w:r>
+      <w:r>
+        <w:rPr>
+          <w:sz w:val="24"/>
+          <w:szCs w:val="24"/>
+          <w:lang w:val="en-US"/>
+        </w:rPr>
+        <w:br/>
+      </w:r>
       <w:r>
         <w:rPr>
           <w:sz w:val="24"/>
@@ -227,201 +971,508 @@
           <w:u w:val="single"/>
           <w:lang w:val="en-US"/>
         </w:rPr>
-        <w:t>Users and roles</w:t>
-      </w:r>
-      <w:r>
-        <w:rPr>
-          <w:sz w:val="24"/>
-          <w:szCs w:val="24"/>
-          <w:lang w:val="en-US"/>
-        </w:rPr>
-        <w:t xml:space="preserve"> can be created in the configuration page for the CUG with a </w:t>
+        <w:t xml:space="preserve">administer </w:t>
       </w:r>
       <w:proofErr w:type="spellStart"/>
       <w:r>
         <w:rPr>
           <w:sz w:val="24"/>
           <w:szCs w:val="24"/>
-          <w:lang w:val="en-US"/>
-        </w:rPr>
-        <w:t>subpath</w:t>
+          <w:u w:val="single"/>
+          <w:lang w:val="en-US"/>
+        </w:rPr>
+        <w:t>iq_pb_cug</w:t>
       </w:r>
       <w:proofErr w:type="spellEnd"/>
       <w:r>
         <w:rPr>
           <w:sz w:val="24"/>
           <w:szCs w:val="24"/>
+          <w:u w:val="single"/>
+          <w:lang w:val="en-US"/>
+        </w:rPr>
+        <w:t xml:space="preserve"> roles</w:t>
+      </w:r>
+      <w:r>
+        <w:rPr>
+          <w:sz w:val="24"/>
+          <w:szCs w:val="24"/>
+          <w:lang w:val="en-US"/>
+        </w:rPr>
+        <w:br/>
+        <w:t>permission is required.</w:t>
+      </w:r>
+    </w:p>
+    <w:p>
+      <w:pPr>
+        <w:rPr>
+          <w:sz w:val="24"/>
+          <w:szCs w:val="24"/>
+          <w:lang w:val="en-US"/>
+        </w:rPr>
+      </w:pPr>
+    </w:p>
+    <w:p>
+      <w:pPr>
+        <w:rPr>
+          <w:sz w:val="24"/>
+          <w:szCs w:val="24"/>
+          <w:lang w:val="en-US"/>
+        </w:rPr>
+      </w:pPr>
+    </w:p>
+    <w:p>
+      <w:pPr>
+        <w:rPr>
+          <w:sz w:val="24"/>
+          <w:szCs w:val="24"/>
+          <w:lang w:val="en-US"/>
+        </w:rPr>
+      </w:pPr>
+    </w:p>
+    <w:p>
+      <w:pPr>
+        <w:rPr>
+          <w:noProof/>
+          <w:sz w:val="24"/>
+          <w:szCs w:val="24"/>
+          <w:lang w:val="en-US"/>
+        </w:rPr>
+      </w:pPr>
+      <w:r>
+        <w:rPr>
+          <w:sz w:val="24"/>
+          <w:szCs w:val="24"/>
+        </w:rPr>
+        <w:drawing>
+          <wp:anchor distT="0" distB="0" distL="114300" distR="114300" simplePos="0" relativeHeight="251662336" behindDoc="1" locked="0" layoutInCell="1" allowOverlap="1" wp14:anchorId="6D69A332">
+            <wp:simplePos x="0" y="0"/>
+            <wp:positionH relativeFrom="margin">
+              <wp:align>right</wp:align>
+            </wp:positionH>
+            <wp:positionV relativeFrom="paragraph">
+              <wp:posOffset>13335</wp:posOffset>
+            </wp:positionV>
+            <wp:extent cx="3182620" cy="2085975"/>
+            <wp:effectExtent l="0" t="0" r="0" b="9525"/>
+            <wp:wrapTight wrapText="bothSides">
+              <wp:wrapPolygon edited="0">
+                <wp:start x="0" y="0"/>
+                <wp:lineTo x="0" y="21501"/>
+                <wp:lineTo x="21462" y="21501"/>
+                <wp:lineTo x="21462" y="0"/>
+                <wp:lineTo x="0" y="0"/>
+              </wp:wrapPolygon>
+            </wp:wrapTight>
+            <wp:docPr id="5" name="Picture 5"/>
+            <wp:cNvGraphicFramePr>
+              <a:graphicFrameLocks xmlns:a="http://schemas.openxmlformats.org/drawingml/2006/main" noChangeAspect="1"/>
+            </wp:cNvGraphicFramePr>
+            <a:graphic xmlns:a="http://schemas.openxmlformats.org/drawingml/2006/main">
+              <a:graphicData uri="http://schemas.openxmlformats.org/drawingml/2006/picture">
+                <pic:pic xmlns:pic="http://schemas.openxmlformats.org/drawingml/2006/picture">
+                  <pic:nvPicPr>
+                    <pic:cNvPr id="1" name=""/>
+                    <pic:cNvPicPr/>
+                  </pic:nvPicPr>
+                  <pic:blipFill>
+                    <a:blip r:embed="rId9">
+                      <a:extLst>
+                        <a:ext uri="{28A0092B-C50C-407E-A947-70E740481C1C}">
+                          <a14:useLocalDpi xmlns:a14="http://schemas.microsoft.com/office/drawing/2010/main" val="0"/>
+                        </a:ext>
+                      </a:extLst>
+                    </a:blip>
+                    <a:stretch>
+                      <a:fillRect/>
+                    </a:stretch>
+                  </pic:blipFill>
+                  <pic:spPr>
+                    <a:xfrm>
+                      <a:off x="0" y="0"/>
+                      <a:ext cx="3182620" cy="2085975"/>
+                    </a:xfrm>
+                    <a:prstGeom prst="rect">
+                      <a:avLst/>
+                    </a:prstGeom>
+                  </pic:spPr>
+                </pic:pic>
+              </a:graphicData>
+            </a:graphic>
+            <wp14:sizeRelH relativeFrom="margin">
+              <wp14:pctWidth>0</wp14:pctWidth>
+            </wp14:sizeRelH>
+            <wp14:sizeRelV relativeFrom="margin">
+              <wp14:pctHeight>0</wp14:pctHeight>
+            </wp14:sizeRelV>
+          </wp:anchor>
+        </w:drawing>
+      </w:r>
+      <w:r>
+        <w:rPr>
+          <w:sz w:val="24"/>
+          <w:szCs w:val="24"/>
+          <w:lang w:val="en-US"/>
+        </w:rPr>
+        <w:t>To make an existing role be a part of the Closed User Group, a checkbox field is provided when creating or editing a role.</w:t>
+      </w:r>
+      <w:r>
+        <w:rPr>
+          <w:noProof/>
+          <w:sz w:val="24"/>
+          <w:szCs w:val="24"/>
+          <w:lang w:val="en-US"/>
+        </w:rPr>
+        <w:t xml:space="preserve"> A weight field is added, for the users with multiple roles.</w:t>
+      </w:r>
+    </w:p>
+    <w:p>
+      <w:pPr>
+        <w:rPr>
+          <w:noProof/>
+          <w:lang w:val="en-US"/>
+        </w:rPr>
+      </w:pPr>
+    </w:p>
+    <w:p>
+      <w:pPr>
+        <w:rPr>
+          <w:noProof/>
+          <w:lang w:val="en-US"/>
+        </w:rPr>
+      </w:pPr>
+    </w:p>
+    <w:p>
+      <w:pPr>
+        <w:rPr>
+          <w:noProof/>
+          <w:lang w:val="en-US"/>
+        </w:rPr>
+      </w:pPr>
+    </w:p>
+    <w:p>
+      <w:pPr>
+        <w:rPr>
+          <w:noProof/>
+          <w:lang w:val="en-US"/>
+        </w:rPr>
+      </w:pPr>
+    </w:p>
+    <w:p>
+      <w:pPr>
+        <w:rPr>
+          <w:noProof/>
+          <w:lang w:val="en-US"/>
+        </w:rPr>
+      </w:pPr>
+    </w:p>
+    <w:p>
+      <w:pPr>
+        <w:rPr>
+          <w:noProof/>
+          <w:lang w:val="en-US"/>
+        </w:rPr>
+      </w:pPr>
+    </w:p>
+    <w:p>
+      <w:pPr>
+        <w:rPr>
+          <w:b/>
+          <w:noProof/>
+          <w:sz w:val="24"/>
+          <w:szCs w:val="24"/>
+          <w:lang w:val="en-US"/>
+        </w:rPr>
+      </w:pPr>
+      <w:r>
+        <w:rPr>
+          <w:b/>
+          <w:noProof/>
+          <w:sz w:val="24"/>
+          <w:szCs w:val="24"/>
+          <w:lang w:val="en-US"/>
+        </w:rPr>
+        <w:t>Node Access</w:t>
+      </w:r>
+    </w:p>
+    <w:p>
+      <w:pPr>
+        <w:rPr>
+          <w:sz w:val="24"/>
+          <w:szCs w:val="24"/>
+          <w:lang w:val="en-US"/>
+        </w:rPr>
+      </w:pPr>
+      <w:r>
+        <w:rPr>
+          <w:sz w:val="24"/>
+          <w:szCs w:val="24"/>
+          <w:lang w:val="en-US"/>
+        </w:rPr>
+        <w:t>The functionality to allow users with certain</w:t>
+      </w:r>
+      <w:r>
+        <w:rPr>
+          <w:sz w:val="24"/>
+          <w:szCs w:val="24"/>
+          <w:lang w:val="en-US"/>
+        </w:rPr>
+        <w:t xml:space="preserve"> roles to access a specific node, is available with the flow of the following steps:</w:t>
+      </w:r>
+    </w:p>
+    <w:p>
+      <w:pPr>
+        <w:pStyle w:val="ListParagraph"/>
+        <w:numPr>
+          <w:ilvl w:val="0"/>
+          <w:numId w:val="4"/>
+        </w:numPr>
+        <w:rPr>
+          <w:sz w:val="24"/>
+          <w:szCs w:val="24"/>
+          <w:lang w:val="en-US"/>
+        </w:rPr>
+      </w:pPr>
+      <w:r>
+        <w:drawing>
+          <wp:anchor distT="0" distB="0" distL="114300" distR="114300" simplePos="0" relativeHeight="251663360" behindDoc="1" locked="0" layoutInCell="1" allowOverlap="1" wp14:anchorId="50F88B94">
+            <wp:simplePos x="0" y="0"/>
+            <wp:positionH relativeFrom="margin">
+              <wp:posOffset>2824480</wp:posOffset>
+            </wp:positionH>
+            <wp:positionV relativeFrom="paragraph">
+              <wp:posOffset>9525</wp:posOffset>
+            </wp:positionV>
+            <wp:extent cx="2623820" cy="1400175"/>
+            <wp:effectExtent l="0" t="0" r="5080" b="9525"/>
+            <wp:wrapTight wrapText="bothSides">
+              <wp:wrapPolygon edited="0">
+                <wp:start x="0" y="0"/>
+                <wp:lineTo x="0" y="21453"/>
+                <wp:lineTo x="21485" y="21453"/>
+                <wp:lineTo x="21485" y="0"/>
+                <wp:lineTo x="0" y="0"/>
+              </wp:wrapPolygon>
+            </wp:wrapTight>
+            <wp:docPr id="6" name="Picture 6"/>
+            <wp:cNvGraphicFramePr>
+              <a:graphicFrameLocks xmlns:a="http://schemas.openxmlformats.org/drawingml/2006/main" noChangeAspect="1"/>
+            </wp:cNvGraphicFramePr>
+            <a:graphic xmlns:a="http://schemas.openxmlformats.org/drawingml/2006/main">
+              <a:graphicData uri="http://schemas.openxmlformats.org/drawingml/2006/picture">
+                <pic:pic xmlns:pic="http://schemas.openxmlformats.org/drawingml/2006/picture">
+                  <pic:nvPicPr>
+                    <pic:cNvPr id="1" name=""/>
+                    <pic:cNvPicPr/>
+                  </pic:nvPicPr>
+                  <pic:blipFill>
+                    <a:blip r:embed="rId10">
+                      <a:extLst>
+                        <a:ext uri="{28A0092B-C50C-407E-A947-70E740481C1C}">
+                          <a14:useLocalDpi xmlns:a14="http://schemas.microsoft.com/office/drawing/2010/main" val="0"/>
+                        </a:ext>
+                      </a:extLst>
+                    </a:blip>
+                    <a:stretch>
+                      <a:fillRect/>
+                    </a:stretch>
+                  </pic:blipFill>
+                  <pic:spPr>
+                    <a:xfrm>
+                      <a:off x="0" y="0"/>
+                      <a:ext cx="2623820" cy="1400175"/>
+                    </a:xfrm>
+                    <a:prstGeom prst="rect">
+                      <a:avLst/>
+                    </a:prstGeom>
+                  </pic:spPr>
+                </pic:pic>
+              </a:graphicData>
+            </a:graphic>
+            <wp14:sizeRelH relativeFrom="margin">
+              <wp14:pctWidth>0</wp14:pctWidth>
+            </wp14:sizeRelH>
+            <wp14:sizeRelV relativeFrom="margin">
+              <wp14:pctHeight>0</wp14:pctHeight>
+            </wp14:sizeRelV>
+          </wp:anchor>
+        </w:drawing>
+      </w:r>
+      <w:r>
+        <w:rPr>
+          <w:sz w:val="24"/>
+          <w:szCs w:val="24"/>
+          <w:lang w:val="en-US"/>
+        </w:rPr>
+        <w:t xml:space="preserve">Add a </w:t>
+      </w:r>
+      <w:r>
+        <w:rPr>
+          <w:i/>
+          <w:sz w:val="24"/>
+          <w:szCs w:val="24"/>
+          <w:lang w:val="en-US"/>
+        </w:rPr>
+        <w:t>Role Access</w:t>
+      </w:r>
+      <w:r>
+        <w:rPr>
+          <w:sz w:val="24"/>
+          <w:szCs w:val="24"/>
+          <w:lang w:val="en-US"/>
+        </w:rPr>
+        <w:t xml:space="preserve"> field to the content type.</w:t>
+      </w:r>
+      <w:r>
+        <w:rPr>
+          <w:noProof/>
           <w:lang w:val="en-US"/>
         </w:rPr>
         <w:t xml:space="preserve"> </w:t>
       </w:r>
       <w:r>
         <w:rPr>
+          <w:noProof/>
+          <w:lang w:val="en-US"/>
+        </w:rPr>
+        <w:t>Allow the number of values to be unlimited. Go to form display and save with the widget of Role Access.</w:t>
+      </w:r>
+    </w:p>
+    <w:p>
+      <w:pPr>
+        <w:rPr>
+          <w:sz w:val="24"/>
+          <w:szCs w:val="24"/>
+          <w:lang w:val="en-US"/>
+        </w:rPr>
+      </w:pPr>
+    </w:p>
+    <w:p>
+      <w:pPr>
+        <w:rPr>
+          <w:sz w:val="24"/>
+          <w:szCs w:val="24"/>
+          <w:lang w:val="en-US"/>
+        </w:rPr>
+      </w:pPr>
+    </w:p>
+    <w:p>
+      <w:pPr>
+        <w:pStyle w:val="ListParagraph"/>
+        <w:numPr>
+          <w:ilvl w:val="0"/>
+          <w:numId w:val="4"/>
+        </w:numPr>
+        <w:rPr>
+          <w:sz w:val="24"/>
+          <w:szCs w:val="24"/>
+          <w:lang w:val="en-US"/>
+        </w:rPr>
+      </w:pPr>
+      <w:r>
+        <w:drawing>
+          <wp:anchor distT="0" distB="0" distL="114300" distR="114300" simplePos="0" relativeHeight="251664384" behindDoc="1" locked="0" layoutInCell="1" allowOverlap="1" wp14:anchorId="1EFF46F2">
+            <wp:simplePos x="0" y="0"/>
+            <wp:positionH relativeFrom="column">
+              <wp:posOffset>3138805</wp:posOffset>
+            </wp:positionH>
+            <wp:positionV relativeFrom="paragraph">
+              <wp:posOffset>4445</wp:posOffset>
+            </wp:positionV>
+            <wp:extent cx="2381250" cy="1676400"/>
+            <wp:effectExtent l="0" t="0" r="0" b="0"/>
+            <wp:wrapTight wrapText="bothSides">
+              <wp:wrapPolygon edited="0">
+                <wp:start x="0" y="0"/>
+                <wp:lineTo x="0" y="21355"/>
+                <wp:lineTo x="21427" y="21355"/>
+                <wp:lineTo x="21427" y="0"/>
+                <wp:lineTo x="0" y="0"/>
+              </wp:wrapPolygon>
+            </wp:wrapTight>
+            <wp:docPr id="7" name="Picture 7"/>
+            <wp:cNvGraphicFramePr>
+              <a:graphicFrameLocks xmlns:a="http://schemas.openxmlformats.org/drawingml/2006/main" noChangeAspect="1"/>
+            </wp:cNvGraphicFramePr>
+            <a:graphic xmlns:a="http://schemas.openxmlformats.org/drawingml/2006/main">
+              <a:graphicData uri="http://schemas.openxmlformats.org/drawingml/2006/picture">
+                <pic:pic xmlns:pic="http://schemas.openxmlformats.org/drawingml/2006/picture">
+                  <pic:nvPicPr>
+                    <pic:cNvPr id="1" name=""/>
+                    <pic:cNvPicPr/>
+                  </pic:nvPicPr>
+                  <pic:blipFill>
+                    <a:blip r:embed="rId11">
+                      <a:extLst>
+                        <a:ext uri="{28A0092B-C50C-407E-A947-70E740481C1C}">
+                          <a14:useLocalDpi xmlns:a14="http://schemas.microsoft.com/office/drawing/2010/main" val="0"/>
+                        </a:ext>
+                      </a:extLst>
+                    </a:blip>
+                    <a:stretch>
+                      <a:fillRect/>
+                    </a:stretch>
+                  </pic:blipFill>
+                  <pic:spPr>
+                    <a:xfrm>
+                      <a:off x="0" y="0"/>
+                      <a:ext cx="2381250" cy="1676400"/>
+                    </a:xfrm>
+                    <a:prstGeom prst="rect">
+                      <a:avLst/>
+                    </a:prstGeom>
+                  </pic:spPr>
+                </pic:pic>
+              </a:graphicData>
+            </a:graphic>
+          </wp:anchor>
+        </w:drawing>
+      </w:r>
+      <w:r>
+        <w:rPr>
+          <w:sz w:val="24"/>
+          <w:szCs w:val="24"/>
+          <w:lang w:val="en-US"/>
+        </w:rPr>
+        <w:t xml:space="preserve">When creating a node, add roles in the sidebar region through the </w:t>
+      </w:r>
+      <w:r>
+        <w:rPr>
+          <w:b/>
           <w:i/>
           <w:sz w:val="24"/>
           <w:szCs w:val="24"/>
           <w:lang w:val="en-US"/>
         </w:rPr>
-        <w:t>“/admin/config/people/</w:t>
-      </w:r>
-      <w:proofErr w:type="spellStart"/>
-      <w:r>
-        <w:rPr>
+        <w:t>Role</w:t>
+      </w:r>
+      <w:r>
+        <w:rPr>
+          <w:b/>
           <w:i/>
           <w:sz w:val="24"/>
           <w:szCs w:val="24"/>
           <w:lang w:val="en-US"/>
         </w:rPr>
-        <w:t>cug</w:t>
-      </w:r>
-      <w:proofErr w:type="spellEnd"/>
-      <w:r>
-        <w:rPr>
-          <w:i/>
-          <w:sz w:val="24"/>
-          <w:szCs w:val="24"/>
-          <w:lang w:val="en-US"/>
-        </w:rPr>
-        <w:t>/users”</w:t>
-      </w:r>
-      <w:r>
-        <w:rPr>
-          <w:sz w:val="24"/>
-          <w:szCs w:val="24"/>
-          <w:lang w:val="en-US"/>
-        </w:rPr>
-        <w:t xml:space="preserve">. </w:t>
-      </w:r>
-    </w:p>
-    <w:p>
-      <w:pPr>
-        <w:rPr>
-          <w:sz w:val="24"/>
-          <w:szCs w:val="24"/>
-          <w:lang w:val="en-US"/>
-        </w:rPr>
-      </w:pPr>
-      <w:r>
-        <w:rPr>
-          <w:sz w:val="24"/>
-          <w:szCs w:val="24"/>
-          <w:u w:val="single"/>
-          <w:lang w:val="en-US"/>
-        </w:rPr>
-        <w:t>L</w:t>
-      </w:r>
-      <w:r>
-        <w:rPr>
-          <w:sz w:val="24"/>
-          <w:szCs w:val="24"/>
-          <w:u w:val="single"/>
-          <w:lang w:val="en-US"/>
-        </w:rPr>
-        <w:t>ogin destination</w:t>
-      </w:r>
-      <w:r>
-        <w:rPr>
-          <w:sz w:val="24"/>
-          <w:szCs w:val="24"/>
-          <w:lang w:val="en-US"/>
-        </w:rPr>
-        <w:t xml:space="preserve"> of where the users with a certain role are redirected, can be set in the settings page with a </w:t>
-      </w:r>
-      <w:proofErr w:type="spellStart"/>
-      <w:r>
-        <w:rPr>
-          <w:sz w:val="24"/>
-          <w:szCs w:val="24"/>
-          <w:lang w:val="en-US"/>
-        </w:rPr>
-        <w:t>subpath</w:t>
-      </w:r>
-      <w:proofErr w:type="spellEnd"/>
-      <w:r>
-        <w:rPr>
-          <w:sz w:val="24"/>
-          <w:szCs w:val="24"/>
+        <w:t xml:space="preserve"> access</w:t>
+      </w:r>
+      <w:r>
+        <w:rPr>
+          <w:sz w:val="24"/>
+          <w:szCs w:val="24"/>
+          <w:lang w:val="en-US"/>
+        </w:rPr>
+        <w:t xml:space="preserve"> field to allow content creators to pick roles to which the node is accessible.</w:t>
+      </w:r>
+      <w:r>
+        <w:rPr>
+          <w:noProof/>
           <w:lang w:val="en-US"/>
         </w:rPr>
         <w:t xml:space="preserve"> </w:t>
       </w:r>
-      <w:r>
-        <w:rPr>
-          <w:i/>
-          <w:sz w:val="24"/>
-          <w:szCs w:val="24"/>
-          <w:lang w:val="en-US"/>
-        </w:rPr>
-        <w:t>“/admin/config/people/</w:t>
-      </w:r>
-      <w:proofErr w:type="spellStart"/>
-      <w:r>
-        <w:rPr>
-          <w:i/>
-          <w:sz w:val="24"/>
-          <w:szCs w:val="24"/>
-          <w:lang w:val="en-US"/>
-        </w:rPr>
-        <w:t>cug</w:t>
-      </w:r>
-      <w:proofErr w:type="spellEnd"/>
-      <w:r>
-        <w:rPr>
-          <w:i/>
-          <w:sz w:val="24"/>
-          <w:szCs w:val="24"/>
-          <w:lang w:val="en-US"/>
-        </w:rPr>
-        <w:t>/</w:t>
-      </w:r>
-      <w:proofErr w:type="spellStart"/>
-      <w:r>
-        <w:rPr>
-          <w:i/>
-          <w:sz w:val="24"/>
-          <w:szCs w:val="24"/>
-          <w:lang w:val="en-US"/>
-        </w:rPr>
-        <w:t>cug_redirect</w:t>
-      </w:r>
-      <w:proofErr w:type="spellEnd"/>
-      <w:r>
-        <w:rPr>
-          <w:i/>
-          <w:sz w:val="24"/>
-          <w:szCs w:val="24"/>
-          <w:lang w:val="en-US"/>
-        </w:rPr>
-        <w:t>”</w:t>
-      </w:r>
-      <w:r>
-        <w:rPr>
-          <w:sz w:val="24"/>
-          <w:szCs w:val="24"/>
-          <w:lang w:val="en-US"/>
-        </w:rPr>
-        <w:t>.</w:t>
-      </w:r>
-    </w:p>
-    <w:p>
-      <w:pPr>
-        <w:rPr>
-          <w:sz w:val="24"/>
-          <w:szCs w:val="24"/>
-          <w:lang w:val="en-US"/>
-        </w:rPr>
-      </w:pPr>
       <w:bookmarkStart w:id="0" w:name="_GoBack"/>
       <w:bookmarkEnd w:id="0"/>
-    </w:p>
-    <w:p>
-      <w:pPr>
-        <w:rPr>
-          <w:sz w:val="24"/>
-          <w:szCs w:val="24"/>
-          <w:lang w:val="en-US"/>
-        </w:rPr>
-      </w:pPr>
     </w:p>
     <w:sectPr>
       <w:pgSz w:w="11906" w:h="16838"/>
@@ -431,6 +1482,403 @@
     </w:sectPr>
   </w:body>
 </w:document>
+</file>
+
+<file path=word/numbering.xml><?xml version="1.0" encoding="utf-8"?>
+<w:numbering xmlns:wpc="http://schemas.microsoft.com/office/word/2010/wordprocessingCanvas" xmlns:cx="http://schemas.microsoft.com/office/drawing/2014/chartex" xmlns:cx1="http://schemas.microsoft.com/office/drawing/2015/9/8/chartex" xmlns:cx2="http://schemas.microsoft.com/office/drawing/2015/10/21/chartex" xmlns:cx3="http://schemas.microsoft.com/office/drawing/2016/5/9/chartex" xmlns:cx4="http://schemas.microsoft.com/office/drawing/2016/5/10/chartex" xmlns:cx5="http://schemas.microsoft.com/office/drawing/2016/5/11/chartex" xmlns:cx6="http://schemas.microsoft.com/office/drawing/2016/5/12/chartex" xmlns:cx7="http://schemas.microsoft.com/office/drawing/2016/5/13/chartex" xmlns:cx8="http://schemas.microsoft.com/office/drawing/2016/5/14/chartex" xmlns:mc="http://schemas.openxmlformats.org/markup-compatibility/2006" xmlns:aink="http://schemas.microsoft.com/office/drawing/2016/ink" xmlns:am3d="http://schemas.microsoft.com/office/drawing/2017/model3d" xmlns:o="urn:schemas-microsoft-com:office:office" xmlns:r="http://schemas.openxmlformats.org/officeDocument/2006/relationships" xmlns:m="http://schemas.openxmlformats.org/officeDocument/2006/math" xmlns:v="urn:schemas-microsoft-com:vml" xmlns:wp14="http://schemas.microsoft.com/office/word/2010/wordprocessingDrawing" xmlns:wp="http://schemas.openxmlformats.org/drawingml/2006/wordprocessingDrawing" xmlns:w10="urn:schemas-microsoft-com:office:word" xmlns:w="http://schemas.openxmlformats.org/wordprocessingml/2006/main" xmlns:w14="http://schemas.microsoft.com/office/word/2010/wordml" xmlns:w15="http://schemas.microsoft.com/office/word/2012/wordml" xmlns:w16cid="http://schemas.microsoft.com/office/word/2016/wordml/cid" xmlns:w16se="http://schemas.microsoft.com/office/word/2015/wordml/symex" xmlns:wpg="http://schemas.microsoft.com/office/word/2010/wordprocessingGroup" xmlns:wpi="http://schemas.microsoft.com/office/word/2010/wordprocessingInk" xmlns:wne="http://schemas.microsoft.com/office/word/2006/wordml" xmlns:wps="http://schemas.microsoft.com/office/word/2010/wordprocessingShape" mc:Ignorable="w14 w15 w16se w16cid wp14">
+  <w:abstractNum w:abstractNumId="0" w15:restartNumberingAfterBreak="0">
+    <w:nsid w:val="0213446F"/>
+    <w:multiLevelType w:val="hybridMultilevel"/>
+    <w:tmpl w:val="396A09A4"/>
+    <w:lvl w:ilvl="0" w:tplc="0807000F">
+      <w:start w:val="1"/>
+      <w:numFmt w:val="decimal"/>
+      <w:lvlText w:val="%1."/>
+      <w:lvlJc w:val="left"/>
+      <w:pPr>
+        <w:ind w:left="720" w:hanging="360"/>
+      </w:pPr>
+      <w:rPr>
+        <w:rFonts w:hint="default"/>
+      </w:rPr>
+    </w:lvl>
+    <w:lvl w:ilvl="1" w:tplc="08070019" w:tentative="1">
+      <w:start w:val="1"/>
+      <w:numFmt w:val="lowerLetter"/>
+      <w:lvlText w:val="%2."/>
+      <w:lvlJc w:val="left"/>
+      <w:pPr>
+        <w:ind w:left="1440" w:hanging="360"/>
+      </w:pPr>
+    </w:lvl>
+    <w:lvl w:ilvl="2" w:tplc="0807001B" w:tentative="1">
+      <w:start w:val="1"/>
+      <w:numFmt w:val="lowerRoman"/>
+      <w:lvlText w:val="%3."/>
+      <w:lvlJc w:val="right"/>
+      <w:pPr>
+        <w:ind w:left="2160" w:hanging="180"/>
+      </w:pPr>
+    </w:lvl>
+    <w:lvl w:ilvl="3" w:tplc="0807000F" w:tentative="1">
+      <w:start w:val="1"/>
+      <w:numFmt w:val="decimal"/>
+      <w:lvlText w:val="%4."/>
+      <w:lvlJc w:val="left"/>
+      <w:pPr>
+        <w:ind w:left="2880" w:hanging="360"/>
+      </w:pPr>
+    </w:lvl>
+    <w:lvl w:ilvl="4" w:tplc="08070019" w:tentative="1">
+      <w:start w:val="1"/>
+      <w:numFmt w:val="lowerLetter"/>
+      <w:lvlText w:val="%5."/>
+      <w:lvlJc w:val="left"/>
+      <w:pPr>
+        <w:ind w:left="3600" w:hanging="360"/>
+      </w:pPr>
+    </w:lvl>
+    <w:lvl w:ilvl="5" w:tplc="0807001B" w:tentative="1">
+      <w:start w:val="1"/>
+      <w:numFmt w:val="lowerRoman"/>
+      <w:lvlText w:val="%6."/>
+      <w:lvlJc w:val="right"/>
+      <w:pPr>
+        <w:ind w:left="4320" w:hanging="180"/>
+      </w:pPr>
+    </w:lvl>
+    <w:lvl w:ilvl="6" w:tplc="0807000F" w:tentative="1">
+      <w:start w:val="1"/>
+      <w:numFmt w:val="decimal"/>
+      <w:lvlText w:val="%7."/>
+      <w:lvlJc w:val="left"/>
+      <w:pPr>
+        <w:ind w:left="5040" w:hanging="360"/>
+      </w:pPr>
+    </w:lvl>
+    <w:lvl w:ilvl="7" w:tplc="08070019" w:tentative="1">
+      <w:start w:val="1"/>
+      <w:numFmt w:val="lowerLetter"/>
+      <w:lvlText w:val="%8."/>
+      <w:lvlJc w:val="left"/>
+      <w:pPr>
+        <w:ind w:left="5760" w:hanging="360"/>
+      </w:pPr>
+    </w:lvl>
+    <w:lvl w:ilvl="8" w:tplc="0807001B" w:tentative="1">
+      <w:start w:val="1"/>
+      <w:numFmt w:val="lowerRoman"/>
+      <w:lvlText w:val="%9."/>
+      <w:lvlJc w:val="right"/>
+      <w:pPr>
+        <w:ind w:left="6480" w:hanging="180"/>
+      </w:pPr>
+    </w:lvl>
+  </w:abstractNum>
+  <w:abstractNum w:abstractNumId="1" w15:restartNumberingAfterBreak="0">
+    <w:nsid w:val="2A0A74D3"/>
+    <w:multiLevelType w:val="hybridMultilevel"/>
+    <w:tmpl w:val="06764918"/>
+    <w:lvl w:ilvl="0" w:tplc="0807000F">
+      <w:start w:val="1"/>
+      <w:numFmt w:val="decimal"/>
+      <w:lvlText w:val="%1."/>
+      <w:lvlJc w:val="left"/>
+      <w:pPr>
+        <w:ind w:left="720" w:hanging="360"/>
+      </w:pPr>
+      <w:rPr>
+        <w:rFonts w:hint="default"/>
+      </w:rPr>
+    </w:lvl>
+    <w:lvl w:ilvl="1" w:tplc="08070019" w:tentative="1">
+      <w:start w:val="1"/>
+      <w:numFmt w:val="lowerLetter"/>
+      <w:lvlText w:val="%2."/>
+      <w:lvlJc w:val="left"/>
+      <w:pPr>
+        <w:ind w:left="1440" w:hanging="360"/>
+      </w:pPr>
+    </w:lvl>
+    <w:lvl w:ilvl="2" w:tplc="0807001B" w:tentative="1">
+      <w:start w:val="1"/>
+      <w:numFmt w:val="lowerRoman"/>
+      <w:lvlText w:val="%3."/>
+      <w:lvlJc w:val="right"/>
+      <w:pPr>
+        <w:ind w:left="2160" w:hanging="180"/>
+      </w:pPr>
+    </w:lvl>
+    <w:lvl w:ilvl="3" w:tplc="0807000F" w:tentative="1">
+      <w:start w:val="1"/>
+      <w:numFmt w:val="decimal"/>
+      <w:lvlText w:val="%4."/>
+      <w:lvlJc w:val="left"/>
+      <w:pPr>
+        <w:ind w:left="2880" w:hanging="360"/>
+      </w:pPr>
+    </w:lvl>
+    <w:lvl w:ilvl="4" w:tplc="08070019" w:tentative="1">
+      <w:start w:val="1"/>
+      <w:numFmt w:val="lowerLetter"/>
+      <w:lvlText w:val="%5."/>
+      <w:lvlJc w:val="left"/>
+      <w:pPr>
+        <w:ind w:left="3600" w:hanging="360"/>
+      </w:pPr>
+    </w:lvl>
+    <w:lvl w:ilvl="5" w:tplc="0807001B" w:tentative="1">
+      <w:start w:val="1"/>
+      <w:numFmt w:val="lowerRoman"/>
+      <w:lvlText w:val="%6."/>
+      <w:lvlJc w:val="right"/>
+      <w:pPr>
+        <w:ind w:left="4320" w:hanging="180"/>
+      </w:pPr>
+    </w:lvl>
+    <w:lvl w:ilvl="6" w:tplc="0807000F" w:tentative="1">
+      <w:start w:val="1"/>
+      <w:numFmt w:val="decimal"/>
+      <w:lvlText w:val="%7."/>
+      <w:lvlJc w:val="left"/>
+      <w:pPr>
+        <w:ind w:left="5040" w:hanging="360"/>
+      </w:pPr>
+    </w:lvl>
+    <w:lvl w:ilvl="7" w:tplc="08070019" w:tentative="1">
+      <w:start w:val="1"/>
+      <w:numFmt w:val="lowerLetter"/>
+      <w:lvlText w:val="%8."/>
+      <w:lvlJc w:val="left"/>
+      <w:pPr>
+        <w:ind w:left="5760" w:hanging="360"/>
+      </w:pPr>
+    </w:lvl>
+    <w:lvl w:ilvl="8" w:tplc="0807001B" w:tentative="1">
+      <w:start w:val="1"/>
+      <w:numFmt w:val="lowerRoman"/>
+      <w:lvlText w:val="%9."/>
+      <w:lvlJc w:val="right"/>
+      <w:pPr>
+        <w:ind w:left="6480" w:hanging="180"/>
+      </w:pPr>
+    </w:lvl>
+  </w:abstractNum>
+  <w:abstractNum w:abstractNumId="2" w15:restartNumberingAfterBreak="0">
+    <w:nsid w:val="6DEC44E7"/>
+    <w:multiLevelType w:val="hybridMultilevel"/>
+    <w:tmpl w:val="5E24E4C4"/>
+    <w:lvl w:ilvl="0" w:tplc="0807000F">
+      <w:start w:val="1"/>
+      <w:numFmt w:val="decimal"/>
+      <w:lvlText w:val="%1."/>
+      <w:lvlJc w:val="left"/>
+      <w:pPr>
+        <w:ind w:left="720" w:hanging="360"/>
+      </w:pPr>
+      <w:rPr>
+        <w:rFonts w:hint="default"/>
+      </w:rPr>
+    </w:lvl>
+    <w:lvl w:ilvl="1" w:tplc="08070019" w:tentative="1">
+      <w:start w:val="1"/>
+      <w:numFmt w:val="lowerLetter"/>
+      <w:lvlText w:val="%2."/>
+      <w:lvlJc w:val="left"/>
+      <w:pPr>
+        <w:ind w:left="1440" w:hanging="360"/>
+      </w:pPr>
+    </w:lvl>
+    <w:lvl w:ilvl="2" w:tplc="0807001B" w:tentative="1">
+      <w:start w:val="1"/>
+      <w:numFmt w:val="lowerRoman"/>
+      <w:lvlText w:val="%3."/>
+      <w:lvlJc w:val="right"/>
+      <w:pPr>
+        <w:ind w:left="2160" w:hanging="180"/>
+      </w:pPr>
+    </w:lvl>
+    <w:lvl w:ilvl="3" w:tplc="0807000F" w:tentative="1">
+      <w:start w:val="1"/>
+      <w:numFmt w:val="decimal"/>
+      <w:lvlText w:val="%4."/>
+      <w:lvlJc w:val="left"/>
+      <w:pPr>
+        <w:ind w:left="2880" w:hanging="360"/>
+      </w:pPr>
+    </w:lvl>
+    <w:lvl w:ilvl="4" w:tplc="08070019" w:tentative="1">
+      <w:start w:val="1"/>
+      <w:numFmt w:val="lowerLetter"/>
+      <w:lvlText w:val="%5."/>
+      <w:lvlJc w:val="left"/>
+      <w:pPr>
+        <w:ind w:left="3600" w:hanging="360"/>
+      </w:pPr>
+    </w:lvl>
+    <w:lvl w:ilvl="5" w:tplc="0807001B" w:tentative="1">
+      <w:start w:val="1"/>
+      <w:numFmt w:val="lowerRoman"/>
+      <w:lvlText w:val="%6."/>
+      <w:lvlJc w:val="right"/>
+      <w:pPr>
+        <w:ind w:left="4320" w:hanging="180"/>
+      </w:pPr>
+    </w:lvl>
+    <w:lvl w:ilvl="6" w:tplc="0807000F" w:tentative="1">
+      <w:start w:val="1"/>
+      <w:numFmt w:val="decimal"/>
+      <w:lvlText w:val="%7."/>
+      <w:lvlJc w:val="left"/>
+      <w:pPr>
+        <w:ind w:left="5040" w:hanging="360"/>
+      </w:pPr>
+    </w:lvl>
+    <w:lvl w:ilvl="7" w:tplc="08070019" w:tentative="1">
+      <w:start w:val="1"/>
+      <w:numFmt w:val="lowerLetter"/>
+      <w:lvlText w:val="%8."/>
+      <w:lvlJc w:val="left"/>
+      <w:pPr>
+        <w:ind w:left="5760" w:hanging="360"/>
+      </w:pPr>
+    </w:lvl>
+    <w:lvl w:ilvl="8" w:tplc="0807001B" w:tentative="1">
+      <w:start w:val="1"/>
+      <w:numFmt w:val="lowerRoman"/>
+      <w:lvlText w:val="%9."/>
+      <w:lvlJc w:val="right"/>
+      <w:pPr>
+        <w:ind w:left="6480" w:hanging="180"/>
+      </w:pPr>
+    </w:lvl>
+  </w:abstractNum>
+  <w:abstractNum w:abstractNumId="3" w15:restartNumberingAfterBreak="0">
+    <w:nsid w:val="7F1179D1"/>
+    <w:multiLevelType w:val="hybridMultilevel"/>
+    <w:tmpl w:val="5F7A5B02"/>
+    <w:lvl w:ilvl="0" w:tplc="FEB89D92">
+      <w:start w:val="1"/>
+      <w:numFmt w:val="bullet"/>
+      <w:lvlText w:val="-"/>
+      <w:lvlJc w:val="left"/>
+      <w:pPr>
+        <w:ind w:left="720" w:hanging="360"/>
+      </w:pPr>
+      <w:rPr>
+        <w:rFonts w:ascii="Calibri" w:eastAsiaTheme="minorHAnsi" w:hAnsi="Calibri" w:cs="Calibri" w:hint="default"/>
+      </w:rPr>
+    </w:lvl>
+    <w:lvl w:ilvl="1" w:tplc="08070003" w:tentative="1">
+      <w:start w:val="1"/>
+      <w:numFmt w:val="bullet"/>
+      <w:lvlText w:val="o"/>
+      <w:lvlJc w:val="left"/>
+      <w:pPr>
+        <w:ind w:left="1440" w:hanging="360"/>
+      </w:pPr>
+      <w:rPr>
+        <w:rFonts w:ascii="Courier New" w:hAnsi="Courier New" w:cs="Courier New" w:hint="default"/>
+      </w:rPr>
+    </w:lvl>
+    <w:lvl w:ilvl="2" w:tplc="08070005" w:tentative="1">
+      <w:start w:val="1"/>
+      <w:numFmt w:val="bullet"/>
+      <w:lvlText w:val=""/>
+      <w:lvlJc w:val="left"/>
+      <w:pPr>
+        <w:ind w:left="2160" w:hanging="360"/>
+      </w:pPr>
+      <w:rPr>
+        <w:rFonts w:ascii="Wingdings" w:hAnsi="Wingdings" w:hint="default"/>
+      </w:rPr>
+    </w:lvl>
+    <w:lvl w:ilvl="3" w:tplc="08070001" w:tentative="1">
+      <w:start w:val="1"/>
+      <w:numFmt w:val="bullet"/>
+      <w:lvlText w:val=""/>
+      <w:lvlJc w:val="left"/>
+      <w:pPr>
+        <w:ind w:left="2880" w:hanging="360"/>
+      </w:pPr>
+      <w:rPr>
+        <w:rFonts w:ascii="Symbol" w:hAnsi="Symbol" w:hint="default"/>
+      </w:rPr>
+    </w:lvl>
+    <w:lvl w:ilvl="4" w:tplc="08070003" w:tentative="1">
+      <w:start w:val="1"/>
+      <w:numFmt w:val="bullet"/>
+      <w:lvlText w:val="o"/>
+      <w:lvlJc w:val="left"/>
+      <w:pPr>
+        <w:ind w:left="3600" w:hanging="360"/>
+      </w:pPr>
+      <w:rPr>
+        <w:rFonts w:ascii="Courier New" w:hAnsi="Courier New" w:cs="Courier New" w:hint="default"/>
+      </w:rPr>
+    </w:lvl>
+    <w:lvl w:ilvl="5" w:tplc="08070005" w:tentative="1">
+      <w:start w:val="1"/>
+      <w:numFmt w:val="bullet"/>
+      <w:lvlText w:val=""/>
+      <w:lvlJc w:val="left"/>
+      <w:pPr>
+        <w:ind w:left="4320" w:hanging="360"/>
+      </w:pPr>
+      <w:rPr>
+        <w:rFonts w:ascii="Wingdings" w:hAnsi="Wingdings" w:hint="default"/>
+      </w:rPr>
+    </w:lvl>
+    <w:lvl w:ilvl="6" w:tplc="08070001" w:tentative="1">
+      <w:start w:val="1"/>
+      <w:numFmt w:val="bullet"/>
+      <w:lvlText w:val=""/>
+      <w:lvlJc w:val="left"/>
+      <w:pPr>
+        <w:ind w:left="5040" w:hanging="360"/>
+      </w:pPr>
+      <w:rPr>
+        <w:rFonts w:ascii="Symbol" w:hAnsi="Symbol" w:hint="default"/>
+      </w:rPr>
+    </w:lvl>
+    <w:lvl w:ilvl="7" w:tplc="08070003" w:tentative="1">
+      <w:start w:val="1"/>
+      <w:numFmt w:val="bullet"/>
+      <w:lvlText w:val="o"/>
+      <w:lvlJc w:val="left"/>
+      <w:pPr>
+        <w:ind w:left="5760" w:hanging="360"/>
+      </w:pPr>
+      <w:rPr>
+        <w:rFonts w:ascii="Courier New" w:hAnsi="Courier New" w:cs="Courier New" w:hint="default"/>
+      </w:rPr>
+    </w:lvl>
+    <w:lvl w:ilvl="8" w:tplc="08070005" w:tentative="1">
+      <w:start w:val="1"/>
+      <w:numFmt w:val="bullet"/>
+      <w:lvlText w:val=""/>
+      <w:lvlJc w:val="left"/>
+      <w:pPr>
+        <w:ind w:left="6480" w:hanging="360"/>
+      </w:pPr>
+      <w:rPr>
+        <w:rFonts w:ascii="Wingdings" w:hAnsi="Wingdings" w:hint="default"/>
+      </w:rPr>
+    </w:lvl>
+  </w:abstractNum>
+  <w:num w:numId="1">
+    <w:abstractNumId w:val="2"/>
+  </w:num>
+  <w:num w:numId="2">
+    <w:abstractNumId w:val="3"/>
+  </w:num>
+  <w:num w:numId="3">
+    <w:abstractNumId w:val="0"/>
+  </w:num>
+  <w:num w:numId="4">
+    <w:abstractNumId w:val="1"/>
+  </w:num>
+</w:numbering>
 </file>
 
 <file path=word/styles.xml><?xml version="1.0" encoding="utf-8"?>
@@ -906,6 +2354,47 @@
       <w:szCs w:val="18"/>
     </w:rPr>
   </w:style>
+  <w:style w:type="paragraph" w:styleId="ListParagraph">
+    <w:name w:val="List Paragraph"/>
+    <w:basedOn w:val="Normal"/>
+    <w:uiPriority w:val="34"/>
+    <w:qFormat/>
+    <w:rsid w:val="001A6FDD"/>
+    <w:pPr>
+      <w:ind w:left="720"/>
+      <w:contextualSpacing/>
+    </w:pPr>
+  </w:style>
+  <w:style w:type="paragraph" w:styleId="HTMLPreformatted">
+    <w:name w:val="HTML Preformatted"/>
+    <w:basedOn w:val="Normal"/>
+    <w:link w:val="HTMLPreformattedChar"/>
+    <w:uiPriority w:val="99"/>
+    <w:semiHidden/>
+    <w:unhideWhenUsed/>
+    <w:rsid w:val="009418C1"/>
+    <w:pPr>
+      <w:spacing w:after="0" w:line="240" w:lineRule="auto"/>
+    </w:pPr>
+    <w:rPr>
+      <w:rFonts w:ascii="Consolas" w:hAnsi="Consolas"/>
+      <w:sz w:val="20"/>
+      <w:szCs w:val="20"/>
+    </w:rPr>
+  </w:style>
+  <w:style w:type="character" w:customStyle="1" w:styleId="HTMLPreformattedChar">
+    <w:name w:val="HTML Preformatted Char"/>
+    <w:basedOn w:val="DefaultParagraphFont"/>
+    <w:link w:val="HTMLPreformatted"/>
+    <w:uiPriority w:val="99"/>
+    <w:semiHidden/>
+    <w:rsid w:val="009418C1"/>
+    <w:rPr>
+      <w:rFonts w:ascii="Consolas" w:hAnsi="Consolas"/>
+      <w:sz w:val="20"/>
+      <w:szCs w:val="20"/>
+    </w:rPr>
+  </w:style>
 </w:styles>
 </file>
 

</xml_diff>

<commit_message>
Changes in documentation and small fixes in the hooks
</commit_message>
<xml_diff>
--- a/CUGDocumentation.docx
+++ b/CUGDocumentation.docx
@@ -194,7 +194,7 @@
           <w:szCs w:val="24"/>
           <w:lang w:val="en-US"/>
         </w:rPr>
-        <w:instrText xml:space="preserve"> SEQ Figure \* ARABIC </w:instrText>
+        <w:instrText xml:space="preserve"> SEQ Figure \* roman </w:instrText>
       </w:r>
       <w:r>
         <w:rPr>
@@ -211,7 +211,7 @@
           <w:szCs w:val="24"/>
           <w:lang w:val="en-US"/>
         </w:rPr>
-        <w:t>1</w:t>
+        <w:t>i</w:t>
       </w:r>
       <w:r>
         <w:rPr>
@@ -288,6 +288,9 @@
         </w:rPr>
       </w:pPr>
       <w:r>
+        <w:rPr>
+          <w:noProof/>
+        </w:rPr>
         <w:drawing>
           <wp:anchor distT="0" distB="0" distL="114300" distR="114300" simplePos="0" relativeHeight="251659264" behindDoc="1" locked="0" layoutInCell="1" allowOverlap="1" wp14:anchorId="19F17505">
             <wp:simplePos x="0" y="0"/>
@@ -499,16 +502,7 @@
           <w:u w:val="single"/>
           <w:lang w:val="en-US"/>
         </w:rPr>
-        <w:t xml:space="preserve"> </w:t>
-      </w:r>
-      <w:r>
-        <w:rPr>
-          <w:sz w:val="24"/>
-          <w:szCs w:val="24"/>
-          <w:u w:val="single"/>
-          <w:lang w:val="en-US"/>
-        </w:rPr>
-        <w:t>users</w:t>
+        <w:t xml:space="preserve"> users</w:t>
       </w:r>
     </w:p>
     <w:p>
@@ -614,6 +608,7 @@
       </w:pPr>
       <w:r>
         <w:rPr>
+          <w:noProof/>
           <w:sz w:val="24"/>
           <w:szCs w:val="24"/>
         </w:rPr>
@@ -741,6 +736,7 @@
         </w:rPr>
         <w:br/>
       </w:r>
+      <w:proofErr w:type="spellStart"/>
       <w:r>
         <w:rPr>
           <w:sz w:val="24"/>
@@ -748,7 +744,17 @@
           <w:u w:val="single"/>
           <w:lang w:val="en-US"/>
         </w:rPr>
-        <w:t>Login page</w:t>
+        <w:t>Login</w:t>
+      </w:r>
+      <w:proofErr w:type="spellEnd"/>
+      <w:r>
+        <w:rPr>
+          <w:sz w:val="24"/>
+          <w:szCs w:val="24"/>
+          <w:u w:val="single"/>
+          <w:lang w:val="en-US"/>
+        </w:rPr>
+        <w:t xml:space="preserve"> page</w:t>
       </w:r>
       <w:r>
         <w:rPr>
@@ -783,23 +789,13 @@
         </w:rPr>
         <w:t xml:space="preserve"> – </w:t>
       </w:r>
-      <w:proofErr w:type="spellStart"/>
-      <w:r>
-        <w:rPr>
-          <w:sz w:val="24"/>
-          <w:szCs w:val="24"/>
-          <w:lang w:val="en-US"/>
-        </w:rPr>
-        <w:t xml:space="preserve">redirect </w:t>
-      </w:r>
-      <w:proofErr w:type="spellEnd"/>
-      <w:r>
-        <w:rPr>
-          <w:sz w:val="24"/>
-          <w:szCs w:val="24"/>
-          <w:lang w:val="en-US"/>
-        </w:rPr>
-        <w:t>on user login with a certain role which has priority over the default redirect, there is an additional weight for users with multiple roles.</w:t>
+      <w:r>
+        <w:rPr>
+          <w:sz w:val="24"/>
+          <w:szCs w:val="24"/>
+          <w:lang w:val="en-US"/>
+        </w:rPr>
+        <w:t>redirect on user login with a certain role which has priority over the default redirect, there is an additional weight for users with multiple roles.</w:t>
       </w:r>
     </w:p>
     <w:p>
@@ -860,6 +856,7 @@
       </w:pPr>
       <w:r>
         <w:rPr>
+          <w:noProof/>
           <w:sz w:val="24"/>
           <w:szCs w:val="24"/>
         </w:rPr>
@@ -1041,6 +1038,7 @@
       </w:pPr>
       <w:r>
         <w:rPr>
+          <w:noProof/>
           <w:sz w:val="24"/>
           <w:szCs w:val="24"/>
         </w:rPr>
@@ -1234,6 +1232,9 @@
         </w:rPr>
       </w:pPr>
       <w:r>
+        <w:rPr>
+          <w:noProof/>
+        </w:rPr>
         <w:drawing>
           <wp:anchor distT="0" distB="0" distL="114300" distR="114300" simplePos="0" relativeHeight="251663360" behindDoc="1" locked="0" layoutInCell="1" allowOverlap="1" wp14:anchorId="50F88B94">
             <wp:simplePos x="0" y="0"/>
@@ -1370,6 +1371,9 @@
         </w:rPr>
       </w:pPr>
       <w:r>
+        <w:rPr>
+          <w:noProof/>
+        </w:rPr>
         <w:drawing>
           <wp:anchor distT="0" distB="0" distL="114300" distR="114300" simplePos="0" relativeHeight="251664384" behindDoc="1" locked="0" layoutInCell="1" allowOverlap="1" wp14:anchorId="1EFF46F2">
             <wp:simplePos x="0" y="0"/>
@@ -1471,8 +1475,2081 @@
         </w:rPr>
         <w:t xml:space="preserve"> </w:t>
       </w:r>
+    </w:p>
+    <w:p>
+      <w:pPr>
+        <w:rPr>
+          <w:sz w:val="24"/>
+          <w:szCs w:val="24"/>
+          <w:lang w:val="en-US"/>
+        </w:rPr>
+      </w:pPr>
+    </w:p>
+    <w:p>
+      <w:pPr>
+        <w:rPr>
+          <w:sz w:val="24"/>
+          <w:szCs w:val="24"/>
+          <w:lang w:val="en-US"/>
+        </w:rPr>
+      </w:pPr>
+    </w:p>
+    <w:p>
+      <w:pPr>
+        <w:rPr>
+          <w:sz w:val="24"/>
+          <w:szCs w:val="24"/>
+          <w:lang w:val="en-US"/>
+        </w:rPr>
+      </w:pPr>
+    </w:p>
+    <w:p>
+      <w:pPr>
+        <w:rPr>
+          <w:sz w:val="24"/>
+          <w:szCs w:val="24"/>
+          <w:lang w:val="en-US"/>
+        </w:rPr>
+      </w:pPr>
+    </w:p>
+    <w:p>
+      <w:pPr>
+        <w:rPr>
+          <w:sz w:val="24"/>
+          <w:szCs w:val="24"/>
+          <w:lang w:val="en-US"/>
+        </w:rPr>
+      </w:pPr>
+    </w:p>
+    <w:p>
+      <w:pPr>
+        <w:rPr>
+          <w:sz w:val="24"/>
+          <w:szCs w:val="24"/>
+          <w:lang w:val="en-US"/>
+        </w:rPr>
+      </w:pPr>
+    </w:p>
+    <w:p>
+      <w:pPr>
+        <w:rPr>
+          <w:sz w:val="24"/>
+          <w:szCs w:val="24"/>
+          <w:lang w:val="en-US"/>
+        </w:rPr>
+      </w:pPr>
+    </w:p>
+    <w:p>
+      <w:pPr>
+        <w:rPr>
+          <w:sz w:val="24"/>
+          <w:szCs w:val="24"/>
+          <w:lang w:val="en-US"/>
+        </w:rPr>
+      </w:pPr>
+    </w:p>
+    <w:p>
+      <w:pPr>
+        <w:rPr>
+          <w:sz w:val="24"/>
+          <w:szCs w:val="24"/>
+          <w:lang w:val="en-US"/>
+        </w:rPr>
+      </w:pPr>
+    </w:p>
+    <w:p>
+      <w:pPr>
+        <w:rPr>
+          <w:sz w:val="24"/>
+          <w:szCs w:val="24"/>
+          <w:lang w:val="en-US"/>
+        </w:rPr>
+      </w:pPr>
+    </w:p>
+    <w:p>
+      <w:pPr>
+        <w:rPr>
+          <w:sz w:val="24"/>
+          <w:szCs w:val="24"/>
+          <w:lang w:val="en-US"/>
+        </w:rPr>
+      </w:pPr>
+    </w:p>
+    <w:p>
+      <w:pPr>
+        <w:rPr>
+          <w:sz w:val="24"/>
+          <w:szCs w:val="24"/>
+          <w:lang w:val="en-US"/>
+        </w:rPr>
+      </w:pPr>
+    </w:p>
+    <w:p>
+      <w:pPr>
+        <w:rPr>
+          <w:sz w:val="24"/>
+          <w:szCs w:val="24"/>
+          <w:lang w:val="en-US"/>
+        </w:rPr>
+      </w:pPr>
+    </w:p>
+    <w:p>
+      <w:pPr>
+        <w:rPr>
+          <w:sz w:val="24"/>
+          <w:szCs w:val="24"/>
+          <w:lang w:val="en-US"/>
+        </w:rPr>
+      </w:pPr>
+    </w:p>
+    <w:p>
+      <w:pPr>
+        <w:rPr>
+          <w:sz w:val="24"/>
+          <w:szCs w:val="24"/>
+          <w:lang w:val="en-US"/>
+        </w:rPr>
+      </w:pPr>
+    </w:p>
+    <w:p>
+      <w:pPr>
+        <w:rPr>
+          <w:sz w:val="24"/>
+          <w:szCs w:val="24"/>
+          <w:lang w:val="en-US"/>
+        </w:rPr>
+      </w:pPr>
+    </w:p>
+    <w:p>
+      <w:pPr>
+        <w:rPr>
+          <w:sz w:val="24"/>
+          <w:szCs w:val="24"/>
+          <w:lang w:val="en-US"/>
+        </w:rPr>
+      </w:pPr>
+    </w:p>
+    <w:p>
+      <w:pPr>
+        <w:rPr>
+          <w:sz w:val="24"/>
+          <w:szCs w:val="24"/>
+          <w:lang w:val="en-US"/>
+        </w:rPr>
+      </w:pPr>
+    </w:p>
+    <w:p>
+      <w:pPr>
+        <w:rPr>
+          <w:b/>
+          <w:sz w:val="28"/>
+          <w:szCs w:val="28"/>
+          <w:lang w:val="en-US"/>
+        </w:rPr>
+      </w:pPr>
+      <w:r>
+        <w:rPr>
+          <w:b/>
+          <w:sz w:val="28"/>
+          <w:szCs w:val="28"/>
+          <w:lang w:val="en-US"/>
+        </w:rPr>
+        <w:lastRenderedPageBreak/>
+        <w:t>Use Cases</w:t>
+      </w:r>
       <w:bookmarkStart w:id="0" w:name="_GoBack"/>
       <w:bookmarkEnd w:id="0"/>
+    </w:p>
+    <w:p>
+      <w:pPr>
+        <w:rPr>
+          <w:b/>
+          <w:sz w:val="28"/>
+          <w:szCs w:val="28"/>
+          <w:lang w:val="en-US"/>
+        </w:rPr>
+      </w:pPr>
+    </w:p>
+    <w:p>
+      <w:pPr>
+        <w:rPr>
+          <w:b/>
+          <w:sz w:val="28"/>
+          <w:szCs w:val="28"/>
+          <w:lang w:val="en-US"/>
+        </w:rPr>
+      </w:pPr>
+    </w:p>
+    <w:p>
+      <w:pPr>
+        <w:keepNext/>
+        <w:rPr>
+          <w:i/>
+          <w:sz w:val="18"/>
+          <w:szCs w:val="18"/>
+          <w:lang w:val="en-US"/>
+        </w:rPr>
+      </w:pPr>
+      <w:r>
+        <w:rPr>
+          <w:noProof/>
+          <w:sz w:val="24"/>
+          <w:szCs w:val="24"/>
+          <w:lang w:val="en-US"/>
+        </w:rPr>
+        <mc:AlternateContent>
+          <mc:Choice Requires="wps">
+            <w:drawing>
+              <wp:anchor distT="0" distB="0" distL="114300" distR="114300" simplePos="0" relativeHeight="251666432" behindDoc="0" locked="0" layoutInCell="1" allowOverlap="1">
+                <wp:simplePos x="0" y="0"/>
+                <wp:positionH relativeFrom="column">
+                  <wp:posOffset>914375</wp:posOffset>
+                </wp:positionH>
+                <wp:positionV relativeFrom="paragraph">
+                  <wp:posOffset>30988</wp:posOffset>
+                </wp:positionV>
+                <wp:extent cx="2772460" cy="453542"/>
+                <wp:effectExtent l="0" t="0" r="27940" b="22860"/>
+                <wp:wrapNone/>
+                <wp:docPr id="10" name="Text Box 10"/>
+                <wp:cNvGraphicFramePr/>
+                <a:graphic xmlns:a="http://schemas.openxmlformats.org/drawingml/2006/main">
+                  <a:graphicData uri="http://schemas.microsoft.com/office/word/2010/wordprocessingShape">
+                    <wps:wsp>
+                      <wps:cNvSpPr txBox="1"/>
+                      <wps:spPr>
+                        <a:xfrm>
+                          <a:off x="0" y="0"/>
+                          <a:ext cx="2772460" cy="453542"/>
+                        </a:xfrm>
+                        <a:prstGeom prst="rect">
+                          <a:avLst/>
+                        </a:prstGeom>
+                        <a:solidFill>
+                          <a:schemeClr val="lt1"/>
+                        </a:solidFill>
+                        <a:ln w="6350">
+                          <a:solidFill>
+                            <a:prstClr val="black"/>
+                          </a:solidFill>
+                        </a:ln>
+                      </wps:spPr>
+                      <wps:txbx>
+                        <w:txbxContent>
+                          <w:p>
+                            <w:pPr>
+                              <w:rPr>
+                                <w:lang w:val="en-US"/>
+                              </w:rPr>
+                            </w:pPr>
+                            <w:r>
+                              <w:rPr>
+                                <w:lang w:val="en-US"/>
+                              </w:rPr>
+                              <w:t xml:space="preserve">Login when a </w:t>
+                            </w:r>
+                            <w:r>
+                              <w:rPr>
+                                <w:lang w:val="en-US"/>
+                              </w:rPr>
+                              <w:t>Default redirection</w:t>
+                            </w:r>
+                            <w:r>
+                              <w:rPr>
+                                <w:lang w:val="en-US"/>
+                              </w:rPr>
+                              <w:t xml:space="preserve"> is set in the CUG and NO redirect for the role Editor</w:t>
+                            </w:r>
+                          </w:p>
+                        </w:txbxContent>
+                      </wps:txbx>
+                      <wps:bodyPr rot="0" spcFirstLastPara="0" vertOverflow="overflow" horzOverflow="overflow" vert="horz" wrap="square" lIns="91440" tIns="45720" rIns="91440" bIns="45720" numCol="1" spcCol="0" rtlCol="0" fromWordArt="0" anchor="t" anchorCtr="0" forceAA="0" compatLnSpc="1">
+                        <a:prstTxWarp prst="textNoShape">
+                          <a:avLst/>
+                        </a:prstTxWarp>
+                        <a:noAutofit/>
+                      </wps:bodyPr>
+                    </wps:wsp>
+                  </a:graphicData>
+                </a:graphic>
+                <wp14:sizeRelH relativeFrom="margin">
+                  <wp14:pctWidth>0</wp14:pctWidth>
+                </wp14:sizeRelH>
+                <wp14:sizeRelV relativeFrom="margin">
+                  <wp14:pctHeight>0</wp14:pctHeight>
+                </wp14:sizeRelV>
+              </wp:anchor>
+            </w:drawing>
+          </mc:Choice>
+          <mc:Fallback>
+            <w:pict>
+              <v:shapetype id="_x0000_t202" coordsize="21600,21600" o:spt="202" path="m,l,21600r21600,l21600,xe">
+                <v:stroke joinstyle="miter"/>
+                <v:path gradientshapeok="t" o:connecttype="rect"/>
+              </v:shapetype>
+              <v:shape id="Text Box 10" o:spid="_x0000_s1026" type="#_x0000_t202" style="position:absolute;margin-left:1in;margin-top:2.45pt;width:218.3pt;height:35.7pt;z-index:251666432;visibility:visible;mso-wrap-style:square;mso-width-percent:0;mso-height-percent:0;mso-wrap-distance-left:9pt;mso-wrap-distance-top:0;mso-wrap-distance-right:9pt;mso-wrap-distance-bottom:0;mso-position-horizontal:absolute;mso-position-horizontal-relative:text;mso-position-vertical:absolute;mso-position-vertical-relative:text;mso-width-percent:0;mso-height-percent:0;mso-width-relative:margin;mso-height-relative:margin;v-text-anchor:top" o:gfxdata="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" fillcolor="white [3201]" strokeweight=".5pt">
+                <v:textbox>
+                  <w:txbxContent>
+                    <w:p>
+                      <w:pPr>
+                        <w:rPr>
+                          <w:lang w:val="en-US"/>
+                        </w:rPr>
+                      </w:pPr>
+                      <w:r>
+                        <w:rPr>
+                          <w:lang w:val="en-US"/>
+                        </w:rPr>
+                        <w:t xml:space="preserve">Login when a </w:t>
+                      </w:r>
+                      <w:r>
+                        <w:rPr>
+                          <w:lang w:val="en-US"/>
+                        </w:rPr>
+                        <w:t>Default redirection</w:t>
+                      </w:r>
+                      <w:r>
+                        <w:rPr>
+                          <w:lang w:val="en-US"/>
+                        </w:rPr>
+                        <w:t xml:space="preserve"> is set in the CUG and NO redirect for the role Editor</w:t>
+                      </w:r>
+                    </w:p>
+                  </w:txbxContent>
+                </v:textbox>
+              </v:shape>
+            </w:pict>
+          </mc:Fallback>
+        </mc:AlternateContent>
+      </w:r>
+      <w:r>
+        <w:rPr>
+          <w:noProof/>
+          <w:sz w:val="24"/>
+          <w:szCs w:val="24"/>
+          <w:lang w:val="en-US"/>
+        </w:rPr>
+        <mc:AlternateContent>
+          <mc:Choice Requires="wps">
+            <w:drawing>
+              <wp:anchor distT="0" distB="0" distL="114300" distR="114300" simplePos="0" relativeHeight="251668480" behindDoc="0" locked="0" layoutInCell="1" allowOverlap="1">
+                <wp:simplePos x="0" y="0"/>
+                <wp:positionH relativeFrom="column">
+                  <wp:posOffset>3855085</wp:posOffset>
+                </wp:positionH>
+                <wp:positionV relativeFrom="paragraph">
+                  <wp:posOffset>184607</wp:posOffset>
+                </wp:positionV>
+                <wp:extent cx="1506931" cy="716890"/>
+                <wp:effectExtent l="0" t="0" r="17145" b="26670"/>
+                <wp:wrapNone/>
+                <wp:docPr id="12" name="Text Box 12"/>
+                <wp:cNvGraphicFramePr/>
+                <a:graphic xmlns:a="http://schemas.openxmlformats.org/drawingml/2006/main">
+                  <a:graphicData uri="http://schemas.microsoft.com/office/word/2010/wordprocessingShape">
+                    <wps:wsp>
+                      <wps:cNvSpPr txBox="1"/>
+                      <wps:spPr>
+                        <a:xfrm>
+                          <a:off x="0" y="0"/>
+                          <a:ext cx="1506931" cy="716890"/>
+                        </a:xfrm>
+                        <a:prstGeom prst="rect">
+                          <a:avLst/>
+                        </a:prstGeom>
+                        <a:solidFill>
+                          <a:schemeClr val="lt1"/>
+                        </a:solidFill>
+                        <a:ln w="6350">
+                          <a:solidFill>
+                            <a:prstClr val="black"/>
+                          </a:solidFill>
+                        </a:ln>
+                      </wps:spPr>
+                      <wps:txbx>
+                        <w:txbxContent>
+                          <w:p>
+                            <w:pPr>
+                              <w:rPr>
+                                <w:lang w:val="en-US"/>
+                              </w:rPr>
+                            </w:pPr>
+                            <w:r>
+                              <w:rPr>
+                                <w:lang w:val="en-US"/>
+                              </w:rPr>
+                              <w:t xml:space="preserve">Redirected to the </w:t>
+                            </w:r>
+                            <w:r>
+                              <w:rPr>
+                                <w:lang w:val="en-US"/>
+                              </w:rPr>
+                              <w:t>Default Page</w:t>
+                            </w:r>
+                          </w:p>
+                        </w:txbxContent>
+                      </wps:txbx>
+                      <wps:bodyPr rot="0" spcFirstLastPara="0" vertOverflow="overflow" horzOverflow="overflow" vert="horz" wrap="square" lIns="91440" tIns="45720" rIns="91440" bIns="45720" numCol="1" spcCol="0" rtlCol="0" fromWordArt="0" anchor="t" anchorCtr="0" forceAA="0" compatLnSpc="1">
+                        <a:prstTxWarp prst="textNoShape">
+                          <a:avLst/>
+                        </a:prstTxWarp>
+                        <a:noAutofit/>
+                      </wps:bodyPr>
+                    </wps:wsp>
+                  </a:graphicData>
+                </a:graphic>
+              </wp:anchor>
+            </w:drawing>
+          </mc:Choice>
+          <mc:Fallback>
+            <w:pict>
+              <v:shape id="Text Box 12" o:spid="_x0000_s1027" type="#_x0000_t202" style="position:absolute;margin-left:303.55pt;margin-top:14.55pt;width:118.65pt;height:56.45pt;z-index:251668480;visibility:visible;mso-wrap-style:square;mso-wrap-distance-left:9pt;mso-wrap-distance-top:0;mso-wrap-distance-right:9pt;mso-wrap-distance-bottom:0;mso-position-horizontal:absolute;mso-position-horizontal-relative:text;mso-position-vertical:absolute;mso-position-vertical-relative:text;v-text-anchor:top" o:gfxdata="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" fillcolor="white [3201]" strokeweight=".5pt">
+                <v:textbox>
+                  <w:txbxContent>
+                    <w:p>
+                      <w:pPr>
+                        <w:rPr>
+                          <w:lang w:val="en-US"/>
+                        </w:rPr>
+                      </w:pPr>
+                      <w:r>
+                        <w:rPr>
+                          <w:lang w:val="en-US"/>
+                        </w:rPr>
+                        <w:t xml:space="preserve">Redirected to the </w:t>
+                      </w:r>
+                      <w:r>
+                        <w:rPr>
+                          <w:lang w:val="en-US"/>
+                        </w:rPr>
+                        <w:t>Default Page</w:t>
+                      </w:r>
+                    </w:p>
+                  </w:txbxContent>
+                </v:textbox>
+              </v:shape>
+            </w:pict>
+          </mc:Fallback>
+        </mc:AlternateContent>
+      </w:r>
+      <w:r>
+        <w:rPr>
+          <w:noProof/>
+          <w:sz w:val="24"/>
+          <w:szCs w:val="24"/>
+          <w:lang w:val="en-US"/>
+        </w:rPr>
+        <mc:AlternateContent>
+          <mc:Choice Requires="wps">
+            <w:drawing>
+              <wp:anchor distT="0" distB="0" distL="114300" distR="114300" simplePos="0" relativeHeight="251667456" behindDoc="0" locked="0" layoutInCell="1" allowOverlap="1">
+                <wp:simplePos x="0" y="0"/>
+                <wp:positionH relativeFrom="column">
+                  <wp:posOffset>790016</wp:posOffset>
+                </wp:positionH>
+                <wp:positionV relativeFrom="paragraph">
+                  <wp:posOffset>629666</wp:posOffset>
+                </wp:positionV>
+                <wp:extent cx="3021178" cy="14630"/>
+                <wp:effectExtent l="0" t="57150" r="27305" b="99695"/>
+                <wp:wrapNone/>
+                <wp:docPr id="11" name="Straight Arrow Connector 11"/>
+                <wp:cNvGraphicFramePr/>
+                <a:graphic xmlns:a="http://schemas.openxmlformats.org/drawingml/2006/main">
+                  <a:graphicData uri="http://schemas.microsoft.com/office/word/2010/wordprocessingShape">
+                    <wps:wsp>
+                      <wps:cNvCnPr/>
+                      <wps:spPr>
+                        <a:xfrm>
+                          <a:off x="0" y="0"/>
+                          <a:ext cx="3021178" cy="14630"/>
+                        </a:xfrm>
+                        <a:prstGeom prst="straightConnector1">
+                          <a:avLst/>
+                        </a:prstGeom>
+                        <a:ln>
+                          <a:tailEnd type="triangle"/>
+                        </a:ln>
+                      </wps:spPr>
+                      <wps:style>
+                        <a:lnRef idx="1">
+                          <a:schemeClr val="accent1"/>
+                        </a:lnRef>
+                        <a:fillRef idx="0">
+                          <a:schemeClr val="accent1"/>
+                        </a:fillRef>
+                        <a:effectRef idx="0">
+                          <a:schemeClr val="accent1"/>
+                        </a:effectRef>
+                        <a:fontRef idx="minor">
+                          <a:schemeClr val="tx1"/>
+                        </a:fontRef>
+                      </wps:style>
+                      <wps:bodyPr/>
+                    </wps:wsp>
+                  </a:graphicData>
+                </a:graphic>
+              </wp:anchor>
+            </w:drawing>
+          </mc:Choice>
+          <mc:Fallback>
+            <w:pict>
+              <v:shapetype w14:anchorId="36C0FD4F" id="_x0000_t32" coordsize="21600,21600" o:spt="32" o:oned="t" path="m,l21600,21600e" filled="f">
+                <v:path arrowok="t" fillok="f" o:connecttype="none"/>
+                <o:lock v:ext="edit" shapetype="t"/>
+              </v:shapetype>
+              <v:shape id="Straight Arrow Connector 11" o:spid="_x0000_s1026" type="#_x0000_t32" style="position:absolute;margin-left:62.2pt;margin-top:49.6pt;width:237.9pt;height:1.15pt;z-index:251667456;visibility:visible;mso-wrap-style:square;mso-wrap-distance-left:9pt;mso-wrap-distance-top:0;mso-wrap-distance-right:9pt;mso-wrap-distance-bottom:0;mso-position-horizontal:absolute;mso-position-horizontal-relative:text;mso-position-vertical:absolute;mso-position-vertical-relative:text" o:gfxdata="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" strokecolor="#4472c4 [3204]" strokeweight=".5pt">
+                <v:stroke endarrow="block" joinstyle="miter"/>
+              </v:shape>
+            </w:pict>
+          </mc:Fallback>
+        </mc:AlternateContent>
+      </w:r>
+      <w:r>
+        <w:rPr>
+          <w:noProof/>
+          <w:sz w:val="24"/>
+          <w:szCs w:val="24"/>
+          <w:lang w:val="en-US"/>
+        </w:rPr>
+        <w:drawing>
+          <wp:inline distT="0" distB="0" distL="0" distR="0">
+            <wp:extent cx="914400" cy="914400"/>
+            <wp:effectExtent l="0" t="0" r="0" b="0"/>
+            <wp:docPr id="8" name="Graphic 8" descr="Man"/>
+            <wp:cNvGraphicFramePr>
+              <a:graphicFrameLocks xmlns:a="http://schemas.openxmlformats.org/drawingml/2006/main" noChangeAspect="1"/>
+            </wp:cNvGraphicFramePr>
+            <a:graphic xmlns:a="http://schemas.openxmlformats.org/drawingml/2006/main">
+              <a:graphicData uri="http://schemas.openxmlformats.org/drawingml/2006/picture">
+                <pic:pic xmlns:pic="http://schemas.openxmlformats.org/drawingml/2006/picture">
+                  <pic:nvPicPr>
+                    <pic:cNvPr id="8" name="man.svg"/>
+                    <pic:cNvPicPr/>
+                  </pic:nvPicPr>
+                  <pic:blipFill>
+                    <a:blip r:embed="rId12">
+                      <a:extLst>
+                        <a:ext uri="{28A0092B-C50C-407E-A947-70E740481C1C}">
+                          <a14:useLocalDpi xmlns:a14="http://schemas.microsoft.com/office/drawing/2010/main" val="0"/>
+                        </a:ext>
+                        <a:ext uri="{96DAC541-7B7A-43D3-8B79-37D633B846F1}">
+                          <asvg:svgBlip xmlns:asvg="http://schemas.microsoft.com/office/drawing/2016/SVG/main" r:embed="rId13"/>
+                        </a:ext>
+                      </a:extLst>
+                    </a:blip>
+                    <a:stretch>
+                      <a:fillRect/>
+                    </a:stretch>
+                  </pic:blipFill>
+                  <pic:spPr>
+                    <a:xfrm>
+                      <a:off x="0" y="0"/>
+                      <a:ext cx="914400" cy="914400"/>
+                    </a:xfrm>
+                    <a:prstGeom prst="rect">
+                      <a:avLst/>
+                    </a:prstGeom>
+                  </pic:spPr>
+                </pic:pic>
+              </a:graphicData>
+            </a:graphic>
+          </wp:inline>
+        </w:drawing>
+      </w:r>
+      <w:r>
+        <w:rPr>
+          <w:i/>
+          <w:sz w:val="18"/>
+          <w:szCs w:val="18"/>
+          <w:lang w:val="en-US"/>
+        </w:rPr>
+        <w:t>*Login page must be set in CUG</w:t>
+      </w:r>
+    </w:p>
+    <w:p>
+      <w:pPr>
+        <w:pStyle w:val="Caption"/>
+        <w:rPr>
+          <w:noProof/>
+        </w:rPr>
+      </w:pPr>
+      <w:r>
+        <w:rPr>
+          <w:noProof/>
+        </w:rPr>
+        <mc:AlternateContent>
+          <mc:Choice Requires="wps">
+            <w:drawing>
+              <wp:anchor distT="0" distB="0" distL="114300" distR="114300" simplePos="0" relativeHeight="251687936" behindDoc="0" locked="0" layoutInCell="1" allowOverlap="1" wp14:anchorId="00BA7327" wp14:editId="0BE04CBA">
+                <wp:simplePos x="0" y="0"/>
+                <wp:positionH relativeFrom="column">
+                  <wp:posOffset>3803777</wp:posOffset>
+                </wp:positionH>
+                <wp:positionV relativeFrom="paragraph">
+                  <wp:posOffset>4951578</wp:posOffset>
+                </wp:positionV>
+                <wp:extent cx="1506855" cy="716280"/>
+                <wp:effectExtent l="0" t="0" r="17145" b="26670"/>
+                <wp:wrapNone/>
+                <wp:docPr id="28" name="Text Box 28"/>
+                <wp:cNvGraphicFramePr/>
+                <a:graphic xmlns:a="http://schemas.openxmlformats.org/drawingml/2006/main">
+                  <a:graphicData uri="http://schemas.microsoft.com/office/word/2010/wordprocessingShape">
+                    <wps:wsp>
+                      <wps:cNvSpPr txBox="1"/>
+                      <wps:spPr>
+                        <a:xfrm>
+                          <a:off x="0" y="0"/>
+                          <a:ext cx="1506855" cy="716280"/>
+                        </a:xfrm>
+                        <a:prstGeom prst="rect">
+                          <a:avLst/>
+                        </a:prstGeom>
+                        <a:solidFill>
+                          <a:sysClr val="window" lastClr="FFFFFF"/>
+                        </a:solidFill>
+                        <a:ln w="6350">
+                          <a:solidFill>
+                            <a:prstClr val="black"/>
+                          </a:solidFill>
+                        </a:ln>
+                      </wps:spPr>
+                      <wps:txbx>
+                        <w:txbxContent>
+                          <w:p>
+                            <w:pPr>
+                              <w:rPr>
+                                <w:lang w:val="en-US"/>
+                              </w:rPr>
+                            </w:pPr>
+                            <w:r>
+                              <w:rPr>
+                                <w:lang w:val="en-US"/>
+                              </w:rPr>
+                              <w:t>Access forbidden, fallback to Drupal</w:t>
+                            </w:r>
+                          </w:p>
+                        </w:txbxContent>
+                      </wps:txbx>
+                      <wps:bodyPr rot="0" spcFirstLastPara="0" vertOverflow="overflow" horzOverflow="overflow" vert="horz" wrap="square" lIns="91440" tIns="45720" rIns="91440" bIns="45720" numCol="1" spcCol="0" rtlCol="0" fromWordArt="0" anchor="t" anchorCtr="0" forceAA="0" compatLnSpc="1">
+                        <a:prstTxWarp prst="textNoShape">
+                          <a:avLst/>
+                        </a:prstTxWarp>
+                        <a:noAutofit/>
+                      </wps:bodyPr>
+                    </wps:wsp>
+                  </a:graphicData>
+                </a:graphic>
+              </wp:anchor>
+            </w:drawing>
+          </mc:Choice>
+          <mc:Fallback>
+            <w:pict>
+              <v:shape w14:anchorId="00BA7327" id="Text Box 28" o:spid="_x0000_s1028" type="#_x0000_t202" style="position:absolute;margin-left:299.5pt;margin-top:389.9pt;width:118.65pt;height:56.4pt;z-index:251687936;visibility:visible;mso-wrap-style:square;mso-wrap-distance-left:9pt;mso-wrap-distance-top:0;mso-wrap-distance-right:9pt;mso-wrap-distance-bottom:0;mso-position-horizontal:absolute;mso-position-horizontal-relative:text;mso-position-vertical:absolute;mso-position-vertical-relative:text;v-text-anchor:top" o:gfxdata="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" fillcolor="window" strokeweight=".5pt">
+                <v:textbox>
+                  <w:txbxContent>
+                    <w:p>
+                      <w:pPr>
+                        <w:rPr>
+                          <w:lang w:val="en-US"/>
+                        </w:rPr>
+                      </w:pPr>
+                      <w:r>
+                        <w:rPr>
+                          <w:lang w:val="en-US"/>
+                        </w:rPr>
+                        <w:t>Access forbidden, fallback to Drupal</w:t>
+                      </w:r>
+                    </w:p>
+                  </w:txbxContent>
+                </v:textbox>
+              </v:shape>
+            </w:pict>
+          </mc:Fallback>
+        </mc:AlternateContent>
+      </w:r>
+      <w:r>
+        <w:rPr>
+          <w:noProof/>
+        </w:rPr>
+        <w:drawing>
+          <wp:anchor distT="0" distB="0" distL="114300" distR="114300" simplePos="0" relativeHeight="251684864" behindDoc="1" locked="0" layoutInCell="1" allowOverlap="1" wp14:anchorId="0842E33C" wp14:editId="09142BB9">
+            <wp:simplePos x="0" y="0"/>
+            <wp:positionH relativeFrom="column">
+              <wp:posOffset>0</wp:posOffset>
+            </wp:positionH>
+            <wp:positionV relativeFrom="paragraph">
+              <wp:posOffset>5116195</wp:posOffset>
+            </wp:positionV>
+            <wp:extent cx="914400" cy="914400"/>
+            <wp:effectExtent l="0" t="0" r="0" b="0"/>
+            <wp:wrapTight wrapText="bothSides">
+              <wp:wrapPolygon edited="0">
+                <wp:start x="9000" y="0"/>
+                <wp:lineTo x="5850" y="7650"/>
+                <wp:lineTo x="5400" y="12150"/>
+                <wp:lineTo x="5850" y="14850"/>
+                <wp:lineTo x="7650" y="14850"/>
+                <wp:lineTo x="7650" y="21150"/>
+                <wp:lineTo x="13500" y="21150"/>
+                <wp:lineTo x="16200" y="10800"/>
+                <wp:lineTo x="15300" y="7650"/>
+                <wp:lineTo x="12150" y="0"/>
+                <wp:lineTo x="9000" y="0"/>
+              </wp:wrapPolygon>
+            </wp:wrapTight>
+            <wp:docPr id="30" name="Graphic 30" descr="Man"/>
+            <wp:cNvGraphicFramePr>
+              <a:graphicFrameLocks xmlns:a="http://schemas.openxmlformats.org/drawingml/2006/main" noChangeAspect="1"/>
+            </wp:cNvGraphicFramePr>
+            <a:graphic xmlns:a="http://schemas.openxmlformats.org/drawingml/2006/main">
+              <a:graphicData uri="http://schemas.openxmlformats.org/drawingml/2006/picture">
+                <pic:pic xmlns:pic="http://schemas.openxmlformats.org/drawingml/2006/picture">
+                  <pic:nvPicPr>
+                    <pic:cNvPr id="8" name="man.svg"/>
+                    <pic:cNvPicPr/>
+                  </pic:nvPicPr>
+                  <pic:blipFill>
+                    <a:blip r:embed="rId12">
+                      <a:extLst>
+                        <a:ext uri="{28A0092B-C50C-407E-A947-70E740481C1C}">
+                          <a14:useLocalDpi xmlns:a14="http://schemas.microsoft.com/office/drawing/2010/main" val="0"/>
+                        </a:ext>
+                        <a:ext uri="{96DAC541-7B7A-43D3-8B79-37D633B846F1}">
+                          <asvg:svgBlip xmlns:asvg="http://schemas.microsoft.com/office/drawing/2016/SVG/main" r:embed="rId13"/>
+                        </a:ext>
+                      </a:extLst>
+                    </a:blip>
+                    <a:stretch>
+                      <a:fillRect/>
+                    </a:stretch>
+                  </pic:blipFill>
+                  <pic:spPr>
+                    <a:xfrm>
+                      <a:off x="0" y="0"/>
+                      <a:ext cx="914400" cy="914400"/>
+                    </a:xfrm>
+                    <a:prstGeom prst="rect">
+                      <a:avLst/>
+                    </a:prstGeom>
+                  </pic:spPr>
+                </pic:pic>
+              </a:graphicData>
+            </a:graphic>
+          </wp:anchor>
+        </w:drawing>
+      </w:r>
+      <w:r>
+        <w:rPr>
+          <w:noProof/>
+        </w:rPr>
+        <mc:AlternateContent>
+          <mc:Choice Requires="wps">
+            <w:drawing>
+              <wp:anchor distT="0" distB="0" distL="114300" distR="114300" simplePos="0" relativeHeight="251685888" behindDoc="1" locked="0" layoutInCell="1" allowOverlap="1" wp14:anchorId="1344E0CF" wp14:editId="54711E4B">
+                <wp:simplePos x="0" y="0"/>
+                <wp:positionH relativeFrom="column">
+                  <wp:posOffset>0</wp:posOffset>
+                </wp:positionH>
+                <wp:positionV relativeFrom="paragraph">
+                  <wp:posOffset>6087745</wp:posOffset>
+                </wp:positionV>
+                <wp:extent cx="914400" cy="635"/>
+                <wp:effectExtent l="0" t="0" r="0" b="0"/>
+                <wp:wrapTight wrapText="bothSides">
+                  <wp:wrapPolygon edited="0">
+                    <wp:start x="0" y="0"/>
+                    <wp:lineTo x="0" y="21600"/>
+                    <wp:lineTo x="21600" y="21600"/>
+                    <wp:lineTo x="21600" y="0"/>
+                  </wp:wrapPolygon>
+                </wp:wrapTight>
+                <wp:docPr id="26" name="Text Box 26"/>
+                <wp:cNvGraphicFramePr/>
+                <a:graphic xmlns:a="http://schemas.openxmlformats.org/drawingml/2006/main">
+                  <a:graphicData uri="http://schemas.microsoft.com/office/word/2010/wordprocessingShape">
+                    <wps:wsp>
+                      <wps:cNvSpPr txBox="1"/>
+                      <wps:spPr>
+                        <a:xfrm>
+                          <a:off x="0" y="0"/>
+                          <a:ext cx="914400" cy="635"/>
+                        </a:xfrm>
+                        <a:prstGeom prst="rect">
+                          <a:avLst/>
+                        </a:prstGeom>
+                        <a:solidFill>
+                          <a:prstClr val="white"/>
+                        </a:solidFill>
+                        <a:ln>
+                          <a:noFill/>
+                        </a:ln>
+                      </wps:spPr>
+                      <wps:txbx>
+                        <w:txbxContent>
+                          <w:p>
+                            <w:pPr>
+                              <w:pStyle w:val="Caption"/>
+                              <w:jc w:val="center"/>
+                              <w:rPr>
+                                <w:noProof/>
+                                <w:sz w:val="24"/>
+                                <w:szCs w:val="24"/>
+                                <w:lang w:val="en-US"/>
+                              </w:rPr>
+                            </w:pPr>
+                            <w:r>
+                              <w:t>Anonymous</w:t>
+                            </w:r>
+                          </w:p>
+                        </w:txbxContent>
+                      </wps:txbx>
+                      <wps:bodyPr rot="0" spcFirstLastPara="0" vertOverflow="overflow" horzOverflow="overflow" vert="horz" wrap="square" lIns="0" tIns="0" rIns="0" bIns="0" numCol="1" spcCol="0" rtlCol="0" fromWordArt="0" anchor="t" anchorCtr="0" forceAA="0" compatLnSpc="1">
+                        <a:prstTxWarp prst="textNoShape">
+                          <a:avLst/>
+                        </a:prstTxWarp>
+                        <a:spAutoFit/>
+                      </wps:bodyPr>
+                    </wps:wsp>
+                  </a:graphicData>
+                </a:graphic>
+              </wp:anchor>
+            </w:drawing>
+          </mc:Choice>
+          <mc:Fallback>
+            <w:pict>
+              <v:shape w14:anchorId="1344E0CF" id="Text Box 26" o:spid="_x0000_s1029" type="#_x0000_t202" style="position:absolute;margin-left:0;margin-top:479.35pt;width:1in;height:.05pt;z-index:-251630592;visibility:visible;mso-wrap-style:square;mso-wrap-distance-left:9pt;mso-wrap-distance-top:0;mso-wrap-distance-right:9pt;mso-wrap-distance-bottom:0;mso-position-horizontal:absolute;mso-position-horizontal-relative:text;mso-position-vertical:absolute;mso-position-vertical-relative:text;v-text-anchor:top" o:gfxdata="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" stroked="f">
+                <v:textbox style="mso-fit-shape-to-text:t" inset="0,0,0,0">
+                  <w:txbxContent>
+                    <w:p>
+                      <w:pPr>
+                        <w:pStyle w:val="Caption"/>
+                        <w:jc w:val="center"/>
+                        <w:rPr>
+                          <w:noProof/>
+                          <w:sz w:val="24"/>
+                          <w:szCs w:val="24"/>
+                          <w:lang w:val="en-US"/>
+                        </w:rPr>
+                      </w:pPr>
+                      <w:r>
+                        <w:t>Anonymous</w:t>
+                      </w:r>
+                    </w:p>
+                  </w:txbxContent>
+                </v:textbox>
+                <w10:wrap type="tight"/>
+              </v:shape>
+            </w:pict>
+          </mc:Fallback>
+        </mc:AlternateContent>
+      </w:r>
+      <w:r>
+        <w:rPr>
+          <w:noProof/>
+        </w:rPr>
+        <mc:AlternateContent>
+          <mc:Choice Requires="wps">
+            <w:drawing>
+              <wp:anchor distT="0" distB="0" distL="114300" distR="114300" simplePos="0" relativeHeight="251686912" behindDoc="0" locked="0" layoutInCell="1" allowOverlap="1" wp14:anchorId="3A8CAB82" wp14:editId="419C5E30">
+                <wp:simplePos x="0" y="0"/>
+                <wp:positionH relativeFrom="column">
+                  <wp:posOffset>753745</wp:posOffset>
+                </wp:positionH>
+                <wp:positionV relativeFrom="paragraph">
+                  <wp:posOffset>5290185</wp:posOffset>
+                </wp:positionV>
+                <wp:extent cx="3020695" cy="14605"/>
+                <wp:effectExtent l="0" t="57150" r="27305" b="99695"/>
+                <wp:wrapNone/>
+                <wp:docPr id="27" name="Straight Arrow Connector 27"/>
+                <wp:cNvGraphicFramePr/>
+                <a:graphic xmlns:a="http://schemas.openxmlformats.org/drawingml/2006/main">
+                  <a:graphicData uri="http://schemas.microsoft.com/office/word/2010/wordprocessingShape">
+                    <wps:wsp>
+                      <wps:cNvCnPr/>
+                      <wps:spPr>
+                        <a:xfrm>
+                          <a:off x="0" y="0"/>
+                          <a:ext cx="3020695" cy="14605"/>
+                        </a:xfrm>
+                        <a:prstGeom prst="straightConnector1">
+                          <a:avLst/>
+                        </a:prstGeom>
+                        <a:noFill/>
+                        <a:ln w="6350" cap="flat" cmpd="sng" algn="ctr">
+                          <a:solidFill>
+                            <a:srgbClr val="4472C4"/>
+                          </a:solidFill>
+                          <a:prstDash val="solid"/>
+                          <a:miter lim="800000"/>
+                          <a:tailEnd type="triangle"/>
+                        </a:ln>
+                        <a:effectLst/>
+                      </wps:spPr>
+                      <wps:bodyPr/>
+                    </wps:wsp>
+                  </a:graphicData>
+                </a:graphic>
+              </wp:anchor>
+            </w:drawing>
+          </mc:Choice>
+          <mc:Fallback>
+            <w:pict>
+              <v:shapetype w14:anchorId="768CF271" id="_x0000_t32" coordsize="21600,21600" o:spt="32" o:oned="t" path="m,l21600,21600e" filled="f">
+                <v:path arrowok="t" fillok="f" o:connecttype="none"/>
+                <o:lock v:ext="edit" shapetype="t"/>
+              </v:shapetype>
+              <v:shape id="Straight Arrow Connector 27" o:spid="_x0000_s1026" type="#_x0000_t32" style="position:absolute;margin-left:59.35pt;margin-top:416.55pt;width:237.85pt;height:1.15pt;z-index:251686912;visibility:visible;mso-wrap-style:square;mso-wrap-distance-left:9pt;mso-wrap-distance-top:0;mso-wrap-distance-right:9pt;mso-wrap-distance-bottom:0;mso-position-horizontal:absolute;mso-position-horizontal-relative:text;mso-position-vertical:absolute;mso-position-vertical-relative:text" o:gfxdata="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" strokecolor="#4472c4" strokeweight=".5pt">
+                <v:stroke endarrow="block" joinstyle="miter"/>
+              </v:shape>
+            </w:pict>
+          </mc:Fallback>
+        </mc:AlternateContent>
+      </w:r>
+      <w:r>
+        <w:rPr>
+          <w:noProof/>
+        </w:rPr>
+        <mc:AlternateContent>
+          <mc:Choice Requires="wps">
+            <w:drawing>
+              <wp:anchor distT="0" distB="0" distL="114300" distR="114300" simplePos="0" relativeHeight="251673600" behindDoc="0" locked="0" layoutInCell="1" allowOverlap="1" wp14:anchorId="29D03959" wp14:editId="3434CBB2">
+                <wp:simplePos x="0" y="0"/>
+                <wp:positionH relativeFrom="column">
+                  <wp:posOffset>782320</wp:posOffset>
+                </wp:positionH>
+                <wp:positionV relativeFrom="paragraph">
+                  <wp:posOffset>1057275</wp:posOffset>
+                </wp:positionV>
+                <wp:extent cx="3020695" cy="14605"/>
+                <wp:effectExtent l="0" t="57150" r="27305" b="99695"/>
+                <wp:wrapNone/>
+                <wp:docPr id="18" name="Straight Arrow Connector 18"/>
+                <wp:cNvGraphicFramePr/>
+                <a:graphic xmlns:a="http://schemas.openxmlformats.org/drawingml/2006/main">
+                  <a:graphicData uri="http://schemas.microsoft.com/office/word/2010/wordprocessingShape">
+                    <wps:wsp>
+                      <wps:cNvCnPr/>
+                      <wps:spPr>
+                        <a:xfrm>
+                          <a:off x="0" y="0"/>
+                          <a:ext cx="3020695" cy="14605"/>
+                        </a:xfrm>
+                        <a:prstGeom prst="straightConnector1">
+                          <a:avLst/>
+                        </a:prstGeom>
+                        <a:noFill/>
+                        <a:ln w="6350" cap="flat" cmpd="sng" algn="ctr">
+                          <a:solidFill>
+                            <a:srgbClr val="4472C4"/>
+                          </a:solidFill>
+                          <a:prstDash val="solid"/>
+                          <a:miter lim="800000"/>
+                          <a:tailEnd type="triangle"/>
+                        </a:ln>
+                        <a:effectLst/>
+                      </wps:spPr>
+                      <wps:bodyPr/>
+                    </wps:wsp>
+                  </a:graphicData>
+                </a:graphic>
+              </wp:anchor>
+            </w:drawing>
+          </mc:Choice>
+          <mc:Fallback>
+            <w:pict>
+              <v:shape w14:anchorId="6CFE59BA" id="Straight Arrow Connector 18" o:spid="_x0000_s1026" type="#_x0000_t32" style="position:absolute;margin-left:61.6pt;margin-top:83.25pt;width:237.85pt;height:1.15pt;z-index:251673600;visibility:visible;mso-wrap-style:square;mso-wrap-distance-left:9pt;mso-wrap-distance-top:0;mso-wrap-distance-right:9pt;mso-wrap-distance-bottom:0;mso-position-horizontal:absolute;mso-position-horizontal-relative:text;mso-position-vertical:absolute;mso-position-vertical-relative:text" o:gfxdata="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" strokecolor="#4472c4" strokeweight=".5pt">
+                <v:stroke endarrow="block" joinstyle="miter"/>
+              </v:shape>
+            </w:pict>
+          </mc:Fallback>
+        </mc:AlternateContent>
+      </w:r>
+      <w:r>
+        <w:rPr>
+          <w:noProof/>
+        </w:rPr>
+        <mc:AlternateContent>
+          <mc:Choice Requires="wps">
+            <w:drawing>
+              <wp:anchor distT="0" distB="0" distL="114300" distR="114300" simplePos="0" relativeHeight="251674624" behindDoc="0" locked="0" layoutInCell="1" allowOverlap="1" wp14:anchorId="42DD5598" wp14:editId="40299085">
+                <wp:simplePos x="0" y="0"/>
+                <wp:positionH relativeFrom="column">
+                  <wp:posOffset>3847871</wp:posOffset>
+                </wp:positionH>
+                <wp:positionV relativeFrom="paragraph">
+                  <wp:posOffset>555321</wp:posOffset>
+                </wp:positionV>
+                <wp:extent cx="1506931" cy="716890"/>
+                <wp:effectExtent l="0" t="0" r="17145" b="26670"/>
+                <wp:wrapNone/>
+                <wp:docPr id="19" name="Text Box 19"/>
+                <wp:cNvGraphicFramePr/>
+                <a:graphic xmlns:a="http://schemas.openxmlformats.org/drawingml/2006/main">
+                  <a:graphicData uri="http://schemas.microsoft.com/office/word/2010/wordprocessingShape">
+                    <wps:wsp>
+                      <wps:cNvSpPr txBox="1"/>
+                      <wps:spPr>
+                        <a:xfrm>
+                          <a:off x="0" y="0"/>
+                          <a:ext cx="1506931" cy="716890"/>
+                        </a:xfrm>
+                        <a:prstGeom prst="rect">
+                          <a:avLst/>
+                        </a:prstGeom>
+                        <a:solidFill>
+                          <a:sysClr val="window" lastClr="FFFFFF"/>
+                        </a:solidFill>
+                        <a:ln w="6350">
+                          <a:solidFill>
+                            <a:prstClr val="black"/>
+                          </a:solidFill>
+                        </a:ln>
+                      </wps:spPr>
+                      <wps:txbx>
+                        <w:txbxContent>
+                          <w:p>
+                            <w:pPr>
+                              <w:rPr>
+                                <w:lang w:val="en-US"/>
+                              </w:rPr>
+                            </w:pPr>
+                            <w:r>
+                              <w:rPr>
+                                <w:lang w:val="en-US"/>
+                              </w:rPr>
+                              <w:t xml:space="preserve">Redirected to the </w:t>
+                            </w:r>
+                            <w:r>
+                              <w:rPr>
+                                <w:lang w:val="en-US"/>
+                              </w:rPr>
+                              <w:t>Editor</w:t>
+                            </w:r>
+                            <w:r>
+                              <w:rPr>
+                                <w:lang w:val="en-US"/>
+                              </w:rPr>
+                              <w:t xml:space="preserve"> Page</w:t>
+                            </w:r>
+                          </w:p>
+                        </w:txbxContent>
+                      </wps:txbx>
+                      <wps:bodyPr rot="0" spcFirstLastPara="0" vertOverflow="overflow" horzOverflow="overflow" vert="horz" wrap="square" lIns="91440" tIns="45720" rIns="91440" bIns="45720" numCol="1" spcCol="0" rtlCol="0" fromWordArt="0" anchor="t" anchorCtr="0" forceAA="0" compatLnSpc="1">
+                        <a:prstTxWarp prst="textNoShape">
+                          <a:avLst/>
+                        </a:prstTxWarp>
+                        <a:noAutofit/>
+                      </wps:bodyPr>
+                    </wps:wsp>
+                  </a:graphicData>
+                </a:graphic>
+              </wp:anchor>
+            </w:drawing>
+          </mc:Choice>
+          <mc:Fallback>
+            <w:pict>
+              <v:shape w14:anchorId="42DD5598" id="Text Box 19" o:spid="_x0000_s1030" type="#_x0000_t202" style="position:absolute;margin-left:303pt;margin-top:43.75pt;width:118.65pt;height:56.45pt;z-index:251674624;visibility:visible;mso-wrap-style:square;mso-wrap-distance-left:9pt;mso-wrap-distance-top:0;mso-wrap-distance-right:9pt;mso-wrap-distance-bottom:0;mso-position-horizontal:absolute;mso-position-horizontal-relative:text;mso-position-vertical:absolute;mso-position-vertical-relative:text;v-text-anchor:top" o:gfxdata="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" fillcolor="window" strokeweight=".5pt">
+                <v:textbox>
+                  <w:txbxContent>
+                    <w:p>
+                      <w:pPr>
+                        <w:rPr>
+                          <w:lang w:val="en-US"/>
+                        </w:rPr>
+                      </w:pPr>
+                      <w:r>
+                        <w:rPr>
+                          <w:lang w:val="en-US"/>
+                        </w:rPr>
+                        <w:t xml:space="preserve">Redirected to the </w:t>
+                      </w:r>
+                      <w:r>
+                        <w:rPr>
+                          <w:lang w:val="en-US"/>
+                        </w:rPr>
+                        <w:t>Editor</w:t>
+                      </w:r>
+                      <w:r>
+                        <w:rPr>
+                          <w:lang w:val="en-US"/>
+                        </w:rPr>
+                        <w:t xml:space="preserve"> Page</w:t>
+                      </w:r>
+                    </w:p>
+                  </w:txbxContent>
+                </v:textbox>
+              </v:shape>
+            </w:pict>
+          </mc:Fallback>
+        </mc:AlternateContent>
+      </w:r>
+      <w:r>
+        <w:rPr>
+          <w:noProof/>
+        </w:rPr>
+        <mc:AlternateContent>
+          <mc:Choice Requires="wps">
+            <w:drawing>
+              <wp:anchor distT="0" distB="0" distL="114300" distR="114300" simplePos="0" relativeHeight="251671552" behindDoc="1" locked="0" layoutInCell="1" allowOverlap="1" wp14:anchorId="7BD9E7C9" wp14:editId="719DFE9B">
+                <wp:simplePos x="0" y="0"/>
+                <wp:positionH relativeFrom="column">
+                  <wp:posOffset>28575</wp:posOffset>
+                </wp:positionH>
+                <wp:positionV relativeFrom="paragraph">
+                  <wp:posOffset>1442085</wp:posOffset>
+                </wp:positionV>
+                <wp:extent cx="914400" cy="635"/>
+                <wp:effectExtent l="0" t="0" r="0" b="0"/>
+                <wp:wrapTight wrapText="bothSides">
+                  <wp:wrapPolygon edited="0">
+                    <wp:start x="0" y="0"/>
+                    <wp:lineTo x="0" y="21600"/>
+                    <wp:lineTo x="21600" y="21600"/>
+                    <wp:lineTo x="21600" y="0"/>
+                  </wp:wrapPolygon>
+                </wp:wrapTight>
+                <wp:docPr id="9" name="Text Box 9"/>
+                <wp:cNvGraphicFramePr/>
+                <a:graphic xmlns:a="http://schemas.openxmlformats.org/drawingml/2006/main">
+                  <a:graphicData uri="http://schemas.microsoft.com/office/word/2010/wordprocessingShape">
+                    <wps:wsp>
+                      <wps:cNvSpPr txBox="1"/>
+                      <wps:spPr>
+                        <a:xfrm>
+                          <a:off x="0" y="0"/>
+                          <a:ext cx="914400" cy="635"/>
+                        </a:xfrm>
+                        <a:prstGeom prst="rect">
+                          <a:avLst/>
+                        </a:prstGeom>
+                        <a:solidFill>
+                          <a:prstClr val="white"/>
+                        </a:solidFill>
+                        <a:ln>
+                          <a:noFill/>
+                        </a:ln>
+                      </wps:spPr>
+                      <wps:txbx>
+                        <w:txbxContent>
+                          <w:p>
+                            <w:pPr>
+                              <w:pStyle w:val="Caption"/>
+                              <w:jc w:val="center"/>
+                              <w:rPr>
+                                <w:noProof/>
+                                <w:sz w:val="24"/>
+                                <w:szCs w:val="24"/>
+                                <w:lang w:val="en-US"/>
+                              </w:rPr>
+                            </w:pPr>
+                            <w:r>
+                              <w:t>Editor</w:t>
+                            </w:r>
+                          </w:p>
+                        </w:txbxContent>
+                      </wps:txbx>
+                      <wps:bodyPr rot="0" spcFirstLastPara="0" vertOverflow="overflow" horzOverflow="overflow" vert="horz" wrap="square" lIns="0" tIns="0" rIns="0" bIns="0" numCol="1" spcCol="0" rtlCol="0" fromWordArt="0" anchor="t" anchorCtr="0" forceAA="0" compatLnSpc="1">
+                        <a:prstTxWarp prst="textNoShape">
+                          <a:avLst/>
+                        </a:prstTxWarp>
+                        <a:spAutoFit/>
+                      </wps:bodyPr>
+                    </wps:wsp>
+                  </a:graphicData>
+                </a:graphic>
+              </wp:anchor>
+            </w:drawing>
+          </mc:Choice>
+          <mc:Fallback>
+            <w:pict>
+              <v:shape w14:anchorId="7BD9E7C9" id="Text Box 9" o:spid="_x0000_s1031" type="#_x0000_t202" style="position:absolute;margin-left:2.25pt;margin-top:113.55pt;width:1in;height:.05pt;z-index:-251644928;visibility:visible;mso-wrap-style:square;mso-wrap-distance-left:9pt;mso-wrap-distance-top:0;mso-wrap-distance-right:9pt;mso-wrap-distance-bottom:0;mso-position-horizontal:absolute;mso-position-horizontal-relative:text;mso-position-vertical:absolute;mso-position-vertical-relative:text;v-text-anchor:top" o:gfxdata="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" stroked="f">
+                <v:textbox style="mso-fit-shape-to-text:t" inset="0,0,0,0">
+                  <w:txbxContent>
+                    <w:p>
+                      <w:pPr>
+                        <w:pStyle w:val="Caption"/>
+                        <w:jc w:val="center"/>
+                        <w:rPr>
+                          <w:noProof/>
+                          <w:sz w:val="24"/>
+                          <w:szCs w:val="24"/>
+                          <w:lang w:val="en-US"/>
+                        </w:rPr>
+                      </w:pPr>
+                      <w:r>
+                        <w:t>Editor</w:t>
+                      </w:r>
+                    </w:p>
+                  </w:txbxContent>
+                </v:textbox>
+                <w10:wrap type="tight"/>
+              </v:shape>
+            </w:pict>
+          </mc:Fallback>
+        </mc:AlternateContent>
+      </w:r>
+      <w:r>
+        <w:rPr>
+          <w:noProof/>
+          <w:sz w:val="24"/>
+          <w:szCs w:val="24"/>
+          <w:lang w:val="en-US"/>
+        </w:rPr>
+        <w:drawing>
+          <wp:anchor distT="0" distB="0" distL="114300" distR="114300" simplePos="0" relativeHeight="251669504" behindDoc="1" locked="0" layoutInCell="1" allowOverlap="1" wp14:anchorId="1F8BC3F5">
+            <wp:simplePos x="0" y="0"/>
+            <wp:positionH relativeFrom="column">
+              <wp:posOffset>28778</wp:posOffset>
+            </wp:positionH>
+            <wp:positionV relativeFrom="paragraph">
+              <wp:posOffset>470712</wp:posOffset>
+            </wp:positionV>
+            <wp:extent cx="914400" cy="914400"/>
+            <wp:effectExtent l="0" t="0" r="0" b="0"/>
+            <wp:wrapTight wrapText="bothSides">
+              <wp:wrapPolygon edited="0">
+                <wp:start x="9000" y="0"/>
+                <wp:lineTo x="5850" y="7650"/>
+                <wp:lineTo x="5400" y="12150"/>
+                <wp:lineTo x="5850" y="14850"/>
+                <wp:lineTo x="7650" y="14850"/>
+                <wp:lineTo x="7650" y="21150"/>
+                <wp:lineTo x="13500" y="21150"/>
+                <wp:lineTo x="16200" y="10800"/>
+                <wp:lineTo x="15300" y="7650"/>
+                <wp:lineTo x="12150" y="0"/>
+                <wp:lineTo x="9000" y="0"/>
+              </wp:wrapPolygon>
+            </wp:wrapTight>
+            <wp:docPr id="13" name="Graphic 13" descr="Man"/>
+            <wp:cNvGraphicFramePr>
+              <a:graphicFrameLocks xmlns:a="http://schemas.openxmlformats.org/drawingml/2006/main" noChangeAspect="1"/>
+            </wp:cNvGraphicFramePr>
+            <a:graphic xmlns:a="http://schemas.openxmlformats.org/drawingml/2006/main">
+              <a:graphicData uri="http://schemas.openxmlformats.org/drawingml/2006/picture">
+                <pic:pic xmlns:pic="http://schemas.openxmlformats.org/drawingml/2006/picture">
+                  <pic:nvPicPr>
+                    <pic:cNvPr id="8" name="man.svg"/>
+                    <pic:cNvPicPr/>
+                  </pic:nvPicPr>
+                  <pic:blipFill>
+                    <a:blip r:embed="rId12">
+                      <a:extLst>
+                        <a:ext uri="{28A0092B-C50C-407E-A947-70E740481C1C}">
+                          <a14:useLocalDpi xmlns:a14="http://schemas.microsoft.com/office/drawing/2010/main" val="0"/>
+                        </a:ext>
+                        <a:ext uri="{96DAC541-7B7A-43D3-8B79-37D633B846F1}">
+                          <asvg:svgBlip xmlns:asvg="http://schemas.microsoft.com/office/drawing/2016/SVG/main" r:embed="rId13"/>
+                        </a:ext>
+                      </a:extLst>
+                    </a:blip>
+                    <a:stretch>
+                      <a:fillRect/>
+                    </a:stretch>
+                  </pic:blipFill>
+                  <pic:spPr>
+                    <a:xfrm>
+                      <a:off x="0" y="0"/>
+                      <a:ext cx="914400" cy="914400"/>
+                    </a:xfrm>
+                    <a:prstGeom prst="rect">
+                      <a:avLst/>
+                    </a:prstGeom>
+                  </pic:spPr>
+                </pic:pic>
+              </a:graphicData>
+            </a:graphic>
+          </wp:anchor>
+        </w:drawing>
+      </w:r>
+      <w:r>
+        <w:rPr>
+          <w:lang w:val="en-US"/>
+        </w:rPr>
+        <w:t xml:space="preserve">           Editor</w:t>
+      </w:r>
+    </w:p>
+    <w:p>
+      <w:r>
+        <w:rPr>
+          <w:noProof/>
+          <w:sz w:val="24"/>
+          <w:szCs w:val="24"/>
+          <w:lang w:val="en-US"/>
+        </w:rPr>
+        <mc:AlternateContent>
+          <mc:Choice Requires="wps">
+            <w:drawing>
+              <wp:anchor distT="0" distB="0" distL="114300" distR="114300" simplePos="0" relativeHeight="251676672" behindDoc="0" locked="0" layoutInCell="1" allowOverlap="1" wp14:anchorId="69CCE646" wp14:editId="74AAEC62">
+                <wp:simplePos x="0" y="0"/>
+                <wp:positionH relativeFrom="column">
+                  <wp:posOffset>929004</wp:posOffset>
+                </wp:positionH>
+                <wp:positionV relativeFrom="paragraph">
+                  <wp:posOffset>151613</wp:posOffset>
+                </wp:positionV>
+                <wp:extent cx="2772461" cy="453542"/>
+                <wp:effectExtent l="0" t="0" r="27940" b="22860"/>
+                <wp:wrapNone/>
+                <wp:docPr id="20" name="Text Box 20"/>
+                <wp:cNvGraphicFramePr/>
+                <a:graphic xmlns:a="http://schemas.openxmlformats.org/drawingml/2006/main">
+                  <a:graphicData uri="http://schemas.microsoft.com/office/word/2010/wordprocessingShape">
+                    <wps:wsp>
+                      <wps:cNvSpPr txBox="1"/>
+                      <wps:spPr>
+                        <a:xfrm>
+                          <a:off x="0" y="0"/>
+                          <a:ext cx="2772461" cy="453542"/>
+                        </a:xfrm>
+                        <a:prstGeom prst="rect">
+                          <a:avLst/>
+                        </a:prstGeom>
+                        <a:solidFill>
+                          <a:sysClr val="window" lastClr="FFFFFF"/>
+                        </a:solidFill>
+                        <a:ln w="6350">
+                          <a:solidFill>
+                            <a:prstClr val="black"/>
+                          </a:solidFill>
+                        </a:ln>
+                      </wps:spPr>
+                      <wps:txbx>
+                        <w:txbxContent>
+                          <w:p>
+                            <w:pPr>
+                              <w:rPr>
+                                <w:lang w:val="en-US"/>
+                              </w:rPr>
+                            </w:pPr>
+                            <w:r>
+                              <w:rPr>
+                                <w:lang w:val="en-US"/>
+                              </w:rPr>
+                              <w:t xml:space="preserve">Login when a </w:t>
+                            </w:r>
+                            <w:r>
+                              <w:rPr>
+                                <w:lang w:val="en-US"/>
+                              </w:rPr>
+                              <w:t xml:space="preserve">redirect page is set for the </w:t>
+                            </w:r>
+                            <w:r>
+                              <w:rPr>
+                                <w:lang w:val="en-US"/>
+                              </w:rPr>
+                              <w:t>role Editor</w:t>
+                            </w:r>
+                          </w:p>
+                        </w:txbxContent>
+                      </wps:txbx>
+                      <wps:bodyPr rot="0" spcFirstLastPara="0" vertOverflow="overflow" horzOverflow="overflow" vert="horz" wrap="square" lIns="91440" tIns="45720" rIns="91440" bIns="45720" numCol="1" spcCol="0" rtlCol="0" fromWordArt="0" anchor="t" anchorCtr="0" forceAA="0" compatLnSpc="1">
+                        <a:prstTxWarp prst="textNoShape">
+                          <a:avLst/>
+                        </a:prstTxWarp>
+                        <a:noAutofit/>
+                      </wps:bodyPr>
+                    </wps:wsp>
+                  </a:graphicData>
+                </a:graphic>
+                <wp14:sizeRelH relativeFrom="margin">
+                  <wp14:pctWidth>0</wp14:pctWidth>
+                </wp14:sizeRelH>
+                <wp14:sizeRelV relativeFrom="margin">
+                  <wp14:pctHeight>0</wp14:pctHeight>
+                </wp14:sizeRelV>
+              </wp:anchor>
+            </w:drawing>
+          </mc:Choice>
+          <mc:Fallback>
+            <w:pict>
+              <v:shape w14:anchorId="69CCE646" id="Text Box 20" o:spid="_x0000_s1032" type="#_x0000_t202" style="position:absolute;margin-left:73.15pt;margin-top:11.95pt;width:218.3pt;height:35.7pt;z-index:251676672;visibility:visible;mso-wrap-style:square;mso-width-percent:0;mso-height-percent:0;mso-wrap-distance-left:9pt;mso-wrap-distance-top:0;mso-wrap-distance-right:9pt;mso-wrap-distance-bottom:0;mso-position-horizontal:absolute;mso-position-horizontal-relative:text;mso-position-vertical:absolute;mso-position-vertical-relative:text;mso-width-percent:0;mso-height-percent:0;mso-width-relative:margin;mso-height-relative:margin;v-text-anchor:top" o:gfxdata="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" fillcolor="window" strokeweight=".5pt">
+                <v:textbox>
+                  <w:txbxContent>
+                    <w:p>
+                      <w:pPr>
+                        <w:rPr>
+                          <w:lang w:val="en-US"/>
+                        </w:rPr>
+                      </w:pPr>
+                      <w:r>
+                        <w:rPr>
+                          <w:lang w:val="en-US"/>
+                        </w:rPr>
+                        <w:t xml:space="preserve">Login when a </w:t>
+                      </w:r>
+                      <w:r>
+                        <w:rPr>
+                          <w:lang w:val="en-US"/>
+                        </w:rPr>
+                        <w:t xml:space="preserve">redirect page is set for the </w:t>
+                      </w:r>
+                      <w:r>
+                        <w:rPr>
+                          <w:lang w:val="en-US"/>
+                        </w:rPr>
+                        <w:t>role Editor</w:t>
+                      </w:r>
+                    </w:p>
+                  </w:txbxContent>
+                </v:textbox>
+              </v:shape>
+            </w:pict>
+          </mc:Fallback>
+        </mc:AlternateContent>
+      </w:r>
+    </w:p>
+    <w:p/>
+    <w:p/>
+    <w:p>
+      <w:pPr>
+        <w:rPr>
+          <w:i/>
+          <w:sz w:val="18"/>
+          <w:szCs w:val="18"/>
+          <w:lang w:val="en-US"/>
+        </w:rPr>
+      </w:pPr>
+      <w:r>
+        <w:rPr>
+          <w:noProof/>
+        </w:rPr>
+        <mc:AlternateContent>
+          <mc:Choice Requires="wps">
+            <w:drawing>
+              <wp:anchor distT="0" distB="0" distL="114300" distR="114300" simplePos="0" relativeHeight="251688960" behindDoc="0" locked="0" layoutInCell="1" allowOverlap="1" wp14:anchorId="20599F91" wp14:editId="294B3CEB">
+                <wp:simplePos x="0" y="0"/>
+                <wp:positionH relativeFrom="column">
+                  <wp:posOffset>863168</wp:posOffset>
+                </wp:positionH>
+                <wp:positionV relativeFrom="paragraph">
+                  <wp:posOffset>3428086</wp:posOffset>
+                </wp:positionV>
+                <wp:extent cx="2809037" cy="511810"/>
+                <wp:effectExtent l="0" t="0" r="10795" b="21590"/>
+                <wp:wrapNone/>
+                <wp:docPr id="29" name="Text Box 29"/>
+                <wp:cNvGraphicFramePr/>
+                <a:graphic xmlns:a="http://schemas.openxmlformats.org/drawingml/2006/main">
+                  <a:graphicData uri="http://schemas.microsoft.com/office/word/2010/wordprocessingShape">
+                    <wps:wsp>
+                      <wps:cNvSpPr txBox="1"/>
+                      <wps:spPr>
+                        <a:xfrm>
+                          <a:off x="0" y="0"/>
+                          <a:ext cx="2809037" cy="511810"/>
+                        </a:xfrm>
+                        <a:prstGeom prst="rect">
+                          <a:avLst/>
+                        </a:prstGeom>
+                        <a:solidFill>
+                          <a:sysClr val="window" lastClr="FFFFFF"/>
+                        </a:solidFill>
+                        <a:ln w="6350">
+                          <a:solidFill>
+                            <a:prstClr val="black"/>
+                          </a:solidFill>
+                        </a:ln>
+                      </wps:spPr>
+                      <wps:txbx>
+                        <w:txbxContent>
+                          <w:p>
+                            <w:pPr>
+                              <w:rPr>
+                                <w:lang w:val="en-US"/>
+                              </w:rPr>
+                            </w:pPr>
+                            <w:r>
+                              <w:rPr>
+                                <w:lang w:val="en-US"/>
+                              </w:rPr>
+                              <w:t xml:space="preserve">Try to access a forbidden page with </w:t>
+                            </w:r>
+                            <w:r>
+                              <w:rPr>
+                                <w:lang w:val="en-US"/>
+                              </w:rPr>
+                              <w:t>a</w:t>
+                            </w:r>
+                            <w:r>
+                              <w:rPr>
+                                <w:lang w:val="en-US"/>
+                              </w:rPr>
+                              <w:t>nonymous user</w:t>
+                            </w:r>
+                            <w:r>
+                              <w:rPr>
+                                <w:lang w:val="en-US"/>
+                              </w:rPr>
+                              <w:t xml:space="preserve">, when a login page is </w:t>
+                            </w:r>
+                            <w:r>
+                              <w:rPr>
+                                <w:lang w:val="en-US"/>
+                              </w:rPr>
+                              <w:t xml:space="preserve">not </w:t>
+                            </w:r>
+                            <w:r>
+                              <w:rPr>
+                                <w:lang w:val="en-US"/>
+                              </w:rPr>
+                              <w:t>set</w:t>
+                            </w:r>
+                          </w:p>
+                        </w:txbxContent>
+                      </wps:txbx>
+                      <wps:bodyPr rot="0" spcFirstLastPara="0" vertOverflow="overflow" horzOverflow="overflow" vert="horz" wrap="square" lIns="91440" tIns="45720" rIns="91440" bIns="45720" numCol="1" spcCol="0" rtlCol="0" fromWordArt="0" anchor="t" anchorCtr="0" forceAA="0" compatLnSpc="1">
+                        <a:prstTxWarp prst="textNoShape">
+                          <a:avLst/>
+                        </a:prstTxWarp>
+                        <a:noAutofit/>
+                      </wps:bodyPr>
+                    </wps:wsp>
+                  </a:graphicData>
+                </a:graphic>
+                <wp14:sizeRelH relativeFrom="margin">
+                  <wp14:pctWidth>0</wp14:pctWidth>
+                </wp14:sizeRelH>
+                <wp14:sizeRelV relativeFrom="margin">
+                  <wp14:pctHeight>0</wp14:pctHeight>
+                </wp14:sizeRelV>
+              </wp:anchor>
+            </w:drawing>
+          </mc:Choice>
+          <mc:Fallback>
+            <w:pict>
+              <v:shape w14:anchorId="20599F91" id="Text Box 29" o:spid="_x0000_s1033" type="#_x0000_t202" style="position:absolute;margin-left:67.95pt;margin-top:269.95pt;width:221.2pt;height:40.3pt;z-index:251688960;visibility:visible;mso-wrap-style:square;mso-width-percent:0;mso-height-percent:0;mso-wrap-distance-left:9pt;mso-wrap-distance-top:0;mso-wrap-distance-right:9pt;mso-wrap-distance-bottom:0;mso-position-horizontal:absolute;mso-position-horizontal-relative:text;mso-position-vertical:absolute;mso-position-vertical-relative:text;mso-width-percent:0;mso-height-percent:0;mso-width-relative:margin;mso-height-relative:margin;v-text-anchor:top" o:gfxdata="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" fillcolor="window" strokeweight=".5pt">
+                <v:textbox>
+                  <w:txbxContent>
+                    <w:p>
+                      <w:pPr>
+                        <w:rPr>
+                          <w:lang w:val="en-US"/>
+                        </w:rPr>
+                      </w:pPr>
+                      <w:r>
+                        <w:rPr>
+                          <w:lang w:val="en-US"/>
+                        </w:rPr>
+                        <w:t xml:space="preserve">Try to access a forbidden page with </w:t>
+                      </w:r>
+                      <w:r>
+                        <w:rPr>
+                          <w:lang w:val="en-US"/>
+                        </w:rPr>
+                        <w:t>a</w:t>
+                      </w:r>
+                      <w:r>
+                        <w:rPr>
+                          <w:lang w:val="en-US"/>
+                        </w:rPr>
+                        <w:t>nonymous user</w:t>
+                      </w:r>
+                      <w:r>
+                        <w:rPr>
+                          <w:lang w:val="en-US"/>
+                        </w:rPr>
+                        <w:t xml:space="preserve">, when a login page is </w:t>
+                      </w:r>
+                      <w:r>
+                        <w:rPr>
+                          <w:lang w:val="en-US"/>
+                        </w:rPr>
+                        <w:t xml:space="preserve">not </w:t>
+                      </w:r>
+                      <w:r>
+                        <w:rPr>
+                          <w:lang w:val="en-US"/>
+                        </w:rPr>
+                        <w:t>set</w:t>
+                      </w:r>
+                    </w:p>
+                  </w:txbxContent>
+                </v:textbox>
+              </v:shape>
+            </w:pict>
+          </mc:Fallback>
+        </mc:AlternateContent>
+      </w:r>
+      <w:r>
+        <w:rPr>
+          <w:noProof/>
+        </w:rPr>
+        <mc:AlternateContent>
+          <mc:Choice Requires="wps">
+            <w:drawing>
+              <wp:anchor distT="0" distB="0" distL="114300" distR="114300" simplePos="0" relativeHeight="251682816" behindDoc="0" locked="0" layoutInCell="1" allowOverlap="1" wp14:anchorId="54271574" wp14:editId="7A6EE30C">
+                <wp:simplePos x="0" y="0"/>
+                <wp:positionH relativeFrom="column">
+                  <wp:posOffset>899744</wp:posOffset>
+                </wp:positionH>
+                <wp:positionV relativeFrom="paragraph">
+                  <wp:posOffset>1548079</wp:posOffset>
+                </wp:positionV>
+                <wp:extent cx="2757831" cy="445770"/>
+                <wp:effectExtent l="0" t="0" r="23495" b="11430"/>
+                <wp:wrapNone/>
+                <wp:docPr id="24" name="Text Box 24"/>
+                <wp:cNvGraphicFramePr/>
+                <a:graphic xmlns:a="http://schemas.openxmlformats.org/drawingml/2006/main">
+                  <a:graphicData uri="http://schemas.microsoft.com/office/word/2010/wordprocessingShape">
+                    <wps:wsp>
+                      <wps:cNvSpPr txBox="1"/>
+                      <wps:spPr>
+                        <a:xfrm>
+                          <a:off x="0" y="0"/>
+                          <a:ext cx="2757831" cy="445770"/>
+                        </a:xfrm>
+                        <a:prstGeom prst="rect">
+                          <a:avLst/>
+                        </a:prstGeom>
+                        <a:solidFill>
+                          <a:sysClr val="window" lastClr="FFFFFF"/>
+                        </a:solidFill>
+                        <a:ln w="6350">
+                          <a:solidFill>
+                            <a:prstClr val="black"/>
+                          </a:solidFill>
+                        </a:ln>
+                      </wps:spPr>
+                      <wps:txbx>
+                        <w:txbxContent>
+                          <w:p>
+                            <w:pPr>
+                              <w:rPr>
+                                <w:lang w:val="en-US"/>
+                              </w:rPr>
+                            </w:pPr>
+                            <w:r>
+                              <w:rPr>
+                                <w:lang w:val="en-US"/>
+                              </w:rPr>
+                              <w:t>Try to access a forbidden page with anonymous user, when a login page is set</w:t>
+                            </w:r>
+                          </w:p>
+                        </w:txbxContent>
+                      </wps:txbx>
+                      <wps:bodyPr rot="0" spcFirstLastPara="0" vertOverflow="overflow" horzOverflow="overflow" vert="horz" wrap="square" lIns="91440" tIns="45720" rIns="91440" bIns="45720" numCol="1" spcCol="0" rtlCol="0" fromWordArt="0" anchor="t" anchorCtr="0" forceAA="0" compatLnSpc="1">
+                        <a:prstTxWarp prst="textNoShape">
+                          <a:avLst/>
+                        </a:prstTxWarp>
+                        <a:noAutofit/>
+                      </wps:bodyPr>
+                    </wps:wsp>
+                  </a:graphicData>
+                </a:graphic>
+                <wp14:sizeRelH relativeFrom="margin">
+                  <wp14:pctWidth>0</wp14:pctWidth>
+                </wp14:sizeRelH>
+                <wp14:sizeRelV relativeFrom="margin">
+                  <wp14:pctHeight>0</wp14:pctHeight>
+                </wp14:sizeRelV>
+              </wp:anchor>
+            </w:drawing>
+          </mc:Choice>
+          <mc:Fallback>
+            <w:pict>
+              <v:shape w14:anchorId="54271574" id="Text Box 24" o:spid="_x0000_s1034" type="#_x0000_t202" style="position:absolute;margin-left:70.85pt;margin-top:121.9pt;width:217.15pt;height:35.1pt;z-index:251682816;visibility:visible;mso-wrap-style:square;mso-width-percent:0;mso-height-percent:0;mso-wrap-distance-left:9pt;mso-wrap-distance-top:0;mso-wrap-distance-right:9pt;mso-wrap-distance-bottom:0;mso-position-horizontal:absolute;mso-position-horizontal-relative:text;mso-position-vertical:absolute;mso-position-vertical-relative:text;mso-width-percent:0;mso-height-percent:0;mso-width-relative:margin;mso-height-relative:margin;v-text-anchor:top" o:gfxdata="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" fillcolor="window" strokeweight=".5pt">
+                <v:textbox>
+                  <w:txbxContent>
+                    <w:p>
+                      <w:pPr>
+                        <w:rPr>
+                          <w:lang w:val="en-US"/>
+                        </w:rPr>
+                      </w:pPr>
+                      <w:r>
+                        <w:rPr>
+                          <w:lang w:val="en-US"/>
+                        </w:rPr>
+                        <w:t>Try to access a forbidden page with anonymous user, when a login page is set</w:t>
+                      </w:r>
+                    </w:p>
+                  </w:txbxContent>
+                </v:textbox>
+              </v:shape>
+            </w:pict>
+          </mc:Fallback>
+        </mc:AlternateContent>
+      </w:r>
+      <w:r>
+        <w:rPr>
+          <w:noProof/>
+        </w:rPr>
+        <mc:AlternateContent>
+          <mc:Choice Requires="wps">
+            <w:drawing>
+              <wp:anchor distT="0" distB="0" distL="114300" distR="114300" simplePos="0" relativeHeight="251681792" behindDoc="0" locked="0" layoutInCell="1" allowOverlap="1" wp14:anchorId="2770E978" wp14:editId="31B966F4">
+                <wp:simplePos x="0" y="0"/>
+                <wp:positionH relativeFrom="column">
+                  <wp:posOffset>3818890</wp:posOffset>
+                </wp:positionH>
+                <wp:positionV relativeFrom="paragraph">
+                  <wp:posOffset>1684655</wp:posOffset>
+                </wp:positionV>
+                <wp:extent cx="1506855" cy="716280"/>
+                <wp:effectExtent l="0" t="0" r="17145" b="26670"/>
+                <wp:wrapNone/>
+                <wp:docPr id="23" name="Text Box 23"/>
+                <wp:cNvGraphicFramePr/>
+                <a:graphic xmlns:a="http://schemas.openxmlformats.org/drawingml/2006/main">
+                  <a:graphicData uri="http://schemas.microsoft.com/office/word/2010/wordprocessingShape">
+                    <wps:wsp>
+                      <wps:cNvSpPr txBox="1"/>
+                      <wps:spPr>
+                        <a:xfrm>
+                          <a:off x="0" y="0"/>
+                          <a:ext cx="1506855" cy="716280"/>
+                        </a:xfrm>
+                        <a:prstGeom prst="rect">
+                          <a:avLst/>
+                        </a:prstGeom>
+                        <a:solidFill>
+                          <a:sysClr val="window" lastClr="FFFFFF"/>
+                        </a:solidFill>
+                        <a:ln w="6350">
+                          <a:solidFill>
+                            <a:prstClr val="black"/>
+                          </a:solidFill>
+                        </a:ln>
+                      </wps:spPr>
+                      <wps:txbx>
+                        <w:txbxContent>
+                          <w:p>
+                            <w:pPr>
+                              <w:rPr>
+                                <w:lang w:val="en-US"/>
+                              </w:rPr>
+                            </w:pPr>
+                            <w:r>
+                              <w:rPr>
+                                <w:lang w:val="en-US"/>
+                              </w:rPr>
+                              <w:t xml:space="preserve">Redirected to the </w:t>
+                            </w:r>
+                            <w:r>
+                              <w:rPr>
+                                <w:lang w:val="en-US"/>
+                              </w:rPr>
+                              <w:t xml:space="preserve">Login </w:t>
+                            </w:r>
+                            <w:r>
+                              <w:rPr>
+                                <w:lang w:val="en-US"/>
+                              </w:rPr>
+                              <w:t>Page</w:t>
+                            </w:r>
+                          </w:p>
+                        </w:txbxContent>
+                      </wps:txbx>
+                      <wps:bodyPr rot="0" spcFirstLastPara="0" vertOverflow="overflow" horzOverflow="overflow" vert="horz" wrap="square" lIns="91440" tIns="45720" rIns="91440" bIns="45720" numCol="1" spcCol="0" rtlCol="0" fromWordArt="0" anchor="t" anchorCtr="0" forceAA="0" compatLnSpc="1">
+                        <a:prstTxWarp prst="textNoShape">
+                          <a:avLst/>
+                        </a:prstTxWarp>
+                        <a:noAutofit/>
+                      </wps:bodyPr>
+                    </wps:wsp>
+                  </a:graphicData>
+                </a:graphic>
+              </wp:anchor>
+            </w:drawing>
+          </mc:Choice>
+          <mc:Fallback>
+            <w:pict>
+              <v:shape w14:anchorId="2770E978" id="Text Box 23" o:spid="_x0000_s1035" type="#_x0000_t202" style="position:absolute;margin-left:300.7pt;margin-top:132.65pt;width:118.65pt;height:56.4pt;z-index:251681792;visibility:visible;mso-wrap-style:square;mso-wrap-distance-left:9pt;mso-wrap-distance-top:0;mso-wrap-distance-right:9pt;mso-wrap-distance-bottom:0;mso-position-horizontal:absolute;mso-position-horizontal-relative:text;mso-position-vertical:absolute;mso-position-vertical-relative:text;v-text-anchor:top" o:gfxdata="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" fillcolor="window" strokeweight=".5pt">
+                <v:textbox>
+                  <w:txbxContent>
+                    <w:p>
+                      <w:pPr>
+                        <w:rPr>
+                          <w:lang w:val="en-US"/>
+                        </w:rPr>
+                      </w:pPr>
+                      <w:r>
+                        <w:rPr>
+                          <w:lang w:val="en-US"/>
+                        </w:rPr>
+                        <w:t xml:space="preserve">Redirected to the </w:t>
+                      </w:r>
+                      <w:r>
+                        <w:rPr>
+                          <w:lang w:val="en-US"/>
+                        </w:rPr>
+                        <w:t xml:space="preserve">Login </w:t>
+                      </w:r>
+                      <w:r>
+                        <w:rPr>
+                          <w:lang w:val="en-US"/>
+                        </w:rPr>
+                        <w:t>Page</w:t>
+                      </w:r>
+                    </w:p>
+                  </w:txbxContent>
+                </v:textbox>
+              </v:shape>
+            </w:pict>
+          </mc:Fallback>
+        </mc:AlternateContent>
+      </w:r>
+      <w:r>
+        <w:rPr>
+          <w:noProof/>
+        </w:rPr>
+        <mc:AlternateContent>
+          <mc:Choice Requires="wps">
+            <w:drawing>
+              <wp:anchor distT="0" distB="0" distL="114300" distR="114300" simplePos="0" relativeHeight="251680768" behindDoc="0" locked="0" layoutInCell="1" allowOverlap="1" wp14:anchorId="66B4F318" wp14:editId="46DEDE59">
+                <wp:simplePos x="0" y="0"/>
+                <wp:positionH relativeFrom="column">
+                  <wp:posOffset>753745</wp:posOffset>
+                </wp:positionH>
+                <wp:positionV relativeFrom="paragraph">
+                  <wp:posOffset>2244090</wp:posOffset>
+                </wp:positionV>
+                <wp:extent cx="3020695" cy="14605"/>
+                <wp:effectExtent l="0" t="57150" r="27305" b="99695"/>
+                <wp:wrapNone/>
+                <wp:docPr id="22" name="Straight Arrow Connector 22"/>
+                <wp:cNvGraphicFramePr/>
+                <a:graphic xmlns:a="http://schemas.openxmlformats.org/drawingml/2006/main">
+                  <a:graphicData uri="http://schemas.microsoft.com/office/word/2010/wordprocessingShape">
+                    <wps:wsp>
+                      <wps:cNvCnPr/>
+                      <wps:spPr>
+                        <a:xfrm>
+                          <a:off x="0" y="0"/>
+                          <a:ext cx="3020695" cy="14605"/>
+                        </a:xfrm>
+                        <a:prstGeom prst="straightConnector1">
+                          <a:avLst/>
+                        </a:prstGeom>
+                        <a:noFill/>
+                        <a:ln w="6350" cap="flat" cmpd="sng" algn="ctr">
+                          <a:solidFill>
+                            <a:srgbClr val="4472C4"/>
+                          </a:solidFill>
+                          <a:prstDash val="solid"/>
+                          <a:miter lim="800000"/>
+                          <a:tailEnd type="triangle"/>
+                        </a:ln>
+                        <a:effectLst/>
+                      </wps:spPr>
+                      <wps:bodyPr/>
+                    </wps:wsp>
+                  </a:graphicData>
+                </a:graphic>
+              </wp:anchor>
+            </w:drawing>
+          </mc:Choice>
+          <mc:Fallback>
+            <w:pict>
+              <v:shape w14:anchorId="37A38426" id="Straight Arrow Connector 22" o:spid="_x0000_s1026" type="#_x0000_t32" style="position:absolute;margin-left:59.35pt;margin-top:176.7pt;width:237.85pt;height:1.15pt;z-index:251680768;visibility:visible;mso-wrap-style:square;mso-wrap-distance-left:9pt;mso-wrap-distance-top:0;mso-wrap-distance-right:9pt;mso-wrap-distance-bottom:0;mso-position-horizontal:absolute;mso-position-horizontal-relative:text;mso-position-vertical:absolute;mso-position-vertical-relative:text" o:gfxdata="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" strokecolor="#4472c4" strokeweight=".5pt">
+                <v:stroke endarrow="block" joinstyle="miter"/>
+              </v:shape>
+            </w:pict>
+          </mc:Fallback>
+        </mc:AlternateContent>
+      </w:r>
+      <w:r>
+        <w:rPr>
+          <w:noProof/>
+        </w:rPr>
+        <mc:AlternateContent>
+          <mc:Choice Requires="wps">
+            <w:drawing>
+              <wp:anchor distT="0" distB="0" distL="114300" distR="114300" simplePos="0" relativeHeight="251679744" behindDoc="1" locked="0" layoutInCell="1" allowOverlap="1" wp14:anchorId="06C1A065" wp14:editId="4D32E8D4">
+                <wp:simplePos x="0" y="0"/>
+                <wp:positionH relativeFrom="column">
+                  <wp:posOffset>0</wp:posOffset>
+                </wp:positionH>
+                <wp:positionV relativeFrom="paragraph">
+                  <wp:posOffset>2835275</wp:posOffset>
+                </wp:positionV>
+                <wp:extent cx="914400" cy="635"/>
+                <wp:effectExtent l="0" t="0" r="0" b="0"/>
+                <wp:wrapTight wrapText="bothSides">
+                  <wp:wrapPolygon edited="0">
+                    <wp:start x="0" y="0"/>
+                    <wp:lineTo x="0" y="21600"/>
+                    <wp:lineTo x="21600" y="21600"/>
+                    <wp:lineTo x="21600" y="0"/>
+                  </wp:wrapPolygon>
+                </wp:wrapTight>
+                <wp:docPr id="21" name="Text Box 21"/>
+                <wp:cNvGraphicFramePr/>
+                <a:graphic xmlns:a="http://schemas.openxmlformats.org/drawingml/2006/main">
+                  <a:graphicData uri="http://schemas.microsoft.com/office/word/2010/wordprocessingShape">
+                    <wps:wsp>
+                      <wps:cNvSpPr txBox="1"/>
+                      <wps:spPr>
+                        <a:xfrm>
+                          <a:off x="0" y="0"/>
+                          <a:ext cx="914400" cy="635"/>
+                        </a:xfrm>
+                        <a:prstGeom prst="rect">
+                          <a:avLst/>
+                        </a:prstGeom>
+                        <a:solidFill>
+                          <a:prstClr val="white"/>
+                        </a:solidFill>
+                        <a:ln>
+                          <a:noFill/>
+                        </a:ln>
+                      </wps:spPr>
+                      <wps:txbx>
+                        <w:txbxContent>
+                          <w:p>
+                            <w:pPr>
+                              <w:pStyle w:val="Caption"/>
+                              <w:jc w:val="center"/>
+                              <w:rPr>
+                                <w:noProof/>
+                                <w:sz w:val="24"/>
+                                <w:szCs w:val="24"/>
+                                <w:lang w:val="en-US"/>
+                              </w:rPr>
+                            </w:pPr>
+                            <w:r>
+                              <w:t>Anonymous</w:t>
+                            </w:r>
+                          </w:p>
+                        </w:txbxContent>
+                      </wps:txbx>
+                      <wps:bodyPr rot="0" spcFirstLastPara="0" vertOverflow="overflow" horzOverflow="overflow" vert="horz" wrap="square" lIns="0" tIns="0" rIns="0" bIns="0" numCol="1" spcCol="0" rtlCol="0" fromWordArt="0" anchor="t" anchorCtr="0" forceAA="0" compatLnSpc="1">
+                        <a:prstTxWarp prst="textNoShape">
+                          <a:avLst/>
+                        </a:prstTxWarp>
+                        <a:spAutoFit/>
+                      </wps:bodyPr>
+                    </wps:wsp>
+                  </a:graphicData>
+                </a:graphic>
+              </wp:anchor>
+            </w:drawing>
+          </mc:Choice>
+          <mc:Fallback>
+            <w:pict>
+              <v:shape w14:anchorId="06C1A065" id="Text Box 21" o:spid="_x0000_s1036" type="#_x0000_t202" style="position:absolute;margin-left:0;margin-top:223.25pt;width:1in;height:.05pt;z-index:-251636736;visibility:visible;mso-wrap-style:square;mso-wrap-distance-left:9pt;mso-wrap-distance-top:0;mso-wrap-distance-right:9pt;mso-wrap-distance-bottom:0;mso-position-horizontal:absolute;mso-position-horizontal-relative:text;mso-position-vertical:absolute;mso-position-vertical-relative:text;v-text-anchor:top" o:gfxdata="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" stroked="f">
+                <v:textbox style="mso-fit-shape-to-text:t" inset="0,0,0,0">
+                  <w:txbxContent>
+                    <w:p>
+                      <w:pPr>
+                        <w:pStyle w:val="Caption"/>
+                        <w:jc w:val="center"/>
+                        <w:rPr>
+                          <w:noProof/>
+                          <w:sz w:val="24"/>
+                          <w:szCs w:val="24"/>
+                          <w:lang w:val="en-US"/>
+                        </w:rPr>
+                      </w:pPr>
+                      <w:r>
+                        <w:t>Anonymous</w:t>
+                      </w:r>
+                    </w:p>
+                  </w:txbxContent>
+                </v:textbox>
+                <w10:wrap type="tight"/>
+              </v:shape>
+            </w:pict>
+          </mc:Fallback>
+        </mc:AlternateContent>
+      </w:r>
+      <w:r>
+        <w:rPr>
+          <w:noProof/>
+        </w:rPr>
+        <w:drawing>
+          <wp:anchor distT="0" distB="0" distL="114300" distR="114300" simplePos="0" relativeHeight="251678720" behindDoc="1" locked="0" layoutInCell="1" allowOverlap="1" wp14:anchorId="7B6CB5AA" wp14:editId="148233C5">
+            <wp:simplePos x="0" y="0"/>
+            <wp:positionH relativeFrom="column">
+              <wp:posOffset>0</wp:posOffset>
+            </wp:positionH>
+            <wp:positionV relativeFrom="paragraph">
+              <wp:posOffset>1863878</wp:posOffset>
+            </wp:positionV>
+            <wp:extent cx="914400" cy="914400"/>
+            <wp:effectExtent l="0" t="0" r="0" b="0"/>
+            <wp:wrapTight wrapText="bothSides">
+              <wp:wrapPolygon edited="0">
+                <wp:start x="9000" y="0"/>
+                <wp:lineTo x="5850" y="7650"/>
+                <wp:lineTo x="5400" y="12150"/>
+                <wp:lineTo x="5850" y="14850"/>
+                <wp:lineTo x="7650" y="14850"/>
+                <wp:lineTo x="7650" y="21150"/>
+                <wp:lineTo x="13500" y="21150"/>
+                <wp:lineTo x="16200" y="10800"/>
+                <wp:lineTo x="15300" y="7650"/>
+                <wp:lineTo x="12150" y="0"/>
+                <wp:lineTo x="9000" y="0"/>
+              </wp:wrapPolygon>
+            </wp:wrapTight>
+            <wp:docPr id="25" name="Graphic 25" descr="Man"/>
+            <wp:cNvGraphicFramePr>
+              <a:graphicFrameLocks xmlns:a="http://schemas.openxmlformats.org/drawingml/2006/main" noChangeAspect="1"/>
+            </wp:cNvGraphicFramePr>
+            <a:graphic xmlns:a="http://schemas.openxmlformats.org/drawingml/2006/main">
+              <a:graphicData uri="http://schemas.openxmlformats.org/drawingml/2006/picture">
+                <pic:pic xmlns:pic="http://schemas.openxmlformats.org/drawingml/2006/picture">
+                  <pic:nvPicPr>
+                    <pic:cNvPr id="8" name="man.svg"/>
+                    <pic:cNvPicPr/>
+                  </pic:nvPicPr>
+                  <pic:blipFill>
+                    <a:blip r:embed="rId12">
+                      <a:extLst>
+                        <a:ext uri="{28A0092B-C50C-407E-A947-70E740481C1C}">
+                          <a14:useLocalDpi xmlns:a14="http://schemas.microsoft.com/office/drawing/2010/main" val="0"/>
+                        </a:ext>
+                        <a:ext uri="{96DAC541-7B7A-43D3-8B79-37D633B846F1}">
+                          <asvg:svgBlip xmlns:asvg="http://schemas.microsoft.com/office/drawing/2016/SVG/main" r:embed="rId13"/>
+                        </a:ext>
+                      </a:extLst>
+                    </a:blip>
+                    <a:stretch>
+                      <a:fillRect/>
+                    </a:stretch>
+                  </pic:blipFill>
+                  <pic:spPr>
+                    <a:xfrm>
+                      <a:off x="0" y="0"/>
+                      <a:ext cx="914400" cy="914400"/>
+                    </a:xfrm>
+                    <a:prstGeom prst="rect">
+                      <a:avLst/>
+                    </a:prstGeom>
+                  </pic:spPr>
+                </pic:pic>
+              </a:graphicData>
+            </a:graphic>
+          </wp:anchor>
+        </w:drawing>
+      </w:r>
+      <w:r>
+        <w:tab/>
+      </w:r>
+      <w:r>
+        <w:rPr>
+          <w:i/>
+          <w:sz w:val="18"/>
+          <w:szCs w:val="18"/>
+          <w:lang w:val="en-US"/>
+        </w:rPr>
+        <w:t xml:space="preserve">*Login page must be set </w:t>
+      </w:r>
+      <w:r>
+        <w:rPr>
+          <w:i/>
+          <w:sz w:val="18"/>
+          <w:szCs w:val="18"/>
+          <w:lang w:val="en-US"/>
+        </w:rPr>
+        <w:t>in CUG</w:t>
+      </w:r>
     </w:p>
     <w:sectPr>
       <w:pgSz w:w="11906" w:h="16838"/>
@@ -2282,6 +4359,7 @@
   <w:style w:type="character" w:default="1" w:styleId="DefaultParagraphFont">
     <w:name w:val="Default Paragraph Font"/>
     <w:uiPriority w:val="1"/>
+    <w:semiHidden/>
     <w:unhideWhenUsed/>
   </w:style>
   <w:style w:type="table" w:default="1" w:styleId="TableNormal">

</xml_diff>

<commit_message>
Added cache reset to the response when redirecting to login. Adjusted the documentation with a missing step for creating role access on node.
</commit_message>
<xml_diff>
--- a/CUGDocumentation.docx
+++ b/CUGDocumentation.docx
@@ -1,6 +1,6 @@
 
 <file path=word/document.xml><?xml version="1.0" encoding="utf-8"?>
-<w:document xmlns:wpc="http://schemas.microsoft.com/office/word/2010/wordprocessingCanvas" xmlns:cx="http://schemas.microsoft.com/office/drawing/2014/chartex" xmlns:cx1="http://schemas.microsoft.com/office/drawing/2015/9/8/chartex" xmlns:cx2="http://schemas.microsoft.com/office/drawing/2015/10/21/chartex" xmlns:cx3="http://schemas.microsoft.com/office/drawing/2016/5/9/chartex" xmlns:cx4="http://schemas.microsoft.com/office/drawing/2016/5/10/chartex" xmlns:cx5="http://schemas.microsoft.com/office/drawing/2016/5/11/chartex" xmlns:cx6="http://schemas.microsoft.com/office/drawing/2016/5/12/chartex" xmlns:cx7="http://schemas.microsoft.com/office/drawing/2016/5/13/chartex" xmlns:cx8="http://schemas.microsoft.com/office/drawing/2016/5/14/chartex" xmlns:mc="http://schemas.openxmlformats.org/markup-compatibility/2006" xmlns:aink="http://schemas.microsoft.com/office/drawing/2016/ink" xmlns:am3d="http://schemas.microsoft.com/office/drawing/2017/model3d" xmlns:o="urn:schemas-microsoft-com:office:office" xmlns:r="http://schemas.openxmlformats.org/officeDocument/2006/relationships" xmlns:m="http://schemas.openxmlformats.org/officeDocument/2006/math" xmlns:v="urn:schemas-microsoft-com:vml" xmlns:wp14="http://schemas.microsoft.com/office/word/2010/wordprocessingDrawing" xmlns:wp="http://schemas.openxmlformats.org/drawingml/2006/wordprocessingDrawing" xmlns:w10="urn:schemas-microsoft-com:office:word" xmlns:w="http://schemas.openxmlformats.org/wordprocessingml/2006/main" xmlns:w14="http://schemas.microsoft.com/office/word/2010/wordml" xmlns:w15="http://schemas.microsoft.com/office/word/2012/wordml" xmlns:w16cid="http://schemas.microsoft.com/office/word/2016/wordml/cid" xmlns:w16se="http://schemas.microsoft.com/office/word/2015/wordml/symex" xmlns:wpg="http://schemas.microsoft.com/office/word/2010/wordprocessingGroup" xmlns:wpi="http://schemas.microsoft.com/office/word/2010/wordprocessingInk" xmlns:wne="http://schemas.microsoft.com/office/word/2006/wordml" xmlns:wps="http://schemas.microsoft.com/office/word/2010/wordprocessingShape" mc:Ignorable="w14 w15 w16se w16cid wp14">
+<w:document xmlns:wpc="http://schemas.microsoft.com/office/word/2010/wordprocessingCanvas" xmlns:cx="http://schemas.microsoft.com/office/drawing/2014/chartex" xmlns:cx1="http://schemas.microsoft.com/office/drawing/2015/9/8/chartex" xmlns:cx2="http://schemas.microsoft.com/office/drawing/2015/10/21/chartex" xmlns:cx3="http://schemas.microsoft.com/office/drawing/2016/5/9/chartex" xmlns:cx4="http://schemas.microsoft.com/office/drawing/2016/5/10/chartex" xmlns:cx5="http://schemas.microsoft.com/office/drawing/2016/5/11/chartex" xmlns:cx6="http://schemas.microsoft.com/office/drawing/2016/5/12/chartex" xmlns:cx7="http://schemas.microsoft.com/office/drawing/2016/5/13/chartex" xmlns:cx8="http://schemas.microsoft.com/office/drawing/2016/5/14/chartex" xmlns:mc="http://schemas.openxmlformats.org/markup-compatibility/2006" xmlns:aink="http://schemas.microsoft.com/office/drawing/2016/ink" xmlns:am3d="http://schemas.microsoft.com/office/drawing/2017/model3d" xmlns:o="urn:schemas-microsoft-com:office:office" xmlns:r="http://schemas.openxmlformats.org/officeDocument/2006/relationships" xmlns:m="http://schemas.openxmlformats.org/officeDocument/2006/math" xmlns:v="urn:schemas-microsoft-com:vml" xmlns:wp14="http://schemas.microsoft.com/office/word/2010/wordprocessingDrawing" xmlns:wp="http://schemas.openxmlformats.org/drawingml/2006/wordprocessingDrawing" xmlns:w10="urn:schemas-microsoft-com:office:word" xmlns:w="http://schemas.openxmlformats.org/wordprocessingml/2006/main" xmlns:w14="http://schemas.microsoft.com/office/word/2010/wordml" xmlns:w15="http://schemas.microsoft.com/office/word/2012/wordml" xmlns:w16cex="http://schemas.microsoft.com/office/word/2018/wordml/cex" xmlns:w16cid="http://schemas.microsoft.com/office/word/2016/wordml/cid" xmlns:w16="http://schemas.microsoft.com/office/word/2018/wordml" xmlns:w16sdtdh="http://schemas.microsoft.com/office/word/2020/wordml/sdtdatahash" xmlns:w16se="http://schemas.microsoft.com/office/word/2015/wordml/symex" xmlns:wpg="http://schemas.microsoft.com/office/word/2010/wordprocessingGroup" xmlns:wpi="http://schemas.microsoft.com/office/word/2010/wordprocessingInk" xmlns:wne="http://schemas.microsoft.com/office/word/2006/wordml" xmlns:wps="http://schemas.microsoft.com/office/word/2010/wordprocessingShape" mc:Ignorable="w14 w15 w16se w16cid w16 w16cex w16sdtdh wp14">
   <w:body>
     <w:p>
       <w:pPr>
@@ -111,7 +111,7 @@
           <w:noProof/>
         </w:rPr>
         <w:drawing>
-          <wp:anchor distT="0" distB="0" distL="114300" distR="114300" simplePos="0" relativeHeight="251658240" behindDoc="0" locked="0" layoutInCell="1" allowOverlap="1" wp14:anchorId="41186E3C">
+          <wp:anchor distT="0" distB="0" distL="114300" distR="114300" simplePos="0" relativeHeight="251658240" behindDoc="0" locked="0" layoutInCell="1" allowOverlap="1" wp14:anchorId="53FD1C7F" wp14:editId="303B1C37">
             <wp:simplePos x="0" y="0"/>
             <wp:positionH relativeFrom="margin">
               <wp:align>right</wp:align>
@@ -172,7 +172,7 @@
     </w:p>
     <w:p>
       <w:pPr>
-        <w:pStyle w:val="Caption"/>
+        <w:pStyle w:val="Beschriftung"/>
         <w:jc w:val="center"/>
         <w:rPr>
           <w:sz w:val="24"/>
@@ -247,7 +247,7 @@
     </w:p>
     <w:p>
       <w:pPr>
-        <w:pStyle w:val="ListParagraph"/>
+        <w:pStyle w:val="Listenabsatz"/>
         <w:numPr>
           <w:ilvl w:val="0"/>
           <w:numId w:val="1"/>
@@ -270,17 +270,17 @@
     </w:p>
     <w:p>
       <w:pPr>
-        <w:pStyle w:val="ListParagraph"/>
-        <w:rPr>
-          <w:sz w:val="24"/>
-          <w:szCs w:val="24"/>
-          <w:lang w:val="en-US"/>
-        </w:rPr>
-      </w:pPr>
-    </w:p>
-    <w:p>
-      <w:pPr>
-        <w:pStyle w:val="ListParagraph"/>
+        <w:pStyle w:val="Listenabsatz"/>
+        <w:rPr>
+          <w:sz w:val="24"/>
+          <w:szCs w:val="24"/>
+          <w:lang w:val="en-US"/>
+        </w:rPr>
+      </w:pPr>
+    </w:p>
+    <w:p>
+      <w:pPr>
+        <w:pStyle w:val="Listenabsatz"/>
         <w:rPr>
           <w:sz w:val="24"/>
           <w:szCs w:val="24"/>
@@ -292,7 +292,7 @@
           <w:noProof/>
         </w:rPr>
         <w:drawing>
-          <wp:anchor distT="0" distB="0" distL="114300" distR="114300" simplePos="0" relativeHeight="251659264" behindDoc="1" locked="0" layoutInCell="1" allowOverlap="1" wp14:anchorId="19F17505">
+          <wp:anchor distT="0" distB="0" distL="114300" distR="114300" simplePos="0" relativeHeight="251659264" behindDoc="1" locked="0" layoutInCell="1" allowOverlap="1" wp14:anchorId="66B628EB" wp14:editId="754CAF63">
             <wp:simplePos x="0" y="0"/>
             <wp:positionH relativeFrom="margin">
               <wp:align>right</wp:align>
@@ -366,7 +366,7 @@
     </w:p>
     <w:p>
       <w:pPr>
-        <w:pStyle w:val="ListParagraph"/>
+        <w:pStyle w:val="Listenabsatz"/>
         <w:rPr>
           <w:sz w:val="24"/>
           <w:szCs w:val="24"/>
@@ -384,7 +384,7 @@
     </w:p>
     <w:p>
       <w:pPr>
-        <w:pStyle w:val="ListParagraph"/>
+        <w:pStyle w:val="Listenabsatz"/>
         <w:rPr>
           <w:sz w:val="24"/>
           <w:szCs w:val="24"/>
@@ -398,19 +398,63 @@
           <w:u w:val="single"/>
           <w:lang w:val="en-US"/>
         </w:rPr>
-        <w:t xml:space="preserve">administer </w:t>
-      </w:r>
-      <w:proofErr w:type="spellStart"/>
-      <w:r>
+        <w:t>administer iq_pb_cug settings</w:t>
+      </w:r>
+      <w:r>
+        <w:rPr>
+          <w:sz w:val="24"/>
+          <w:szCs w:val="24"/>
+          <w:lang w:val="en-US"/>
+        </w:rPr>
+        <w:t xml:space="preserve"> </w:t>
+      </w:r>
+    </w:p>
+    <w:p>
+      <w:pPr>
+        <w:pStyle w:val="Listenabsatz"/>
+        <w:rPr>
+          <w:sz w:val="24"/>
+          <w:szCs w:val="24"/>
+          <w:lang w:val="en-US"/>
+        </w:rPr>
+      </w:pPr>
+      <w:r>
+        <w:rPr>
+          <w:sz w:val="24"/>
+          <w:szCs w:val="24"/>
+          <w:lang w:val="en-US"/>
+        </w:rPr>
+        <w:t>permission is required.</w:t>
+      </w:r>
+    </w:p>
+    <w:p>
+      <w:pPr>
+        <w:pStyle w:val="Listenabsatz"/>
+        <w:rPr>
+          <w:sz w:val="24"/>
+          <w:szCs w:val="24"/>
+          <w:lang w:val="en-US"/>
+        </w:rPr>
+      </w:pPr>
+      <w:r>
+        <w:rPr>
+          <w:sz w:val="24"/>
+          <w:szCs w:val="24"/>
+          <w:lang w:val="en-US"/>
+        </w:rPr>
+        <w:t>To add users,</w:t>
+      </w:r>
+    </w:p>
+    <w:p>
+      <w:pPr>
+        <w:pStyle w:val="Listenabsatz"/>
         <w:rPr>
           <w:sz w:val="24"/>
           <w:szCs w:val="24"/>
           <w:u w:val="single"/>
           <w:lang w:val="en-US"/>
         </w:rPr>
-        <w:t>iq_pb_cug</w:t>
-      </w:r>
-      <w:proofErr w:type="spellEnd"/>
+      </w:pPr>
       <w:r>
         <w:rPr>
           <w:sz w:val="24"/>
@@ -418,20 +462,12 @@
           <w:u w:val="single"/>
           <w:lang w:val="en-US"/>
         </w:rPr>
-        <w:t xml:space="preserve"> settings</w:t>
-      </w:r>
-      <w:r>
-        <w:rPr>
-          <w:sz w:val="24"/>
-          <w:szCs w:val="24"/>
-          <w:lang w:val="en-US"/>
-        </w:rPr>
-        <w:t xml:space="preserve"> </w:t>
-      </w:r>
-    </w:p>
-    <w:p>
-      <w:pPr>
-        <w:pStyle w:val="ListParagraph"/>
+        <w:t>administer iq_pb_cug users</w:t>
+      </w:r>
+    </w:p>
+    <w:p>
+      <w:pPr>
+        <w:pStyle w:val="Listenabsatz"/>
         <w:rPr>
           <w:sz w:val="24"/>
           <w:szCs w:val="24"/>
@@ -449,152 +485,76 @@
     </w:p>
     <w:p>
       <w:pPr>
-        <w:pStyle w:val="ListParagraph"/>
-        <w:rPr>
-          <w:sz w:val="24"/>
-          <w:szCs w:val="24"/>
-          <w:lang w:val="en-US"/>
-        </w:rPr>
-      </w:pPr>
-      <w:r>
-        <w:rPr>
-          <w:sz w:val="24"/>
-          <w:szCs w:val="24"/>
-          <w:lang w:val="en-US"/>
-        </w:rPr>
-        <w:t>To add users,</w:t>
-      </w:r>
-    </w:p>
-    <w:p>
-      <w:pPr>
-        <w:pStyle w:val="ListParagraph"/>
-        <w:rPr>
-          <w:sz w:val="24"/>
-          <w:szCs w:val="24"/>
-          <w:u w:val="single"/>
-          <w:lang w:val="en-US"/>
-        </w:rPr>
-      </w:pPr>
-      <w:r>
-        <w:rPr>
-          <w:sz w:val="24"/>
-          <w:szCs w:val="24"/>
-          <w:u w:val="single"/>
-          <w:lang w:val="en-US"/>
-        </w:rPr>
-        <w:t xml:space="preserve">administer </w:t>
-      </w:r>
-      <w:proofErr w:type="spellStart"/>
-      <w:r>
-        <w:rPr>
-          <w:sz w:val="24"/>
-          <w:szCs w:val="24"/>
-          <w:u w:val="single"/>
-          <w:lang w:val="en-US"/>
-        </w:rPr>
-        <w:t>iq_pb_cug</w:t>
-      </w:r>
-      <w:proofErr w:type="spellEnd"/>
-      <w:r>
-        <w:rPr>
-          <w:sz w:val="24"/>
-          <w:szCs w:val="24"/>
-          <w:u w:val="single"/>
-          <w:lang w:val="en-US"/>
-        </w:rPr>
-        <w:t xml:space="preserve"> users</w:t>
-      </w:r>
-    </w:p>
-    <w:p>
-      <w:pPr>
-        <w:pStyle w:val="ListParagraph"/>
-        <w:rPr>
-          <w:sz w:val="24"/>
-          <w:szCs w:val="24"/>
-          <w:lang w:val="en-US"/>
-        </w:rPr>
-      </w:pPr>
-      <w:r>
-        <w:rPr>
-          <w:sz w:val="24"/>
-          <w:szCs w:val="24"/>
-          <w:lang w:val="en-US"/>
-        </w:rPr>
-        <w:t>permission is required.</w:t>
-      </w:r>
-    </w:p>
-    <w:p>
-      <w:pPr>
-        <w:pStyle w:val="ListParagraph"/>
-        <w:rPr>
-          <w:sz w:val="24"/>
-          <w:szCs w:val="24"/>
-          <w:lang w:val="en-US"/>
-        </w:rPr>
-      </w:pPr>
-    </w:p>
-    <w:p>
-      <w:pPr>
-        <w:pStyle w:val="ListParagraph"/>
-        <w:rPr>
-          <w:sz w:val="24"/>
-          <w:szCs w:val="24"/>
-          <w:lang w:val="en-US"/>
-        </w:rPr>
-      </w:pPr>
-    </w:p>
-    <w:p>
-      <w:pPr>
-        <w:pStyle w:val="ListParagraph"/>
-        <w:rPr>
-          <w:sz w:val="24"/>
-          <w:szCs w:val="24"/>
-          <w:lang w:val="en-US"/>
-        </w:rPr>
-      </w:pPr>
-    </w:p>
-    <w:p>
-      <w:pPr>
-        <w:pStyle w:val="ListParagraph"/>
-        <w:rPr>
-          <w:sz w:val="24"/>
-          <w:szCs w:val="24"/>
-          <w:lang w:val="en-US"/>
-        </w:rPr>
-      </w:pPr>
-    </w:p>
-    <w:p>
-      <w:pPr>
-        <w:pStyle w:val="ListParagraph"/>
-        <w:rPr>
-          <w:sz w:val="24"/>
-          <w:szCs w:val="24"/>
-          <w:lang w:val="en-US"/>
-        </w:rPr>
-      </w:pPr>
-    </w:p>
-    <w:p>
-      <w:pPr>
-        <w:pStyle w:val="ListParagraph"/>
-        <w:rPr>
-          <w:sz w:val="24"/>
-          <w:szCs w:val="24"/>
-          <w:lang w:val="en-US"/>
-        </w:rPr>
-      </w:pPr>
-    </w:p>
-    <w:p>
-      <w:pPr>
-        <w:rPr>
-          <w:sz w:val="24"/>
-          <w:szCs w:val="24"/>
-          <w:lang w:val="en-US"/>
-        </w:rPr>
-      </w:pPr>
-    </w:p>
-    <w:p>
-      <w:pPr>
-        <w:pStyle w:val="ListParagraph"/>
+        <w:pStyle w:val="Listenabsatz"/>
+        <w:rPr>
+          <w:sz w:val="24"/>
+          <w:szCs w:val="24"/>
+          <w:lang w:val="en-US"/>
+        </w:rPr>
+      </w:pPr>
+    </w:p>
+    <w:p>
+      <w:pPr>
+        <w:pStyle w:val="Listenabsatz"/>
+        <w:rPr>
+          <w:sz w:val="24"/>
+          <w:szCs w:val="24"/>
+          <w:lang w:val="en-US"/>
+        </w:rPr>
+      </w:pPr>
+    </w:p>
+    <w:p>
+      <w:pPr>
+        <w:pStyle w:val="Listenabsatz"/>
+        <w:rPr>
+          <w:sz w:val="24"/>
+          <w:szCs w:val="24"/>
+          <w:lang w:val="en-US"/>
+        </w:rPr>
+      </w:pPr>
+    </w:p>
+    <w:p>
+      <w:pPr>
+        <w:pStyle w:val="Listenabsatz"/>
+        <w:rPr>
+          <w:sz w:val="24"/>
+          <w:szCs w:val="24"/>
+          <w:lang w:val="en-US"/>
+        </w:rPr>
+      </w:pPr>
+    </w:p>
+    <w:p>
+      <w:pPr>
+        <w:pStyle w:val="Listenabsatz"/>
+        <w:rPr>
+          <w:sz w:val="24"/>
+          <w:szCs w:val="24"/>
+          <w:lang w:val="en-US"/>
+        </w:rPr>
+      </w:pPr>
+    </w:p>
+    <w:p>
+      <w:pPr>
+        <w:pStyle w:val="Listenabsatz"/>
+        <w:rPr>
+          <w:sz w:val="24"/>
+          <w:szCs w:val="24"/>
+          <w:lang w:val="en-US"/>
+        </w:rPr>
+      </w:pPr>
+    </w:p>
+    <w:p>
+      <w:pPr>
+        <w:rPr>
+          <w:sz w:val="24"/>
+          <w:szCs w:val="24"/>
+          <w:lang w:val="en-US"/>
+        </w:rPr>
+      </w:pPr>
+    </w:p>
+    <w:p>
+      <w:pPr>
+        <w:pStyle w:val="Listenabsatz"/>
         <w:numPr>
           <w:ilvl w:val="0"/>
           <w:numId w:val="1"/>
@@ -614,7 +574,7 @@
         </w:rPr>
         <w:lastRenderedPageBreak/>
         <w:drawing>
-          <wp:anchor distT="0" distB="0" distL="114300" distR="114300" simplePos="0" relativeHeight="251660288" behindDoc="1" locked="0" layoutInCell="1" allowOverlap="1" wp14:anchorId="0237C127">
+          <wp:anchor distT="0" distB="0" distL="114300" distR="114300" simplePos="0" relativeHeight="251660288" behindDoc="1" locked="0" layoutInCell="1" allowOverlap="1" wp14:anchorId="19F15803" wp14:editId="5ACA260F">
             <wp:simplePos x="0" y="0"/>
             <wp:positionH relativeFrom="column">
               <wp:posOffset>2700655</wp:posOffset>
@@ -736,7 +696,6 @@
         </w:rPr>
         <w:br/>
       </w:r>
-      <w:proofErr w:type="spellStart"/>
       <w:r>
         <w:rPr>
           <w:sz w:val="24"/>
@@ -744,9 +703,24 @@
           <w:u w:val="single"/>
           <w:lang w:val="en-US"/>
         </w:rPr>
-        <w:t>Login</w:t>
-      </w:r>
-      <w:proofErr w:type="spellEnd"/>
+        <w:t>Login page</w:t>
+      </w:r>
+      <w:r>
+        <w:rPr>
+          <w:sz w:val="24"/>
+          <w:szCs w:val="24"/>
+          <w:lang w:val="en-US"/>
+        </w:rPr>
+        <w:t xml:space="preserve"> – URL for of the login page display</w:t>
+      </w:r>
+      <w:r>
+        <w:rPr>
+          <w:sz w:val="24"/>
+          <w:szCs w:val="24"/>
+          <w:lang w:val="en-US"/>
+        </w:rPr>
+        <w:br/>
+      </w:r>
       <w:r>
         <w:rPr>
           <w:sz w:val="24"/>
@@ -754,31 +728,6 @@
           <w:u w:val="single"/>
           <w:lang w:val="en-US"/>
         </w:rPr>
-        <w:t xml:space="preserve"> page</w:t>
-      </w:r>
-      <w:r>
-        <w:rPr>
-          <w:sz w:val="24"/>
-          <w:szCs w:val="24"/>
-          <w:lang w:val="en-US"/>
-        </w:rPr>
-        <w:t xml:space="preserve"> – URL for of the login page display</w:t>
-      </w:r>
-      <w:r>
-        <w:rPr>
-          <w:sz w:val="24"/>
-          <w:szCs w:val="24"/>
-          <w:lang w:val="en-US"/>
-        </w:rPr>
-        <w:br/>
-      </w:r>
-      <w:r>
-        <w:rPr>
-          <w:sz w:val="24"/>
-          <w:szCs w:val="24"/>
-          <w:u w:val="single"/>
-          <w:lang w:val="en-US"/>
-        </w:rPr>
         <w:t>All roles</w:t>
       </w:r>
       <w:r>
@@ -842,7 +791,7 @@
     </w:p>
     <w:p>
       <w:pPr>
-        <w:pStyle w:val="ListParagraph"/>
+        <w:pStyle w:val="Listenabsatz"/>
         <w:numPr>
           <w:ilvl w:val="0"/>
           <w:numId w:val="1"/>
@@ -861,7 +810,7 @@
           <w:szCs w:val="24"/>
         </w:rPr>
         <w:drawing>
-          <wp:anchor distT="0" distB="0" distL="114300" distR="114300" simplePos="0" relativeHeight="251661312" behindDoc="1" locked="0" layoutInCell="1" allowOverlap="1" wp14:anchorId="7DB1ED60">
+          <wp:anchor distT="0" distB="0" distL="114300" distR="114300" simplePos="0" relativeHeight="251661312" behindDoc="1" locked="0" layoutInCell="1" allowOverlap="1" wp14:anchorId="1822E56B" wp14:editId="0DC7F6CB">
             <wp:simplePos x="0" y="0"/>
             <wp:positionH relativeFrom="column">
               <wp:posOffset>2605405</wp:posOffset>
@@ -968,27 +917,7 @@
           <w:u w:val="single"/>
           <w:lang w:val="en-US"/>
         </w:rPr>
-        <w:t xml:space="preserve">administer </w:t>
-      </w:r>
-      <w:proofErr w:type="spellStart"/>
-      <w:r>
-        <w:rPr>
-          <w:sz w:val="24"/>
-          <w:szCs w:val="24"/>
-          <w:u w:val="single"/>
-          <w:lang w:val="en-US"/>
-        </w:rPr>
-        <w:t>iq_pb_cug</w:t>
-      </w:r>
-      <w:proofErr w:type="spellEnd"/>
-      <w:r>
-        <w:rPr>
-          <w:sz w:val="24"/>
-          <w:szCs w:val="24"/>
-          <w:u w:val="single"/>
-          <w:lang w:val="en-US"/>
-        </w:rPr>
-        <w:t xml:space="preserve"> roles</w:t>
+        <w:t>administer iq_pb_cug roles</w:t>
       </w:r>
       <w:r>
         <w:rPr>
@@ -1043,7 +972,7 @@
           <w:szCs w:val="24"/>
         </w:rPr>
         <w:drawing>
-          <wp:anchor distT="0" distB="0" distL="114300" distR="114300" simplePos="0" relativeHeight="251662336" behindDoc="1" locked="0" layoutInCell="1" allowOverlap="1" wp14:anchorId="6D69A332">
+          <wp:anchor distT="0" distB="0" distL="114300" distR="114300" simplePos="0" relativeHeight="251662336" behindDoc="1" locked="0" layoutInCell="1" allowOverlap="1" wp14:anchorId="4B5370B5" wp14:editId="5B17BAFA">
             <wp:simplePos x="0" y="0"/>
             <wp:positionH relativeFrom="margin">
               <wp:align>right</wp:align>
@@ -1220,7 +1149,7 @@
     </w:p>
     <w:p>
       <w:pPr>
-        <w:pStyle w:val="ListParagraph"/>
+        <w:pStyle w:val="Listenabsatz"/>
         <w:numPr>
           <w:ilvl w:val="0"/>
           <w:numId w:val="4"/>
@@ -1236,7 +1165,7 @@
           <w:noProof/>
         </w:rPr>
         <w:drawing>
-          <wp:anchor distT="0" distB="0" distL="114300" distR="114300" simplePos="0" relativeHeight="251663360" behindDoc="1" locked="0" layoutInCell="1" allowOverlap="1" wp14:anchorId="50F88B94">
+          <wp:anchor distT="0" distB="0" distL="114300" distR="114300" simplePos="0" relativeHeight="251663360" behindDoc="1" locked="0" layoutInCell="1" allowOverlap="1" wp14:anchorId="386CDFE3" wp14:editId="43D5E3DA">
             <wp:simplePos x="0" y="0"/>
             <wp:positionH relativeFrom="margin">
               <wp:posOffset>2824480</wp:posOffset>
@@ -1359,7 +1288,7 @@
     </w:p>
     <w:p>
       <w:pPr>
-        <w:pStyle w:val="ListParagraph"/>
+        <w:pStyle w:val="Listenabsatz"/>
         <w:numPr>
           <w:ilvl w:val="0"/>
           <w:numId w:val="4"/>
@@ -1375,7 +1304,7 @@
           <w:noProof/>
         </w:rPr>
         <w:drawing>
-          <wp:anchor distT="0" distB="0" distL="114300" distR="114300" simplePos="0" relativeHeight="251664384" behindDoc="1" locked="0" layoutInCell="1" allowOverlap="1" wp14:anchorId="1EFF46F2">
+          <wp:anchor distT="0" distB="0" distL="114300" distR="114300" simplePos="0" relativeHeight="251664384" behindDoc="1" locked="0" layoutInCell="1" allowOverlap="1" wp14:anchorId="7F92FA9B" wp14:editId="44A51966">
             <wp:simplePos x="0" y="0"/>
             <wp:positionH relativeFrom="column">
               <wp:posOffset>3138805</wp:posOffset>
@@ -1514,30 +1443,25 @@
     </w:p>
     <w:p>
       <w:pPr>
-        <w:rPr>
-          <w:sz w:val="24"/>
-          <w:szCs w:val="24"/>
-          <w:lang w:val="en-US"/>
-        </w:rPr>
-      </w:pPr>
-    </w:p>
-    <w:p>
-      <w:pPr>
-        <w:rPr>
-          <w:sz w:val="24"/>
-          <w:szCs w:val="24"/>
-          <w:lang w:val="en-US"/>
-        </w:rPr>
-      </w:pPr>
-    </w:p>
-    <w:p>
-      <w:pPr>
-        <w:rPr>
-          <w:sz w:val="24"/>
-          <w:szCs w:val="24"/>
-          <w:lang w:val="en-US"/>
-        </w:rPr>
-      </w:pPr>
+        <w:pStyle w:val="Listenabsatz"/>
+        <w:numPr>
+          <w:ilvl w:val="0"/>
+          <w:numId w:val="4"/>
+        </w:numPr>
+        <w:rPr>
+          <w:sz w:val="24"/>
+          <w:szCs w:val="24"/>
+          <w:lang w:val="en-US"/>
+        </w:rPr>
+      </w:pPr>
+      <w:r>
+        <w:rPr>
+          <w:sz w:val="24"/>
+          <w:szCs w:val="24"/>
+          <w:lang w:val="en-US"/>
+        </w:rPr>
+        <w:t>Resave the form display on the content type that the Role Access field was added.</w:t>
+      </w:r>
     </w:p>
     <w:p>
       <w:pPr>
@@ -1656,7 +1580,7 @@
         </w:rPr>
         <w:lastRenderedPageBreak/>
         <w:drawing>
-          <wp:anchor distT="0" distB="0" distL="114300" distR="114300" simplePos="0" relativeHeight="251689984" behindDoc="1" locked="0" layoutInCell="1" allowOverlap="1">
+          <wp:anchor distT="0" distB="0" distL="114300" distR="114300" simplePos="0" relativeHeight="251689984" behindDoc="1" locked="0" layoutInCell="1" allowOverlap="1" wp14:anchorId="0CCC3919" wp14:editId="11B71BCC">
             <wp:simplePos x="0" y="0"/>
             <wp:positionH relativeFrom="column">
               <wp:posOffset>-635</wp:posOffset>
@@ -1769,7 +1693,7 @@
         <mc:AlternateContent>
           <mc:Choice Requires="wps">
             <w:drawing>
-              <wp:anchor distT="0" distB="0" distL="114300" distR="114300" simplePos="0" relativeHeight="251692032" behindDoc="1" locked="0" layoutInCell="1" allowOverlap="1" wp14:anchorId="2D4AB639" wp14:editId="263D858C">
+              <wp:anchor distT="0" distB="0" distL="114300" distR="114300" simplePos="0" relativeHeight="251692032" behindDoc="1" locked="0" layoutInCell="1" allowOverlap="1" wp14:anchorId="38B21EED" wp14:editId="24593E52">
                 <wp:simplePos x="0" y="0"/>
                 <wp:positionH relativeFrom="margin">
                   <wp:align>left</wp:align>
@@ -1813,7 +1737,7 @@
                         <w:txbxContent>
                           <w:p>
                             <w:pPr>
-                              <w:pStyle w:val="Caption"/>
+                              <w:pStyle w:val="Beschriftung"/>
                               <w:jc w:val="center"/>
                               <w:rPr>
                                 <w:noProof/>
@@ -1842,7 +1766,7 @@
           </mc:Choice>
           <mc:Fallback>
             <w:pict>
-              <v:shapetype w14:anchorId="2D4AB639" id="_x0000_t202" coordsize="21600,21600" o:spt="202" path="m,l,21600r21600,l21600,xe">
+              <v:shapetype w14:anchorId="38B21EED" id="_x0000_t202" coordsize="21600,21600" o:spt="202" path="m,l,21600r21600,l21600,xe">
                 <v:stroke joinstyle="miter"/>
                 <v:path gradientshapeok="t" o:connecttype="rect"/>
               </v:shapetype>
@@ -1851,7 +1775,7 @@
                   <w:txbxContent>
                     <w:p>
                       <w:pPr>
-                        <w:pStyle w:val="Caption"/>
+                        <w:pStyle w:val="Beschriftung"/>
                         <w:jc w:val="center"/>
                         <w:rPr>
                           <w:noProof/>
@@ -1882,7 +1806,7 @@
         <mc:AlternateContent>
           <mc:Choice Requires="wps">
             <w:drawing>
-              <wp:anchor distT="0" distB="0" distL="114300" distR="114300" simplePos="0" relativeHeight="251666432" behindDoc="0" locked="0" layoutInCell="1" allowOverlap="1">
+              <wp:anchor distT="0" distB="0" distL="114300" distR="114300" simplePos="0" relativeHeight="251666432" behindDoc="0" locked="0" layoutInCell="1" allowOverlap="1" wp14:anchorId="0EB88990" wp14:editId="58820E83">
                 <wp:simplePos x="0" y="0"/>
                 <wp:positionH relativeFrom="column">
                   <wp:posOffset>914375</wp:posOffset>
@@ -1965,7 +1889,7 @@
           </mc:Choice>
           <mc:Fallback>
             <w:pict>
-              <v:shape id="Text Box 10" o:spid="_x0000_s1027" type="#_x0000_t202" style="position:absolute;margin-left:1in;margin-top:2.45pt;width:218.3pt;height:35.7pt;z-index:251666432;visibility:visible;mso-wrap-style:square;mso-width-percent:0;mso-height-percent:0;mso-wrap-distance-left:9pt;mso-wrap-distance-top:0;mso-wrap-distance-right:9pt;mso-wrap-distance-bottom:0;mso-position-horizontal:absolute;mso-position-horizontal-relative:text;mso-position-vertical:absolute;mso-position-vertical-relative:text;mso-width-percent:0;mso-height-percent:0;mso-width-relative:margin;mso-height-relative:margin;v-text-anchor:top" o:gfxdata="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" fillcolor="white [3201]" strokeweight=".5pt">
+              <v:shape w14:anchorId="0EB88990" id="Text Box 10" o:spid="_x0000_s1027" type="#_x0000_t202" style="position:absolute;margin-left:1in;margin-top:2.45pt;width:218.3pt;height:35.7pt;z-index:251666432;visibility:visible;mso-wrap-style:square;mso-width-percent:0;mso-height-percent:0;mso-wrap-distance-left:9pt;mso-wrap-distance-top:0;mso-wrap-distance-right:9pt;mso-wrap-distance-bottom:0;mso-position-horizontal:absolute;mso-position-horizontal-relative:text;mso-position-vertical:absolute;mso-position-vertical-relative:text;mso-width-percent:0;mso-height-percent:0;mso-width-relative:margin;mso-height-relative:margin;v-text-anchor:top" o:gfxdata="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" fillcolor="white [3201]" strokeweight=".5pt">
                 <v:textbox>
                   <w:txbxContent>
                     <w:p>
@@ -2010,7 +1934,7 @@
         <mc:AlternateContent>
           <mc:Choice Requires="wps">
             <w:drawing>
-              <wp:anchor distT="0" distB="0" distL="114300" distR="114300" simplePos="0" relativeHeight="251668480" behindDoc="0" locked="0" layoutInCell="1" allowOverlap="1">
+              <wp:anchor distT="0" distB="0" distL="114300" distR="114300" simplePos="0" relativeHeight="251668480" behindDoc="0" locked="0" layoutInCell="1" allowOverlap="1" wp14:anchorId="10739015" wp14:editId="3C6B3CF6">
                 <wp:simplePos x="0" y="0"/>
                 <wp:positionH relativeFrom="column">
                   <wp:posOffset>3855085</wp:posOffset>
@@ -2081,7 +2005,7 @@
           </mc:Choice>
           <mc:Fallback>
             <w:pict>
-              <v:shape id="Text Box 12" o:spid="_x0000_s1028" type="#_x0000_t202" style="position:absolute;margin-left:303.55pt;margin-top:14.55pt;width:118.65pt;height:56.45pt;z-index:251668480;visibility:visible;mso-wrap-style:square;mso-wrap-distance-left:9pt;mso-wrap-distance-top:0;mso-wrap-distance-right:9pt;mso-wrap-distance-bottom:0;mso-position-horizontal:absolute;mso-position-horizontal-relative:text;mso-position-vertical:absolute;mso-position-vertical-relative:text;v-text-anchor:top" o:gfxdata="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" fillcolor="white [3201]" strokeweight=".5pt">
+              <v:shape w14:anchorId="10739015" id="Text Box 12" o:spid="_x0000_s1028" type="#_x0000_t202" style="position:absolute;margin-left:303.55pt;margin-top:14.55pt;width:118.65pt;height:56.45pt;z-index:251668480;visibility:visible;mso-wrap-style:square;mso-wrap-distance-left:9pt;mso-wrap-distance-top:0;mso-wrap-distance-right:9pt;mso-wrap-distance-bottom:0;mso-position-horizontal:absolute;mso-position-horizontal-relative:text;mso-position-vertical:absolute;mso-position-vertical-relative:text;v-text-anchor:top" o:gfxdata="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" fillcolor="white [3201]" strokeweight=".5pt">
                 <v:textbox>
                   <w:txbxContent>
                     <w:p>
@@ -2120,7 +2044,7 @@
         <mc:AlternateContent>
           <mc:Choice Requires="wps">
             <w:drawing>
-              <wp:anchor distT="0" distB="0" distL="114300" distR="114300" simplePos="0" relativeHeight="251667456" behindDoc="0" locked="0" layoutInCell="1" allowOverlap="1">
+              <wp:anchor distT="0" distB="0" distL="114300" distR="114300" simplePos="0" relativeHeight="251667456" behindDoc="0" locked="0" layoutInCell="1" allowOverlap="1" wp14:anchorId="790E8035" wp14:editId="3C595F19">
                 <wp:simplePos x="0" y="0"/>
                 <wp:positionH relativeFrom="column">
                   <wp:posOffset>790016</wp:posOffset>
@@ -2186,7 +2110,7 @@
     </w:p>
     <w:p>
       <w:pPr>
-        <w:pStyle w:val="Caption"/>
+        <w:pStyle w:val="Beschriftung"/>
         <w:rPr>
           <w:noProof/>
           <w:lang w:val="en-US"/>
@@ -2199,7 +2123,7 @@
         <mc:AlternateContent>
           <mc:Choice Requires="wps">
             <w:drawing>
-              <wp:anchor distT="0" distB="0" distL="114300" distR="114300" simplePos="0" relativeHeight="251673600" behindDoc="0" locked="0" layoutInCell="1" allowOverlap="1" wp14:anchorId="29D03959" wp14:editId="3434CBB2">
+              <wp:anchor distT="0" distB="0" distL="114300" distR="114300" simplePos="0" relativeHeight="251673600" behindDoc="0" locked="0" layoutInCell="1" allowOverlap="1" wp14:anchorId="4BA22703" wp14:editId="26BF6B45">
                 <wp:simplePos x="0" y="0"/>
                 <wp:positionH relativeFrom="column">
                   <wp:posOffset>782320</wp:posOffset>
@@ -2259,7 +2183,7 @@
           <w:lang w:val="en-US"/>
         </w:rPr>
         <w:drawing>
-          <wp:anchor distT="0" distB="0" distL="114300" distR="114300" simplePos="0" relativeHeight="251669504" behindDoc="1" locked="0" layoutInCell="1" allowOverlap="1" wp14:anchorId="1F8BC3F5">
+          <wp:anchor distT="0" distB="0" distL="114300" distR="114300" simplePos="0" relativeHeight="251669504" behindDoc="1" locked="0" layoutInCell="1" allowOverlap="1" wp14:anchorId="1882ECFE" wp14:editId="71CA8537">
             <wp:simplePos x="0" y="0"/>
             <wp:positionH relativeFrom="column">
               <wp:posOffset>28778</wp:posOffset>
@@ -2348,7 +2272,7 @@
         <mc:AlternateContent>
           <mc:Choice Requires="wps">
             <w:drawing>
-              <wp:anchor distT="0" distB="0" distL="114300" distR="114300" simplePos="0" relativeHeight="251676672" behindDoc="0" locked="0" layoutInCell="1" allowOverlap="1" wp14:anchorId="69CCE646" wp14:editId="74AAEC62">
+              <wp:anchor distT="0" distB="0" distL="114300" distR="114300" simplePos="0" relativeHeight="251676672" behindDoc="0" locked="0" layoutInCell="1" allowOverlap="1" wp14:anchorId="016590FC" wp14:editId="3077CCB8">
                 <wp:simplePos x="0" y="0"/>
                 <wp:positionH relativeFrom="column">
                   <wp:posOffset>929004</wp:posOffset>
@@ -2419,7 +2343,7 @@
           </mc:Choice>
           <mc:Fallback>
             <w:pict>
-              <v:shape w14:anchorId="69CCE646" id="Text Box 20" o:spid="_x0000_s1029" type="#_x0000_t202" style="position:absolute;margin-left:73.15pt;margin-top:11.95pt;width:218.3pt;height:35.7pt;z-index:251676672;visibility:visible;mso-wrap-style:square;mso-width-percent:0;mso-height-percent:0;mso-wrap-distance-left:9pt;mso-wrap-distance-top:0;mso-wrap-distance-right:9pt;mso-wrap-distance-bottom:0;mso-position-horizontal:absolute;mso-position-horizontal-relative:text;mso-position-vertical:absolute;mso-position-vertical-relative:text;mso-width-percent:0;mso-height-percent:0;mso-width-relative:margin;mso-height-relative:margin;v-text-anchor:top" o:gfxdata="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" fillcolor="window" strokeweight=".5pt">
+              <v:shape w14:anchorId="016590FC" id="Text Box 20" o:spid="_x0000_s1029" type="#_x0000_t202" style="position:absolute;margin-left:73.15pt;margin-top:11.95pt;width:218.3pt;height:35.7pt;z-index:251676672;visibility:visible;mso-wrap-style:square;mso-width-percent:0;mso-height-percent:0;mso-wrap-distance-left:9pt;mso-wrap-distance-top:0;mso-wrap-distance-right:9pt;mso-wrap-distance-bottom:0;mso-position-horizontal:absolute;mso-position-horizontal-relative:text;mso-position-vertical:absolute;mso-position-vertical-relative:text;mso-width-percent:0;mso-height-percent:0;mso-width-relative:margin;mso-height-relative:margin;v-text-anchor:top" o:gfxdata="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" fillcolor="window" strokeweight=".5pt">
                 <v:textbox>
                   <w:txbxContent>
                     <w:p>
@@ -2456,7 +2380,7 @@
         <mc:AlternateContent>
           <mc:Choice Requires="wps">
             <w:drawing>
-              <wp:anchor distT="0" distB="0" distL="114300" distR="114300" simplePos="0" relativeHeight="251674624" behindDoc="0" locked="0" layoutInCell="1" allowOverlap="1" wp14:anchorId="42DD5598" wp14:editId="40299085">
+              <wp:anchor distT="0" distB="0" distL="114300" distR="114300" simplePos="0" relativeHeight="251674624" behindDoc="0" locked="0" layoutInCell="1" allowOverlap="1" wp14:anchorId="7EF57905" wp14:editId="2A30B9C7">
                 <wp:simplePos x="0" y="0"/>
                 <wp:positionH relativeFrom="column">
                   <wp:posOffset>3846627</wp:posOffset>
@@ -2521,7 +2445,7 @@
           </mc:Choice>
           <mc:Fallback>
             <w:pict>
-              <v:shape w14:anchorId="42DD5598" id="Text Box 19" o:spid="_x0000_s1030" type="#_x0000_t202" style="position:absolute;margin-left:302.9pt;margin-top:.75pt;width:118.65pt;height:56.45pt;z-index:251674624;visibility:visible;mso-wrap-style:square;mso-wrap-distance-left:9pt;mso-wrap-distance-top:0;mso-wrap-distance-right:9pt;mso-wrap-distance-bottom:0;mso-position-horizontal:absolute;mso-position-horizontal-relative:text;mso-position-vertical:absolute;mso-position-vertical-relative:text;v-text-anchor:top" o:gfxdata="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" fillcolor="window" strokeweight=".5pt">
+              <v:shape w14:anchorId="7EF57905" id="Text Box 19" o:spid="_x0000_s1030" type="#_x0000_t202" style="position:absolute;margin-left:302.9pt;margin-top:.75pt;width:118.65pt;height:56.45pt;z-index:251674624;visibility:visible;mso-wrap-style:square;mso-wrap-distance-left:9pt;mso-wrap-distance-top:0;mso-wrap-distance-right:9pt;mso-wrap-distance-bottom:0;mso-position-horizontal:absolute;mso-position-horizontal-relative:text;mso-position-vertical:absolute;mso-position-vertical-relative:text;v-text-anchor:top" o:gfxdata="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" fillcolor="window" strokeweight=".5pt">
                 <v:textbox>
                   <w:txbxContent>
                     <w:p>
@@ -2565,7 +2489,7 @@
         <mc:AlternateContent>
           <mc:Choice Requires="wps">
             <w:drawing>
-              <wp:anchor distT="0" distB="0" distL="114300" distR="114300" simplePos="0" relativeHeight="251671552" behindDoc="1" locked="0" layoutInCell="1" allowOverlap="1" wp14:anchorId="7BD9E7C9" wp14:editId="719DFE9B">
+              <wp:anchor distT="0" distB="0" distL="114300" distR="114300" simplePos="0" relativeHeight="251671552" behindDoc="1" locked="0" layoutInCell="1" allowOverlap="1" wp14:anchorId="2A53DA64" wp14:editId="6DEDF2A9">
                 <wp:simplePos x="0" y="0"/>
                 <wp:positionH relativeFrom="column">
                   <wp:posOffset>21260</wp:posOffset>
@@ -2608,7 +2532,7 @@
                         <w:txbxContent>
                           <w:p>
                             <w:pPr>
-                              <w:pStyle w:val="Caption"/>
+                              <w:pStyle w:val="Beschriftung"/>
                               <w:jc w:val="center"/>
                               <w:rPr>
                                 <w:noProof/>
@@ -2637,12 +2561,12 @@
           </mc:Choice>
           <mc:Fallback>
             <w:pict>
-              <v:shape w14:anchorId="7BD9E7C9" id="Text Box 9" o:spid="_x0000_s1031" type="#_x0000_t202" style="position:absolute;margin-left:1.65pt;margin-top:21.05pt;width:1in;height:.05pt;z-index:-251644928;visibility:visible;mso-wrap-style:square;mso-wrap-distance-left:9pt;mso-wrap-distance-top:0;mso-wrap-distance-right:9pt;mso-wrap-distance-bottom:0;mso-position-horizontal:absolute;mso-position-horizontal-relative:text;mso-position-vertical:absolute;mso-position-vertical-relative:text;v-text-anchor:top" o:gfxdata="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" stroked="f">
+              <v:shape w14:anchorId="2A53DA64" id="Text Box 9" o:spid="_x0000_s1031" type="#_x0000_t202" style="position:absolute;margin-left:1.65pt;margin-top:21.05pt;width:1in;height:.05pt;z-index:-251644928;visibility:visible;mso-wrap-style:square;mso-wrap-distance-left:9pt;mso-wrap-distance-top:0;mso-wrap-distance-right:9pt;mso-wrap-distance-bottom:0;mso-position-horizontal:absolute;mso-position-horizontal-relative:text;mso-position-vertical:absolute;mso-position-vertical-relative:text;v-text-anchor:top" o:gfxdata="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" stroked="f">
                 <v:textbox style="mso-fit-shape-to-text:t" inset="0,0,0,0">
                   <w:txbxContent>
                     <w:p>
                       <w:pPr>
-                        <w:pStyle w:val="Caption"/>
+                        <w:pStyle w:val="Beschriftung"/>
                         <w:jc w:val="center"/>
                         <w:rPr>
                           <w:noProof/>
@@ -2670,7 +2594,7 @@
         <mc:AlternateContent>
           <mc:Choice Requires="wps">
             <w:drawing>
-              <wp:anchor distT="0" distB="0" distL="114300" distR="114300" simplePos="0" relativeHeight="251688960" behindDoc="0" locked="0" layoutInCell="1" allowOverlap="1" wp14:anchorId="20599F91" wp14:editId="294B3CEB">
+              <wp:anchor distT="0" distB="0" distL="114300" distR="114300" simplePos="0" relativeHeight="251688960" behindDoc="0" locked="0" layoutInCell="1" allowOverlap="1" wp14:anchorId="5C833068" wp14:editId="2FE4FF17">
                 <wp:simplePos x="0" y="0"/>
                 <wp:positionH relativeFrom="column">
                   <wp:posOffset>862965</wp:posOffset>
@@ -2765,7 +2689,7 @@
           </mc:Choice>
           <mc:Fallback>
             <w:pict>
-              <v:shape w14:anchorId="20599F91" id="Text Box 29" o:spid="_x0000_s1032" type="#_x0000_t202" style="position:absolute;margin-left:67.95pt;margin-top:320.55pt;width:221.15pt;height:40.3pt;z-index:251688960;visibility:visible;mso-wrap-style:square;mso-width-percent:0;mso-height-percent:0;mso-wrap-distance-left:9pt;mso-wrap-distance-top:0;mso-wrap-distance-right:9pt;mso-wrap-distance-bottom:0;mso-position-horizontal:absolute;mso-position-horizontal-relative:text;mso-position-vertical:absolute;mso-position-vertical-relative:text;mso-width-percent:0;mso-height-percent:0;mso-width-relative:margin;mso-height-relative:margin;v-text-anchor:top" o:gfxdata="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" fillcolor="window" strokeweight=".5pt">
+              <v:shape w14:anchorId="5C833068" id="Text Box 29" o:spid="_x0000_s1032" type="#_x0000_t202" style="position:absolute;margin-left:67.95pt;margin-top:320.55pt;width:221.15pt;height:40.3pt;z-index:251688960;visibility:visible;mso-wrap-style:square;mso-width-percent:0;mso-height-percent:0;mso-wrap-distance-left:9pt;mso-wrap-distance-top:0;mso-wrap-distance-right:9pt;mso-wrap-distance-bottom:0;mso-position-horizontal:absolute;mso-position-horizontal-relative:text;mso-position-vertical:absolute;mso-position-vertical-relative:text;mso-width-percent:0;mso-height-percent:0;mso-width-relative:margin;mso-height-relative:margin;v-text-anchor:top" o:gfxdata="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" fillcolor="window" strokeweight=".5pt">
                 <v:textbox>
                   <w:txbxContent>
                     <w:p>
@@ -2819,7 +2743,7 @@
         <mc:AlternateContent>
           <mc:Choice Requires="wps">
             <w:drawing>
-              <wp:anchor distT="0" distB="0" distL="114300" distR="114300" simplePos="0" relativeHeight="251687936" behindDoc="0" locked="0" layoutInCell="1" allowOverlap="1" wp14:anchorId="00BA7327" wp14:editId="0BE04CBA">
+              <wp:anchor distT="0" distB="0" distL="114300" distR="114300" simplePos="0" relativeHeight="251687936" behindDoc="0" locked="0" layoutInCell="1" allowOverlap="1" wp14:anchorId="7F1AF21D" wp14:editId="47C73DCB">
                 <wp:simplePos x="0" y="0"/>
                 <wp:positionH relativeFrom="column">
                   <wp:posOffset>3803650</wp:posOffset>
@@ -2884,7 +2808,7 @@
           </mc:Choice>
           <mc:Fallback>
             <w:pict>
-              <v:shape w14:anchorId="00BA7327" id="Text Box 28" o:spid="_x0000_s1033" type="#_x0000_t202" style="position:absolute;margin-left:299.5pt;margin-top:352.05pt;width:118.65pt;height:56.4pt;z-index:251687936;visibility:visible;mso-wrap-style:square;mso-wrap-distance-left:9pt;mso-wrap-distance-top:0;mso-wrap-distance-right:9pt;mso-wrap-distance-bottom:0;mso-position-horizontal:absolute;mso-position-horizontal-relative:text;mso-position-vertical:absolute;mso-position-vertical-relative:text;v-text-anchor:top" o:gfxdata="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" fillcolor="window" strokeweight=".5pt">
+              <v:shape w14:anchorId="7F1AF21D" id="Text Box 28" o:spid="_x0000_s1033" type="#_x0000_t202" style="position:absolute;margin-left:299.5pt;margin-top:352.05pt;width:118.65pt;height:56.4pt;z-index:251687936;visibility:visible;mso-wrap-style:square;mso-wrap-distance-left:9pt;mso-wrap-distance-top:0;mso-wrap-distance-right:9pt;mso-wrap-distance-bottom:0;mso-position-horizontal:absolute;mso-position-horizontal-relative:text;mso-position-vertical:absolute;mso-position-vertical-relative:text;v-text-anchor:top" o:gfxdata="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" fillcolor="window" strokeweight=".5pt">
                 <v:textbox>
                   <w:txbxContent>
                     <w:p>
@@ -2912,7 +2836,7 @@
           <w:noProof/>
         </w:rPr>
         <w:drawing>
-          <wp:anchor distT="0" distB="0" distL="114300" distR="114300" simplePos="0" relativeHeight="251684864" behindDoc="1" locked="0" layoutInCell="1" allowOverlap="1" wp14:anchorId="0842E33C" wp14:editId="09142BB9">
+          <wp:anchor distT="0" distB="0" distL="114300" distR="114300" simplePos="0" relativeHeight="251684864" behindDoc="1" locked="0" layoutInCell="1" allowOverlap="1" wp14:anchorId="419A66F1" wp14:editId="5B6C0F5B">
             <wp:simplePos x="0" y="0"/>
             <wp:positionH relativeFrom="column">
               <wp:posOffset>0</wp:posOffset>
@@ -2985,7 +2909,7 @@
         <mc:AlternateContent>
           <mc:Choice Requires="wps">
             <w:drawing>
-              <wp:anchor distT="0" distB="0" distL="114300" distR="114300" simplePos="0" relativeHeight="251685888" behindDoc="1" locked="0" layoutInCell="1" allowOverlap="1" wp14:anchorId="1344E0CF" wp14:editId="54711E4B">
+              <wp:anchor distT="0" distB="0" distL="114300" distR="114300" simplePos="0" relativeHeight="251685888" behindDoc="1" locked="0" layoutInCell="1" allowOverlap="1" wp14:anchorId="5B95EDCC" wp14:editId="21D09FDA">
                 <wp:simplePos x="0" y="0"/>
                 <wp:positionH relativeFrom="column">
                   <wp:posOffset>0</wp:posOffset>
@@ -3028,7 +2952,7 @@
                         <w:txbxContent>
                           <w:p>
                             <w:pPr>
-                              <w:pStyle w:val="Caption"/>
+                              <w:pStyle w:val="Beschriftung"/>
                               <w:jc w:val="center"/>
                               <w:rPr>
                                 <w:noProof/>
@@ -3057,12 +2981,12 @@
           </mc:Choice>
           <mc:Fallback>
             <w:pict>
-              <v:shape w14:anchorId="1344E0CF" id="Text Box 26" o:spid="_x0000_s1034" type="#_x0000_t202" style="position:absolute;margin-left:0;margin-top:441.55pt;width:1in;height:.05pt;z-index:-251630592;visibility:visible;mso-wrap-style:square;mso-wrap-distance-left:9pt;mso-wrap-distance-top:0;mso-wrap-distance-right:9pt;mso-wrap-distance-bottom:0;mso-position-horizontal:absolute;mso-position-horizontal-relative:text;mso-position-vertical:absolute;mso-position-vertical-relative:text;v-text-anchor:top" o:gfxdata="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" stroked="f">
+              <v:shape w14:anchorId="5B95EDCC" id="Text Box 26" o:spid="_x0000_s1034" type="#_x0000_t202" style="position:absolute;margin-left:0;margin-top:441.55pt;width:1in;height:.05pt;z-index:-251630592;visibility:visible;mso-wrap-style:square;mso-wrap-distance-left:9pt;mso-wrap-distance-top:0;mso-wrap-distance-right:9pt;mso-wrap-distance-bottom:0;mso-position-horizontal:absolute;mso-position-horizontal-relative:text;mso-position-vertical:absolute;mso-position-vertical-relative:text;v-text-anchor:top" o:gfxdata="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" stroked="f">
                 <v:textbox style="mso-fit-shape-to-text:t" inset="0,0,0,0">
                   <w:txbxContent>
                     <w:p>
                       <w:pPr>
-                        <w:pStyle w:val="Caption"/>
+                        <w:pStyle w:val="Beschriftung"/>
                         <w:jc w:val="center"/>
                         <w:rPr>
                           <w:noProof/>
@@ -3090,7 +3014,7 @@
         <mc:AlternateContent>
           <mc:Choice Requires="wps">
             <w:drawing>
-              <wp:anchor distT="0" distB="0" distL="114300" distR="114300" simplePos="0" relativeHeight="251686912" behindDoc="0" locked="0" layoutInCell="1" allowOverlap="1" wp14:anchorId="3A8CAB82" wp14:editId="419C5E30">
+              <wp:anchor distT="0" distB="0" distL="114300" distR="114300" simplePos="0" relativeHeight="251686912" behindDoc="0" locked="0" layoutInCell="1" allowOverlap="1" wp14:anchorId="5B912185" wp14:editId="69BFD56A">
                 <wp:simplePos x="0" y="0"/>
                 <wp:positionH relativeFrom="column">
                   <wp:posOffset>753745</wp:posOffset>
@@ -3149,7 +3073,7 @@
         <mc:AlternateContent>
           <mc:Choice Requires="wps">
             <w:drawing>
-              <wp:anchor distT="0" distB="0" distL="114300" distR="114300" simplePos="0" relativeHeight="251682816" behindDoc="0" locked="0" layoutInCell="1" allowOverlap="1" wp14:anchorId="54271574" wp14:editId="7A6EE30C">
+              <wp:anchor distT="0" distB="0" distL="114300" distR="114300" simplePos="0" relativeHeight="251682816" behindDoc="0" locked="0" layoutInCell="1" allowOverlap="1" wp14:anchorId="7F6B2523" wp14:editId="4C7CA38E">
                 <wp:simplePos x="0" y="0"/>
                 <wp:positionH relativeFrom="column">
                   <wp:posOffset>899160</wp:posOffset>
@@ -3220,7 +3144,7 @@
           </mc:Choice>
           <mc:Fallback>
             <w:pict>
-              <v:shape w14:anchorId="54271574" id="Text Box 24" o:spid="_x0000_s1035" type="#_x0000_t202" style="position:absolute;margin-left:70.8pt;margin-top:172.5pt;width:217.15pt;height:35.1pt;z-index:251682816;visibility:visible;mso-wrap-style:square;mso-width-percent:0;mso-height-percent:0;mso-wrap-distance-left:9pt;mso-wrap-distance-top:0;mso-wrap-distance-right:9pt;mso-wrap-distance-bottom:0;mso-position-horizontal:absolute;mso-position-horizontal-relative:text;mso-position-vertical:absolute;mso-position-vertical-relative:text;mso-width-percent:0;mso-height-percent:0;mso-width-relative:margin;mso-height-relative:margin;v-text-anchor:top" o:gfxdata="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" fillcolor="window" strokeweight=".5pt">
+              <v:shape w14:anchorId="7F6B2523" id="Text Box 24" o:spid="_x0000_s1035" type="#_x0000_t202" style="position:absolute;margin-left:70.8pt;margin-top:172.5pt;width:217.15pt;height:35.1pt;z-index:251682816;visibility:visible;mso-wrap-style:square;mso-width-percent:0;mso-height-percent:0;mso-wrap-distance-left:9pt;mso-wrap-distance-top:0;mso-wrap-distance-right:9pt;mso-wrap-distance-bottom:0;mso-position-horizontal:absolute;mso-position-horizontal-relative:text;mso-position-vertical:absolute;mso-position-vertical-relative:text;mso-width-percent:0;mso-height-percent:0;mso-width-relative:margin;mso-height-relative:margin;v-text-anchor:top" o:gfxdata="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" fillcolor="window" strokeweight=".5pt">
                 <v:textbox>
                   <w:txbxContent>
                     <w:p>
@@ -3250,7 +3174,7 @@
         <mc:AlternateContent>
           <mc:Choice Requires="wps">
             <w:drawing>
-              <wp:anchor distT="0" distB="0" distL="114300" distR="114300" simplePos="0" relativeHeight="251681792" behindDoc="0" locked="0" layoutInCell="1" allowOverlap="1" wp14:anchorId="2770E978" wp14:editId="31B966F4">
+              <wp:anchor distT="0" distB="0" distL="114300" distR="114300" simplePos="0" relativeHeight="251681792" behindDoc="0" locked="0" layoutInCell="1" allowOverlap="1" wp14:anchorId="649B5188" wp14:editId="3593AB2B">
                 <wp:simplePos x="0" y="0"/>
                 <wp:positionH relativeFrom="column">
                   <wp:posOffset>3818890</wp:posOffset>
@@ -3315,7 +3239,7 @@
           </mc:Choice>
           <mc:Fallback>
             <w:pict>
-              <v:shape w14:anchorId="2770E978" id="Text Box 23" o:spid="_x0000_s1036" type="#_x0000_t202" style="position:absolute;margin-left:300.7pt;margin-top:183.3pt;width:118.65pt;height:56.4pt;z-index:251681792;visibility:visible;mso-wrap-style:square;mso-wrap-distance-left:9pt;mso-wrap-distance-top:0;mso-wrap-distance-right:9pt;mso-wrap-distance-bottom:0;mso-position-horizontal:absolute;mso-position-horizontal-relative:text;mso-position-vertical:absolute;mso-position-vertical-relative:text;v-text-anchor:top" o:gfxdata="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" fillcolor="window" strokeweight=".5pt">
+              <v:shape w14:anchorId="649B5188" id="Text Box 23" o:spid="_x0000_s1036" type="#_x0000_t202" style="position:absolute;margin-left:300.7pt;margin-top:183.3pt;width:118.65pt;height:56.4pt;z-index:251681792;visibility:visible;mso-wrap-style:square;mso-wrap-distance-left:9pt;mso-wrap-distance-top:0;mso-wrap-distance-right:9pt;mso-wrap-distance-bottom:0;mso-position-horizontal:absolute;mso-position-horizontal-relative:text;mso-position-vertical:absolute;mso-position-vertical-relative:text;v-text-anchor:top" o:gfxdata="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" fillcolor="window" strokeweight=".5pt">
                 <v:textbox>
                   <w:txbxContent>
                     <w:p>
@@ -3345,7 +3269,7 @@
         <mc:AlternateContent>
           <mc:Choice Requires="wps">
             <w:drawing>
-              <wp:anchor distT="0" distB="0" distL="114300" distR="114300" simplePos="0" relativeHeight="251680768" behindDoc="0" locked="0" layoutInCell="1" allowOverlap="1" wp14:anchorId="66B4F318" wp14:editId="46DEDE59">
+              <wp:anchor distT="0" distB="0" distL="114300" distR="114300" simplePos="0" relativeHeight="251680768" behindDoc="0" locked="0" layoutInCell="1" allowOverlap="1" wp14:anchorId="7D1A6583" wp14:editId="78B54B12">
                 <wp:simplePos x="0" y="0"/>
                 <wp:positionH relativeFrom="column">
                   <wp:posOffset>753745</wp:posOffset>
@@ -3404,7 +3328,7 @@
         <mc:AlternateContent>
           <mc:Choice Requires="wps">
             <w:drawing>
-              <wp:anchor distT="0" distB="0" distL="114300" distR="114300" simplePos="0" relativeHeight="251679744" behindDoc="1" locked="0" layoutInCell="1" allowOverlap="1" wp14:anchorId="06C1A065" wp14:editId="4D32E8D4">
+              <wp:anchor distT="0" distB="0" distL="114300" distR="114300" simplePos="0" relativeHeight="251679744" behindDoc="1" locked="0" layoutInCell="1" allowOverlap="1" wp14:anchorId="5E0DF4BD" wp14:editId="5872D299">
                 <wp:simplePos x="0" y="0"/>
                 <wp:positionH relativeFrom="column">
                   <wp:posOffset>0</wp:posOffset>
@@ -3447,7 +3371,7 @@
                         <w:txbxContent>
                           <w:p>
                             <w:pPr>
-                              <w:pStyle w:val="Caption"/>
+                              <w:pStyle w:val="Beschriftung"/>
                               <w:jc w:val="center"/>
                               <w:rPr>
                                 <w:noProof/>
@@ -3476,12 +3400,12 @@
           </mc:Choice>
           <mc:Fallback>
             <w:pict>
-              <v:shape w14:anchorId="06C1A065" id="Text Box 21" o:spid="_x0000_s1037" type="#_x0000_t202" style="position:absolute;margin-left:0;margin-top:273.9pt;width:1in;height:.05pt;z-index:-251636736;visibility:visible;mso-wrap-style:square;mso-wrap-distance-left:9pt;mso-wrap-distance-top:0;mso-wrap-distance-right:9pt;mso-wrap-distance-bottom:0;mso-position-horizontal:absolute;mso-position-horizontal-relative:text;mso-position-vertical:absolute;mso-position-vertical-relative:text;v-text-anchor:top" o:gfxdata="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" stroked="f">
+              <v:shape w14:anchorId="5E0DF4BD" id="Text Box 21" o:spid="_x0000_s1037" type="#_x0000_t202" style="position:absolute;margin-left:0;margin-top:273.9pt;width:1in;height:.05pt;z-index:-251636736;visibility:visible;mso-wrap-style:square;mso-wrap-distance-left:9pt;mso-wrap-distance-top:0;mso-wrap-distance-right:9pt;mso-wrap-distance-bottom:0;mso-position-horizontal:absolute;mso-position-horizontal-relative:text;mso-position-vertical:absolute;mso-position-vertical-relative:text;v-text-anchor:top" o:gfxdata="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" stroked="f">
                 <v:textbox style="mso-fit-shape-to-text:t" inset="0,0,0,0">
                   <w:txbxContent>
                     <w:p>
                       <w:pPr>
-                        <w:pStyle w:val="Caption"/>
+                        <w:pStyle w:val="Beschriftung"/>
                         <w:jc w:val="center"/>
                         <w:rPr>
                           <w:noProof/>
@@ -3507,7 +3431,7 @@
           <w:noProof/>
         </w:rPr>
         <w:drawing>
-          <wp:anchor distT="0" distB="0" distL="114300" distR="114300" simplePos="0" relativeHeight="251678720" behindDoc="1" locked="0" layoutInCell="1" allowOverlap="1" wp14:anchorId="7B6CB5AA" wp14:editId="148233C5">
+          <wp:anchor distT="0" distB="0" distL="114300" distR="114300" simplePos="0" relativeHeight="251678720" behindDoc="1" locked="0" layoutInCell="1" allowOverlap="1" wp14:anchorId="48060C8D" wp14:editId="2B1C5650">
             <wp:simplePos x="0" y="0"/>
             <wp:positionH relativeFrom="column">
               <wp:posOffset>0</wp:posOffset>
@@ -3592,6 +3516,7 @@
       <w:r>
         <w:rPr>
           <w:i/>
+          <w:noProof/>
           <w:sz w:val="18"/>
           <w:szCs w:val="18"/>
           <w:lang w:val="en-US"/>
@@ -3599,7 +3524,7 @@
         <mc:AlternateContent>
           <mc:Choice Requires="wps">
             <w:drawing>
-              <wp:anchor distT="0" distB="0" distL="114300" distR="114300" simplePos="0" relativeHeight="251698176" behindDoc="0" locked="0" layoutInCell="1" allowOverlap="1" wp14:anchorId="370BC31C" wp14:editId="5948CA5C">
+              <wp:anchor distT="0" distB="0" distL="114300" distR="114300" simplePos="0" relativeHeight="251698176" behindDoc="0" locked="0" layoutInCell="1" allowOverlap="1" wp14:anchorId="792813C6" wp14:editId="118B9588">
                 <wp:simplePos x="0" y="0"/>
                 <wp:positionH relativeFrom="column">
                   <wp:posOffset>925221</wp:posOffset>
@@ -3645,13 +3570,7 @@
                               <w:rPr>
                                 <w:lang w:val="en-US"/>
                               </w:rPr>
-                              <w:t xml:space="preserve">Login </w:t>
-                            </w:r>
-                            <w:r>
-                              <w:rPr>
-                                <w:lang w:val="en-US"/>
-                              </w:rPr>
-                              <w:t>when a destination parameter is specified, regardless of CUG settings</w:t>
+                              <w:t>Login when a destination parameter is specified, regardless of CUG settings</w:t>
                             </w:r>
                           </w:p>
                         </w:txbxContent>
@@ -3676,7 +3595,7 @@
           </mc:Choice>
           <mc:Fallback>
             <w:pict>
-              <v:shape w14:anchorId="370BC31C" id="Text Box 36" o:spid="_x0000_s1038" type="#_x0000_t202" style="position:absolute;margin-left:72.85pt;margin-top:42.85pt;width:218.3pt;height:35.7pt;z-index:251698176;visibility:visible;mso-wrap-style:square;mso-width-percent:0;mso-height-percent:0;mso-wrap-distance-left:9pt;mso-wrap-distance-top:0;mso-wrap-distance-right:9pt;mso-wrap-distance-bottom:0;mso-position-horizontal:absolute;mso-position-horizontal-relative:text;mso-position-vertical:absolute;mso-position-vertical-relative:text;mso-width-percent:0;mso-height-percent:0;mso-width-relative:margin;mso-height-relative:margin;v-text-anchor:top" o:gfxdata="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" fillcolor="window" strokeweight=".5pt">
+              <v:shape w14:anchorId="792813C6" id="Text Box 36" o:spid="_x0000_s1038" type="#_x0000_t202" style="position:absolute;margin-left:72.85pt;margin-top:42.85pt;width:218.3pt;height:35.7pt;z-index:251698176;visibility:visible;mso-wrap-style:square;mso-width-percent:0;mso-height-percent:0;mso-wrap-distance-left:9pt;mso-wrap-distance-top:0;mso-wrap-distance-right:9pt;mso-wrap-distance-bottom:0;mso-position-horizontal:absolute;mso-position-horizontal-relative:text;mso-position-vertical:absolute;mso-position-vertical-relative:text;mso-width-percent:0;mso-height-percent:0;mso-width-relative:margin;mso-height-relative:margin;v-text-anchor:top" o:gfxdata="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" fillcolor="window" strokeweight=".5pt">
                 <v:textbox>
                   <w:txbxContent>
                     <w:p>
@@ -3689,13 +3608,7 @@
                         <w:rPr>
                           <w:lang w:val="en-US"/>
                         </w:rPr>
-                        <w:t xml:space="preserve">Login </w:t>
-                      </w:r>
-                      <w:r>
-                        <w:rPr>
-                          <w:lang w:val="en-US"/>
-                        </w:rPr>
-                        <w:t>when a destination parameter is specified, regardless of CUG settings</w:t>
+                        <w:t>Login when a destination parameter is specified, regardless of CUG settings</w:t>
                       </w:r>
                     </w:p>
                   </w:txbxContent>
@@ -3708,6 +3621,7 @@
       <w:r>
         <w:rPr>
           <w:i/>
+          <w:noProof/>
           <w:sz w:val="18"/>
           <w:szCs w:val="18"/>
           <w:lang w:val="en-US"/>
@@ -3715,7 +3629,7 @@
         <mc:AlternateContent>
           <mc:Choice Requires="wps">
             <w:drawing>
-              <wp:anchor distT="0" distB="0" distL="114300" distR="114300" simplePos="0" relativeHeight="251697152" behindDoc="0" locked="0" layoutInCell="1" allowOverlap="1" wp14:anchorId="35CBEE68" wp14:editId="6B85CBFE">
+              <wp:anchor distT="0" distB="0" distL="114300" distR="114300" simplePos="0" relativeHeight="251697152" behindDoc="0" locked="0" layoutInCell="1" allowOverlap="1" wp14:anchorId="32F44CF6" wp14:editId="613948F0">
                 <wp:simplePos x="0" y="0"/>
                 <wp:positionH relativeFrom="column">
                   <wp:posOffset>3873144</wp:posOffset>
@@ -3761,21 +3675,7 @@
                               <w:rPr>
                                 <w:lang w:val="en-US"/>
                               </w:rPr>
-                              <w:t xml:space="preserve">Redirected to </w:t>
-                            </w:r>
-                            <w:bookmarkStart w:id="0" w:name="_GoBack"/>
-                            <w:bookmarkEnd w:id="0"/>
-                            <w:r>
-                              <w:rPr>
-                                <w:lang w:val="en-US"/>
-                              </w:rPr>
-                              <w:t xml:space="preserve">the </w:t>
-                            </w:r>
-                            <w:r>
-                              <w:rPr>
-                                <w:lang w:val="en-US"/>
-                              </w:rPr>
-                              <w:t>destination parameter URL</w:t>
+                              <w:t>Redirected to the destination parameter URL</w:t>
                             </w:r>
                           </w:p>
                         </w:txbxContent>
@@ -3794,7 +3694,7 @@
           </mc:Choice>
           <mc:Fallback>
             <w:pict>
-              <v:shape w14:anchorId="35CBEE68" id="Text Box 35" o:spid="_x0000_s1039" type="#_x0000_t202" style="position:absolute;margin-left:304.95pt;margin-top:58.9pt;width:118.65pt;height:56.4pt;z-index:251697152;visibility:visible;mso-wrap-style:square;mso-wrap-distance-left:9pt;mso-wrap-distance-top:0;mso-wrap-distance-right:9pt;mso-wrap-distance-bottom:0;mso-position-horizontal:absolute;mso-position-horizontal-relative:text;mso-position-vertical:absolute;mso-position-vertical-relative:text;v-text-anchor:top" o:gfxdata="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" fillcolor="window" strokeweight=".5pt">
+              <v:shape w14:anchorId="32F44CF6" id="Text Box 35" o:spid="_x0000_s1039" type="#_x0000_t202" style="position:absolute;margin-left:304.95pt;margin-top:58.9pt;width:118.65pt;height:56.4pt;z-index:251697152;visibility:visible;mso-wrap-style:square;mso-wrap-distance-left:9pt;mso-wrap-distance-top:0;mso-wrap-distance-right:9pt;mso-wrap-distance-bottom:0;mso-position-horizontal:absolute;mso-position-horizontal-relative:text;mso-position-vertical:absolute;mso-position-vertical-relative:text;v-text-anchor:top" o:gfxdata="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" fillcolor="window" strokeweight=".5pt">
                 <v:textbox>
                   <w:txbxContent>
                     <w:p>
@@ -3807,21 +3707,7 @@
                         <w:rPr>
                           <w:lang w:val="en-US"/>
                         </w:rPr>
-                        <w:t xml:space="preserve">Redirected to </w:t>
-                      </w:r>
-                      <w:bookmarkStart w:id="1" w:name="_GoBack"/>
-                      <w:bookmarkEnd w:id="1"/>
-                      <w:r>
-                        <w:rPr>
-                          <w:lang w:val="en-US"/>
-                        </w:rPr>
-                        <w:t xml:space="preserve">the </w:t>
-                      </w:r>
-                      <w:r>
-                        <w:rPr>
-                          <w:lang w:val="en-US"/>
-                        </w:rPr>
-                        <w:t>destination parameter URL</w:t>
+                        <w:t>Redirected to the destination parameter URL</w:t>
                       </w:r>
                     </w:p>
                   </w:txbxContent>
@@ -3834,6 +3720,7 @@
       <w:r>
         <w:rPr>
           <w:i/>
+          <w:noProof/>
           <w:sz w:val="18"/>
           <w:szCs w:val="18"/>
           <w:lang w:val="en-US"/>
@@ -3841,7 +3728,7 @@
         <mc:AlternateContent>
           <mc:Choice Requires="wps">
             <w:drawing>
-              <wp:anchor distT="0" distB="0" distL="114300" distR="114300" simplePos="0" relativeHeight="251696128" behindDoc="0" locked="0" layoutInCell="1" allowOverlap="1" wp14:anchorId="29B7706C" wp14:editId="7D60A584">
+              <wp:anchor distT="0" distB="0" distL="114300" distR="114300" simplePos="0" relativeHeight="251696128" behindDoc="0" locked="0" layoutInCell="1" allowOverlap="1" wp14:anchorId="6DB01BA4" wp14:editId="18215778">
                 <wp:simplePos x="0" y="0"/>
                 <wp:positionH relativeFrom="column">
                   <wp:posOffset>830377</wp:posOffset>
@@ -3896,12 +3783,13 @@
       <w:r>
         <w:rPr>
           <w:i/>
+          <w:noProof/>
           <w:sz w:val="18"/>
           <w:szCs w:val="18"/>
           <w:lang w:val="en-US"/>
         </w:rPr>
         <w:drawing>
-          <wp:anchor distT="0" distB="0" distL="114300" distR="114300" simplePos="0" relativeHeight="251694080" behindDoc="1" locked="0" layoutInCell="1" allowOverlap="1" wp14:anchorId="294CDA50" wp14:editId="045FE923">
+          <wp:anchor distT="0" distB="0" distL="114300" distR="114300" simplePos="0" relativeHeight="251694080" behindDoc="1" locked="0" layoutInCell="1" allowOverlap="1" wp14:anchorId="522557DB" wp14:editId="7DA84E69">
             <wp:simplePos x="0" y="0"/>
             <wp:positionH relativeFrom="column">
               <wp:posOffset>10795</wp:posOffset>
@@ -3970,6 +3858,7 @@
       <w:r>
         <w:rPr>
           <w:i/>
+          <w:noProof/>
           <w:sz w:val="18"/>
           <w:szCs w:val="18"/>
           <w:lang w:val="en-US"/>
@@ -3977,7 +3866,7 @@
         <mc:AlternateContent>
           <mc:Choice Requires="wps">
             <w:drawing>
-              <wp:anchor distT="0" distB="0" distL="114300" distR="114300" simplePos="0" relativeHeight="251695104" behindDoc="1" locked="0" layoutInCell="1" allowOverlap="1" wp14:anchorId="2E87B39B" wp14:editId="27020A37">
+              <wp:anchor distT="0" distB="0" distL="114300" distR="114300" simplePos="0" relativeHeight="251695104" behindDoc="1" locked="0" layoutInCell="1" allowOverlap="1" wp14:anchorId="3CD51AE4" wp14:editId="56756356">
                 <wp:simplePos x="0" y="0"/>
                 <wp:positionH relativeFrom="column">
                   <wp:posOffset>3175</wp:posOffset>
@@ -4020,7 +3909,7 @@
                         <w:txbxContent>
                           <w:p>
                             <w:pPr>
-                              <w:pStyle w:val="Caption"/>
+                              <w:pStyle w:val="Beschriftung"/>
                               <w:jc w:val="center"/>
                               <w:rPr>
                                 <w:noProof/>
@@ -4049,12 +3938,12 @@
           </mc:Choice>
           <mc:Fallback>
             <w:pict>
-              <v:shape w14:anchorId="2E87B39B" id="Text Box 33" o:spid="_x0000_s1040" type="#_x0000_t202" style="position:absolute;margin-left:.25pt;margin-top:115.45pt;width:1in;height:.05pt;z-index:-251621376;visibility:visible;mso-wrap-style:square;mso-wrap-distance-left:9pt;mso-wrap-distance-top:0;mso-wrap-distance-right:9pt;mso-wrap-distance-bottom:0;mso-position-horizontal:absolute;mso-position-horizontal-relative:text;mso-position-vertical:absolute;mso-position-vertical-relative:text;v-text-anchor:top" o:gfxdata="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" stroked="f">
+              <v:shape w14:anchorId="3CD51AE4" id="Text Box 33" o:spid="_x0000_s1040" type="#_x0000_t202" style="position:absolute;margin-left:.25pt;margin-top:115.45pt;width:1in;height:.05pt;z-index:-251621376;visibility:visible;mso-wrap-style:square;mso-wrap-distance-left:9pt;mso-wrap-distance-top:0;mso-wrap-distance-right:9pt;mso-wrap-distance-bottom:0;mso-position-horizontal:absolute;mso-position-horizontal-relative:text;mso-position-vertical:absolute;mso-position-vertical-relative:text;v-text-anchor:top" o:gfxdata="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" stroked="f">
                 <v:textbox style="mso-fit-shape-to-text:t" inset="0,0,0,0">
                   <w:txbxContent>
                     <w:p>
                       <w:pPr>
-                        <w:pStyle w:val="Caption"/>
+                        <w:pStyle w:val="Beschriftung"/>
                         <w:jc w:val="center"/>
                         <w:rPr>
                           <w:noProof/>
@@ -4105,7 +3994,7 @@
 </file>
 
 <file path=word/numbering.xml><?xml version="1.0" encoding="utf-8"?>
-<w:numbering xmlns:wpc="http://schemas.microsoft.com/office/word/2010/wordprocessingCanvas" xmlns:cx="http://schemas.microsoft.com/office/drawing/2014/chartex" xmlns:cx1="http://schemas.microsoft.com/office/drawing/2015/9/8/chartex" xmlns:cx2="http://schemas.microsoft.com/office/drawing/2015/10/21/chartex" xmlns:cx3="http://schemas.microsoft.com/office/drawing/2016/5/9/chartex" xmlns:cx4="http://schemas.microsoft.com/office/drawing/2016/5/10/chartex" xmlns:cx5="http://schemas.microsoft.com/office/drawing/2016/5/11/chartex" xmlns:cx6="http://schemas.microsoft.com/office/drawing/2016/5/12/chartex" xmlns:cx7="http://schemas.microsoft.com/office/drawing/2016/5/13/chartex" xmlns:cx8="http://schemas.microsoft.com/office/drawing/2016/5/14/chartex" xmlns:mc="http://schemas.openxmlformats.org/markup-compatibility/2006" xmlns:aink="http://schemas.microsoft.com/office/drawing/2016/ink" xmlns:am3d="http://schemas.microsoft.com/office/drawing/2017/model3d" xmlns:o="urn:schemas-microsoft-com:office:office" xmlns:r="http://schemas.openxmlformats.org/officeDocument/2006/relationships" xmlns:m="http://schemas.openxmlformats.org/officeDocument/2006/math" xmlns:v="urn:schemas-microsoft-com:vml" xmlns:wp14="http://schemas.microsoft.com/office/word/2010/wordprocessingDrawing" xmlns:wp="http://schemas.openxmlformats.org/drawingml/2006/wordprocessingDrawing" xmlns:w10="urn:schemas-microsoft-com:office:word" xmlns:w="http://schemas.openxmlformats.org/wordprocessingml/2006/main" xmlns:w14="http://schemas.microsoft.com/office/word/2010/wordml" xmlns:w15="http://schemas.microsoft.com/office/word/2012/wordml" xmlns:w16cid="http://schemas.microsoft.com/office/word/2016/wordml/cid" xmlns:w16se="http://schemas.microsoft.com/office/word/2015/wordml/symex" xmlns:wpg="http://schemas.microsoft.com/office/word/2010/wordprocessingGroup" xmlns:wpi="http://schemas.microsoft.com/office/word/2010/wordprocessingInk" xmlns:wne="http://schemas.microsoft.com/office/word/2006/wordml" xmlns:wps="http://schemas.microsoft.com/office/word/2010/wordprocessingShape" mc:Ignorable="w14 w15 w16se w16cid wp14">
+<w:numbering xmlns:wpc="http://schemas.microsoft.com/office/word/2010/wordprocessingCanvas" xmlns:cx="http://schemas.microsoft.com/office/drawing/2014/chartex" xmlns:cx1="http://schemas.microsoft.com/office/drawing/2015/9/8/chartex" xmlns:cx2="http://schemas.microsoft.com/office/drawing/2015/10/21/chartex" xmlns:cx3="http://schemas.microsoft.com/office/drawing/2016/5/9/chartex" xmlns:cx4="http://schemas.microsoft.com/office/drawing/2016/5/10/chartex" xmlns:cx5="http://schemas.microsoft.com/office/drawing/2016/5/11/chartex" xmlns:cx6="http://schemas.microsoft.com/office/drawing/2016/5/12/chartex" xmlns:cx7="http://schemas.microsoft.com/office/drawing/2016/5/13/chartex" xmlns:cx8="http://schemas.microsoft.com/office/drawing/2016/5/14/chartex" xmlns:mc="http://schemas.openxmlformats.org/markup-compatibility/2006" xmlns:aink="http://schemas.microsoft.com/office/drawing/2016/ink" xmlns:am3d="http://schemas.microsoft.com/office/drawing/2017/model3d" xmlns:o="urn:schemas-microsoft-com:office:office" xmlns:r="http://schemas.openxmlformats.org/officeDocument/2006/relationships" xmlns:m="http://schemas.openxmlformats.org/officeDocument/2006/math" xmlns:v="urn:schemas-microsoft-com:vml" xmlns:wp14="http://schemas.microsoft.com/office/word/2010/wordprocessingDrawing" xmlns:wp="http://schemas.openxmlformats.org/drawingml/2006/wordprocessingDrawing" xmlns:w10="urn:schemas-microsoft-com:office:word" xmlns:w="http://schemas.openxmlformats.org/wordprocessingml/2006/main" xmlns:w14="http://schemas.microsoft.com/office/word/2010/wordml" xmlns:w15="http://schemas.microsoft.com/office/word/2012/wordml" xmlns:w16cex="http://schemas.microsoft.com/office/word/2018/wordml/cex" xmlns:w16cid="http://schemas.microsoft.com/office/word/2016/wordml/cid" xmlns:w16="http://schemas.microsoft.com/office/word/2018/wordml" xmlns:w16sdtdh="http://schemas.microsoft.com/office/word/2020/wordml/sdtdatahash" xmlns:w16se="http://schemas.microsoft.com/office/word/2015/wordml/symex" xmlns:wpg="http://schemas.microsoft.com/office/word/2010/wordprocessingGroup" xmlns:wpi="http://schemas.microsoft.com/office/word/2010/wordprocessingInk" xmlns:wne="http://schemas.microsoft.com/office/word/2006/wordml" xmlns:wps="http://schemas.microsoft.com/office/word/2010/wordprocessingShape" mc:Ignorable="w14 w15 w16se w16cid w16 w16cex w16sdtdh wp14">
   <w:abstractNum w:abstractNumId="0" w15:restartNumberingAfterBreak="0">
     <w:nsid w:val="0213446F"/>
     <w:multiLevelType w:val="hybridMultilevel"/>
@@ -4502,7 +4391,7 @@
 </file>
 
 <file path=word/styles.xml><?xml version="1.0" encoding="utf-8"?>
-<w:styles xmlns:mc="http://schemas.openxmlformats.org/markup-compatibility/2006" xmlns:r="http://schemas.openxmlformats.org/officeDocument/2006/relationships" xmlns:w="http://schemas.openxmlformats.org/wordprocessingml/2006/main" xmlns:w14="http://schemas.microsoft.com/office/word/2010/wordml" xmlns:w15="http://schemas.microsoft.com/office/word/2012/wordml" xmlns:w16cid="http://schemas.microsoft.com/office/word/2016/wordml/cid" xmlns:w16se="http://schemas.microsoft.com/office/word/2015/wordml/symex" mc:Ignorable="w14 w15 w16se w16cid">
+<w:styles xmlns:mc="http://schemas.openxmlformats.org/markup-compatibility/2006" xmlns:r="http://schemas.openxmlformats.org/officeDocument/2006/relationships" xmlns:w="http://schemas.openxmlformats.org/wordprocessingml/2006/main" xmlns:w14="http://schemas.microsoft.com/office/word/2010/wordml" xmlns:w15="http://schemas.microsoft.com/office/word/2012/wordml" xmlns:w16cex="http://schemas.microsoft.com/office/word/2018/wordml/cex" xmlns:w16cid="http://schemas.microsoft.com/office/word/2016/wordml/cid" xmlns:w16="http://schemas.microsoft.com/office/word/2018/wordml" xmlns:w16sdtdh="http://schemas.microsoft.com/office/word/2020/wordml/sdtdatahash" xmlns:w16se="http://schemas.microsoft.com/office/word/2015/wordml/symex" mc:Ignorable="w14 w15 w16se w16cid w16 w16cex w16sdtdh">
   <w:docDefaults>
     <w:rPrDefault>
       <w:rPr>
@@ -4518,7 +4407,7 @@
       </w:pPr>
     </w:pPrDefault>
   </w:docDefaults>
-  <w:latentStyles w:defLockedState="0" w:defUIPriority="99" w:defSemiHidden="0" w:defUnhideWhenUsed="0" w:defQFormat="0" w:count="375">
+  <w:latentStyles w:defLockedState="0" w:defUIPriority="99" w:defSemiHidden="0" w:defUnhideWhenUsed="0" w:defQFormat="0" w:count="376">
     <w:lsdException w:name="Normal" w:uiPriority="0" w:qFormat="1"/>
     <w:lsdException w:name="heading 1" w:uiPriority="9" w:qFormat="1"/>
     <w:lsdException w:name="heading 2" w:semiHidden="1" w:uiPriority="9" w:unhideWhenUsed="1" w:qFormat="1"/>
@@ -4624,7 +4513,6 @@
     <w:lsdException w:name="HTML Sample" w:semiHidden="1" w:unhideWhenUsed="1"/>
     <w:lsdException w:name="HTML Typewriter" w:semiHidden="1" w:unhideWhenUsed="1"/>
     <w:lsdException w:name="HTML Variable" w:semiHidden="1" w:unhideWhenUsed="1"/>
-    <w:lsdException w:name="Normal Table" w:semiHidden="1" w:unhideWhenUsed="1"/>
     <w:lsdException w:name="annotation subject" w:semiHidden="1" w:unhideWhenUsed="1"/>
     <w:lsdException w:name="No List" w:semiHidden="1" w:unhideWhenUsed="1"/>
     <w:lsdException w:name="Outline List 1" w:semiHidden="1" w:unhideWhenUsed="1"/>
@@ -4671,10 +4559,8 @@
     <w:lsdException w:name="Table Subtle 2" w:semiHidden="1" w:unhideWhenUsed="1"/>
     <w:lsdException w:name="Table Web 1" w:semiHidden="1" w:unhideWhenUsed="1"/>
     <w:lsdException w:name="Table Web 2" w:semiHidden="1" w:unhideWhenUsed="1"/>
-    <w:lsdException w:name="Table Web 3" w:semiHidden="1" w:unhideWhenUsed="1"/>
     <w:lsdException w:name="Balloon Text" w:semiHidden="1" w:unhideWhenUsed="1"/>
     <w:lsdException w:name="Table Grid" w:uiPriority="39"/>
-    <w:lsdException w:name="Table Theme" w:semiHidden="1" w:unhideWhenUsed="1"/>
     <w:lsdException w:name="Placeholder Text" w:semiHidden="1"/>
     <w:lsdException w:name="No Spacing" w:uiPriority="1" w:qFormat="1"/>
     <w:lsdException w:name="Light Shading" w:uiPriority="60"/>
@@ -4894,18 +4780,19 @@
     <w:lsdException w:name="Smart Hyperlink" w:semiHidden="1" w:unhideWhenUsed="1"/>
     <w:lsdException w:name="Hashtag" w:semiHidden="1" w:unhideWhenUsed="1"/>
     <w:lsdException w:name="Unresolved Mention" w:semiHidden="1" w:unhideWhenUsed="1"/>
+    <w:lsdException w:name="Smart Link" w:semiHidden="1" w:unhideWhenUsed="1"/>
   </w:latentStyles>
-  <w:style w:type="paragraph" w:default="1" w:styleId="Normal">
+  <w:style w:type="paragraph" w:default="1" w:styleId="Standard">
     <w:name w:val="Normal"/>
     <w:qFormat/>
   </w:style>
-  <w:style w:type="character" w:default="1" w:styleId="DefaultParagraphFont">
+  <w:style w:type="character" w:default="1" w:styleId="Absatz-Standardschriftart">
     <w:name w:val="Default Paragraph Font"/>
     <w:uiPriority w:val="1"/>
     <w:semiHidden/>
     <w:unhideWhenUsed/>
   </w:style>
-  <w:style w:type="table" w:default="1" w:styleId="TableNormal">
+  <w:style w:type="table" w:default="1" w:styleId="NormaleTabelle">
     <w:name w:val="Normal Table"/>
     <w:uiPriority w:val="99"/>
     <w:semiHidden/>
@@ -4920,16 +4807,16 @@
       </w:tblCellMar>
     </w:tblPr>
   </w:style>
-  <w:style w:type="numbering" w:default="1" w:styleId="NoList">
+  <w:style w:type="numbering" w:default="1" w:styleId="KeineListe">
     <w:name w:val="No List"/>
     <w:uiPriority w:val="99"/>
     <w:semiHidden/>
     <w:unhideWhenUsed/>
   </w:style>
-  <w:style w:type="paragraph" w:styleId="BalloonText">
+  <w:style w:type="paragraph" w:styleId="Sprechblasentext">
     <w:name w:val="Balloon Text"/>
-    <w:basedOn w:val="Normal"/>
-    <w:link w:val="BalloonTextChar"/>
+    <w:basedOn w:val="Standard"/>
+    <w:link w:val="SprechblasentextZchn"/>
     <w:uiPriority w:val="99"/>
     <w:semiHidden/>
     <w:unhideWhenUsed/>
@@ -4943,10 +4830,10 @@
       <w:szCs w:val="18"/>
     </w:rPr>
   </w:style>
-  <w:style w:type="character" w:customStyle="1" w:styleId="BalloonTextChar">
-    <w:name w:val="Balloon Text Char"/>
-    <w:basedOn w:val="DefaultParagraphFont"/>
-    <w:link w:val="BalloonText"/>
+  <w:style w:type="character" w:customStyle="1" w:styleId="SprechblasentextZchn">
+    <w:name w:val="Sprechblasentext Zchn"/>
+    <w:basedOn w:val="Absatz-Standardschriftart"/>
+    <w:link w:val="Sprechblasentext"/>
     <w:uiPriority w:val="99"/>
     <w:semiHidden/>
     <w:rsid w:val="006219BA"/>
@@ -4956,10 +4843,10 @@
       <w:szCs w:val="18"/>
     </w:rPr>
   </w:style>
-  <w:style w:type="paragraph" w:styleId="Caption">
+  <w:style w:type="paragraph" w:styleId="Beschriftung">
     <w:name w:val="caption"/>
-    <w:basedOn w:val="Normal"/>
-    <w:next w:val="Normal"/>
+    <w:basedOn w:val="Standard"/>
+    <w:next w:val="Standard"/>
     <w:uiPriority w:val="35"/>
     <w:unhideWhenUsed/>
     <w:qFormat/>
@@ -4975,9 +4862,9 @@
       <w:szCs w:val="18"/>
     </w:rPr>
   </w:style>
-  <w:style w:type="paragraph" w:styleId="ListParagraph">
+  <w:style w:type="paragraph" w:styleId="Listenabsatz">
     <w:name w:val="List Paragraph"/>
-    <w:basedOn w:val="Normal"/>
+    <w:basedOn w:val="Standard"/>
     <w:uiPriority w:val="34"/>
     <w:qFormat/>
     <w:rsid w:val="001A6FDD"/>
@@ -4986,10 +4873,10 @@
       <w:contextualSpacing/>
     </w:pPr>
   </w:style>
-  <w:style w:type="paragraph" w:styleId="HTMLPreformatted">
+  <w:style w:type="paragraph" w:styleId="HTMLVorformatiert">
     <w:name w:val="HTML Preformatted"/>
-    <w:basedOn w:val="Normal"/>
-    <w:link w:val="HTMLPreformattedChar"/>
+    <w:basedOn w:val="Standard"/>
+    <w:link w:val="HTMLVorformatiertZchn"/>
     <w:uiPriority w:val="99"/>
     <w:semiHidden/>
     <w:unhideWhenUsed/>
@@ -5003,10 +4890,10 @@
       <w:szCs w:val="20"/>
     </w:rPr>
   </w:style>
-  <w:style w:type="character" w:customStyle="1" w:styleId="HTMLPreformattedChar">
-    <w:name w:val="HTML Preformatted Char"/>
-    <w:basedOn w:val="DefaultParagraphFont"/>
-    <w:link w:val="HTMLPreformatted"/>
+  <w:style w:type="character" w:customStyle="1" w:styleId="HTMLVorformatiertZchn">
+    <w:name w:val="HTML Vorformatiert Zchn"/>
+    <w:basedOn w:val="Absatz-Standardschriftart"/>
+    <w:link w:val="HTMLVorformatiert"/>
     <w:uiPriority w:val="99"/>
     <w:semiHidden/>
     <w:rsid w:val="009418C1"/>

</xml_diff>